<commit_message>
added james and arielle's edits to arrests.
</commit_message>
<xml_diff>
--- a/docs/memos/SF-Arrests/index.docx
+++ b/docs/memos/SF-Arrests/index.docx
@@ -75,7 +75,7 @@
         <w:pStyle w:val="FirstParagraph"/>
       </w:pPr>
       <w:r>
-        <w:t xml:space="preserve">In this memo I analyze trends in arrest activity in San Francisco between 2018 and 2024. Arrest activity decreased during this period, with a steady decrease before the pandemic, a sharp drop at the outset of the pandemic, and generally low arrest activity in the post-pandemic. In the post-pandemic, arrest levels for almost every class of crime were less than or equal to arrest levels in the pre-pandemic, except for drug sale arrests, which substantially increased. The vast majority of those increased drug sale arrests took place in the Tenderloin. Indeed, the Tenderloin was an exception to the trend of decreasing arrests in San Francisco – arrest activity in the district increased in the post-pandemic, with the increase driven by drug sale arrests.</w:t>
+        <w:t xml:space="preserve">In this memo I analyze trends in arrest activity in San Francisco between 2018 and 2024. Arrest activity decreased during this period, marked by a steady decline before the pandemic, a sharp drop at the outset of the pandemic, and generally low arrest activity in the post-pandemic. In the post-pandemic, arrest levels for almost every class of crime were less than or equal to arrest levels in the pre-pandemic, except for drug sale arrests, which substantially increased. The vast majority of those increased drug sale arrests took place in the Tenderloin. Indeed, the Tenderloin was an exception to the trend of decreasing arrests in San Francisco – arrest activity in the district increased in the post-pandemic, with drug sale arrests driving the increase.</w:t>
       </w:r>
     </w:p>
     <w:p>
@@ -99,7 +99,7 @@
         <w:t xml:space="preserve"> </w:t>
       </w:r>
       <w:r>
-        <w:t xml:space="preserve">Of all crime events, arrests only include those that are reported to law enforcement and go on to produce an arrest. Trends in arrest do not necessarily point to equal trends in crime, rather, they point to trends in how the City and Police Department are prioritizing law enforcement resources. Thus I conclude that in the post-pandemic, the City shifted policing resources towards the Tenderloin and towards making arrests for drug sale crime.</w:t>
+        <w:t xml:space="preserve">Of all crime events, arrests only include those events that are reported to law enforcement and go on to produce an arrest. Trends in arrest do not necessarily point to equal trends in crime, rather they point to trends in how the City and Police Department are prioritizing law enforcement resources, specifically policing. Thus I conclude that in the post-pandemic, the City shifted policing resources towards the Tenderloin and prioritized making arrests for drug sale crime.</w:t>
       </w:r>
     </w:p>
     <w:bookmarkStart w:id="29" w:name="Xb82c151f821593e21b36c97ef6d010d06516914"/>
@@ -115,12 +115,6 @@
       <w:pPr>
         <w:pStyle w:val="FirstParagraph"/>
       </w:pPr>
-      <w:r>
-        <w:t xml:space="preserve">Geographic trends in arrest over the six-year analysis period are shown in</w:t>
-      </w:r>
-      <w:r>
-        <w:t xml:space="preserve"> </w:t>
-      </w:r>
       <w:hyperlink w:anchor="fig-tenderloin">
         <w:r>
           <w:rPr>
@@ -130,7 +124,10 @@
         </w:r>
       </w:hyperlink>
       <w:r>
-        <w:t xml:space="preserve">. The left-hand panel depicts the general concentration of arrests in downtown police districts – Northern, Central, Southern, the Tenderloin, and the Mission. However, viewing the geographic trends by district obscures more specific patterns illustrated at a block-level in the right panel. High arrest numbers in the Northern, Central, and Southern districts were driven by arrests taking place along those regions’ borders with the Tenderloin.</w:t>
+        <w:t xml:space="preserve"> </w:t>
+      </w:r>
+      <w:r>
+        <w:t xml:space="preserve">shows that arrests were geographically concentrated in the Tenderloin district over the six-year analysis period. The left-hand panel depicts the general concentration of arrests in downtown police districts – Northern, Central, Southern, the Tenderloin, and the Mission. However, viewing the geographic trends by district obscures more specific patterns illustrated at a block-level in the right panel. Arrest activity along the Northern, Central, and Southern districts’ borders with the Tenderloin accounted for the high arrest numbers in those districts.</w:t>
       </w:r>
     </w:p>
     <w:tbl>
@@ -260,7 +257,7 @@
         <w:t xml:space="preserve"> </w:t>
       </w:r>
       <w:r>
-        <w:t xml:space="preserve">as having particularly high arrest activity. Arrests in the greater Tenderloin made up 27% of the total arrests in San Francisco in the analysis period. Of the top ten street corners in San Francisco ranked by total arrest activity 2018-2024, shown in</w:t>
+        <w:t xml:space="preserve">as having particularly high arrest activity. The greater Tenderloin represents 1.01% of the square miles of San Francisco, but arrests in the area made up 27% of the total arrests in the City during the analysis period. Of the top ten street corners in San Francisco ranked by total arrest activity 2018-2024, shown in</w:t>
       </w:r>
       <w:r>
         <w:t xml:space="preserve"> </w:t>
@@ -489,7 +486,7 @@
         <w:t xml:space="preserve"> </w:t>
       </w:r>
       <w:r>
-        <w:t xml:space="preserve">defines two, two-year periods:</w:t>
+        <w:t xml:space="preserve">defines two distinct, two-year periods:</w:t>
       </w:r>
     </w:p>
     <w:p>
@@ -557,7 +554,7 @@
         <w:pStyle w:val="FirstParagraph"/>
       </w:pPr>
       <w:r>
-        <w:t xml:space="preserve">The table shows that average weekly arrests in the post-pandemic period were still down -36% from the pre period.</w:t>
+        <w:t xml:space="preserve">The table shows that average weekly arrests in the post-pandemic period were still down -36% from the pre-pandemic.</w:t>
       </w:r>
     </w:p>
     <w:tbl>
@@ -588,7 +585,7 @@
               <w:t xml:space="preserve">Table 1: Weekly Arrest Totals in the pre/post pandemic</w:t>
             </w:r>
           </w:p>
-          <w:bookmarkStart w:id="34" w:name="T_fede7"/>
+          <w:bookmarkStart w:id="34" w:name="T_99095"/>
           <w:tbl>
             <w:tblPr>
               <w:tblStyle w:val="Table"/>
@@ -799,7 +796,27 @@
         <w:t xml:space="preserve"> </w:t>
       </w:r>
       <w:r>
-        <w:t xml:space="preserve">arrests all returned to or else never deviated from pre-pandemic levels, with average weekly arrest levels in the post-pandemic indistinguishable from the pre-pandemic. All trends are shown in</w:t>
+        <w:t xml:space="preserve">arrests all returned to or else never deviated from pre-pandemic levels. Their average weekly arrest levels in the post-pandemic were not statistically distinguishable from the pre-pandemic.</w:t>
+      </w:r>
+    </w:p>
+    <w:p>
+      <w:pPr>
+        <w:pStyle w:val="BodyText"/>
+      </w:pPr>
+      <w:r>
+        <w:t xml:space="preserve">Sale of drugs was the only incident category where arrest activity significantly increased in the post-pandemic. Arrest tied to the sale of drugs</w:t>
+      </w:r>
+      <w:r>
+        <w:rPr>
+          <w:rStyle w:val="FootnoteReference"/>
+        </w:rPr>
+        <w:footnoteReference w:id="37"/>
+      </w:r>
+      <w:r>
+        <w:t xml:space="preserve"> </w:t>
+      </w:r>
+      <w:r>
+        <w:t xml:space="preserve">increased by 7.43 arrests a week on average. It is notable that drug sale arrests increased while drug-use arrests did not.</w:t>
       </w:r>
       <w:r>
         <w:t xml:space="preserve"> </w:t>
@@ -813,7 +830,10 @@
         </w:r>
       </w:hyperlink>
       <w:r>
-        <w:t xml:space="preserve">, using a statistical approach detailed in the Appendix</w:t>
+        <w:t xml:space="preserve"> </w:t>
+      </w:r>
+      <w:r>
+        <w:t xml:space="preserve">shows trends for each arrest type, using a statistical approach detailed in the Appendix</w:t>
       </w:r>
       <w:r>
         <w:t xml:space="preserve"> </w:t>
@@ -828,26 +848,6 @@
       </w:hyperlink>
       <w:r>
         <w:t xml:space="preserve">.</w:t>
-      </w:r>
-    </w:p>
-    <w:p>
-      <w:pPr>
-        <w:pStyle w:val="BodyText"/>
-      </w:pPr>
-      <w:r>
-        <w:t xml:space="preserve">The only incident category examined where arrest activity significantly increased in the post-pandemic was arrest tied to the sale of drugs,</w:t>
-      </w:r>
-      <w:r>
-        <w:rPr>
-          <w:rStyle w:val="FootnoteReference"/>
-        </w:rPr>
-        <w:footnoteReference w:id="37"/>
-      </w:r>
-      <w:r>
-        <w:t xml:space="preserve"> </w:t>
-      </w:r>
-      <w:r>
-        <w:t xml:space="preserve">up by 7.43 arrests a week on average. It is notable that drug sale arrests increased while drug-use arrests did not.</w:t>
       </w:r>
     </w:p>
     <w:tbl>
@@ -935,7 +935,7 @@
         <w:pStyle w:val="BodyText"/>
       </w:pPr>
       <w:r>
-        <w:t xml:space="preserve">The vast majority, 73%, of those elevated drug sale arrests in the post-pandemic took place in the greater Tenderloin. The greater Tenderloin is also the only region in the city where arrest activity returned to and in some months exceeded pre-pandemic levels. Other districts generally saw arrest levels drop slightly, or, in the Mission’s case, drop significantly.</w:t>
+        <w:t xml:space="preserve">In the post-pandemic, 73% of all drug sale arrests in the City took place in the greater Tenderloin. The greater Tenderloin is also the only region in the city where arrest activity returned to and in some months exceeded pre-pandemic levels. Other districts generally saw arrest levels drop slightly, or, in the Mission’s case, drop significantly.</w:t>
       </w:r>
     </w:p>
     <w:tbl>
@@ -1023,7 +1023,7 @@
         <w:pStyle w:val="BodyText"/>
       </w:pPr>
       <w:r>
-        <w:t xml:space="preserve">The greater Tenderloin also saw a meaningful change in the composition of arrests in the post-pandemic, with a growing emphasis on drug sale arrests.</w:t>
+        <w:t xml:space="preserve">The greater Tenderloin also saw a meaningful change in the composition of arrests in the post-pandemic, marked by a growing emphasis on drug sale arrests.</w:t>
       </w:r>
       <w:r>
         <w:t xml:space="preserve"> </w:t>
@@ -1040,7 +1040,7 @@
         <w:t xml:space="preserve"> </w:t>
       </w:r>
       <w:r>
-        <w:t xml:space="preserve">shows that for most arrest types in the greater Tenderloin, average weekly arrest levels were essentially equal in the pre and post pandemic. While drug use arrests rose on their face, the increase was not statistically significant, suggesting that the weekly arrest totals were highly variable and not consistently elevated.</w:t>
+        <w:t xml:space="preserve">shows that for most arrest types in the greater Tenderloin, average weekly arrest levels were essentially equal in the pre and post-pandemic. Drug use arrests rose on their face, but the increase was not statistically significant, suggesting that the weekly arrest totals were highly variable and not consistently elevated.</w:t>
       </w:r>
     </w:p>
     <w:p>
@@ -1048,7 +1048,7 @@
         <w:pStyle w:val="BodyText"/>
       </w:pPr>
       <w:r>
-        <w:t xml:space="preserve">Drug sale arrests saw a significant and large increase, with 6.7 more arrests a week on average in the post-pandemic. This increase is consistent with media coverage of the City’s approach to drug crime in the Tenderloin –</w:t>
+        <w:t xml:space="preserve">Drug sale arrests saw a large and statistically significant increase, with 6.7 more arrests a week on average in the post-pandemic. This increase is consistent with media coverage of the City’s aggressive approach to drug crime in the Tenderloin.</w:t>
       </w:r>
       <w:r>
         <w:t xml:space="preserve"> </w:t>
@@ -1060,7 +1060,7 @@
         <w:t xml:space="preserve"> </w:t>
       </w:r>
       <w:r>
-        <w:t xml:space="preserve">suggests that policing in the Tenderloin was more aggressive in the post-pandemic, with a particular focus on making arrests for drug sale.</w:t>
+        <w:t xml:space="preserve">also suggests that policing in the Tenderloin was more aggressive in the post-pandemic, with a particular focus on making arrests for drug sale.</w:t>
       </w:r>
     </w:p>
     <w:tbl>
@@ -1158,7 +1158,7 @@
         <w:pStyle w:val="FirstParagraph"/>
       </w:pPr>
       <w:r>
-        <w:t xml:space="preserve">I conclude that in the post-pandemic, the City shifted policing resources towards the Tenderloin and towards making arrests for drug sale, the vast majority of which took place in the Tenderloin. To be clear, political and administrative focus on the Tenderloin, and particularly on drug crime in the Tenderloin, is not novel</w:t>
+        <w:t xml:space="preserve">I conclude that in the post-pandemic, the City shifted policing resources towards the Tenderloin and prioritized making arrests for drug sale in that district. To be clear, the political and administrative focus on the Tenderloin, and particularly on drug crime in the Tenderloin, is not novel</w:t>
       </w:r>
       <w:r>
         <w:t xml:space="preserve"> </w:t>
@@ -1194,7 +1194,7 @@
         <w:pStyle w:val="FirstParagraph"/>
       </w:pPr>
       <w:r>
-        <w:t xml:space="preserve">Analysis is based on publicly available police incident data from the City of San Francisco</w:t>
+        <w:t xml:space="preserve">I based all analysis on publicly available police incident data from the City of San Francisco</w:t>
       </w:r>
       <w:r>
         <w:t xml:space="preserve"> </w:t>
@@ -1203,7 +1203,7 @@
         <w:t xml:space="preserve">(DataSF 2024)</w:t>
       </w:r>
       <w:r>
-        <w:t xml:space="preserve">. Of the 824,565 records in the incident data extract, many are duplicates or else incidents that did not lead to arrest. Filtering is applied to isolate the 119,119 records that represent unique arrests between 01-01-2018 and 02-16-2024. The dataset is then filtered to isolate arrests where geographic point data is available – 118,506 unique arrests. The vast majority of the 613 arrests with missing point data were arrests that took place outside of San Francisco. The negligible arrests with missing point data within San Francisco were distributed across districts proportional to district arrest totals, suggesting that dropping missing point data does not bias dow.</w:t>
+        <w:t xml:space="preserve">. Of the 824,565 records in the incident data extract, many are duplicates or else incidents that did not lead to arrest. I applied filtering to isolate the 119,119 records that represent unique arrests between 01-01-2018 and 02-16-2024. I then filtered the dataset to isolate arrests where geographic point data is available – 118,506 unique arrests. The vast majority of the 613 arrests with missing point data were arrests that took place outside of San Francisco. The negligible arrests with missing point data within San Francisco were distributed across districts proportional to their arrest totals, suggesting that dropping missing point data did not bias arrests down in any particular region.</w:t>
       </w:r>
     </w:p>
     <w:bookmarkStart w:id="56" w:name="sec-gt"/>
@@ -1220,7 +1220,7 @@
         <w:pStyle w:val="FirstParagraph"/>
       </w:pPr>
       <w:r>
-        <w:t xml:space="preserve">The</w:t>
+        <w:t xml:space="preserve">I define the</w:t>
       </w:r>
       <w:r>
         <w:t xml:space="preserve"> </w:t>
@@ -1238,7 +1238,7 @@
         <w:t xml:space="preserve"> </w:t>
       </w:r>
       <w:r>
-        <w:t xml:space="preserve">is defined by placing a small buffer around the Tenderloin shape to encompass the corners along its immediate edges. See</w:t>
+        <w:t xml:space="preserve">by placing a small buffer around the Tenderloin shape to encompass the corners along its immediate edges. See</w:t>
       </w:r>
       <w:r>
         <w:t xml:space="preserve"> </w:t>
@@ -1255,7 +1255,7 @@
         <w:t xml:space="preserve"> </w:t>
       </w:r>
       <w:r>
-        <w:t xml:space="preserve">below:</w:t>
+        <w:t xml:space="preserve">below. The buffered area is added to the Tenderloin and removed from the adjoining districts. The Tenderloin is the only district that I apply this buffering to because no other district has such intense arrest spillover on its borders.</w:t>
       </w:r>
     </w:p>
     <w:tbl>
@@ -1389,7 +1389,7 @@
         <w:t xml:space="preserve"> </w:t>
       </w:r>
       <w:r>
-        <w:t xml:space="preserve">which is defined broadly and contains all drug related offenses. I split this category into two sub-groups – drug sale arrests, and drug use/non sale arrests. All arrests in the broad</w:t>
+        <w:t xml:space="preserve">which contains all drug related offenses. I split this category into two sub-groups – drug sale arrests, and drug use/non sale arrests. All arrests in the broad</w:t>
       </w:r>
       <w:r>
         <w:t xml:space="preserve"> </w:t>
@@ -1407,7 +1407,7 @@
         <w:t xml:space="preserve"> </w:t>
       </w:r>
       <w:r>
-        <w:t xml:space="preserve">category are also members of one of these two subgroups. Drug use, or, non-drug sale arrests, are defined as those drug crimes that do not contain the phrase</w:t>
+        <w:t xml:space="preserve">category are also members of one of these two subgroups. I define Drug use, or, non-drug sale arrests, as those drug crimes that do not contain the phrase</w:t>
       </w:r>
       <w:r>
         <w:t xml:space="preserve"> </w:t>
@@ -1428,7 +1428,7 @@
         <w:t xml:space="preserve">in their description.</w:t>
       </w:r>
     </w:p>
-    <w:bookmarkStart w:id="57" w:name="T_4d372"/>
+    <w:bookmarkStart w:id="57" w:name="T_0387d"/>
     <w:tbl>
       <w:tblPr>
         <w:tblStyle w:val="Table"/>
@@ -2427,7 +2427,7 @@
         <w:t xml:space="preserve">in their description.</w:t>
       </w:r>
     </w:p>
-    <w:bookmarkStart w:id="59" w:name="T_70801"/>
+    <w:bookmarkStart w:id="59" w:name="T_2f48c"/>
     <w:tbl>
       <w:tblPr>
         <w:tblStyle w:val="Table"/>
@@ -3032,7 +3032,7 @@
         <w:pStyle w:val="FirstParagraph"/>
       </w:pPr>
       <w:r>
-        <w:t xml:space="preserve">The core statistical test used in this memo is defined as follows:</w:t>
+        <w:t xml:space="preserve">In this memo, I used the following core statistical test for examining changes in arrest activity:</w:t>
       </w:r>
     </w:p>
     <w:p>
@@ -3460,7 +3460,7 @@
         <w:t xml:space="preserve"> </w:t>
       </w:r>
       <w:r>
-        <w:t xml:space="preserve">for each arrest type, a total of 9 times, once at the city-level, and once in the greater Tenderloin. Standard errors presented in the memo are obtained via a block bootstrap procedure, with weeks clustered into four-unit groups to address autocorrelation in the week-level time series.</w:t>
+        <w:t xml:space="preserve">for each arrest type, a total of 9 times, once at the city-level, and once in the greater Tenderloin. I obtain the standard errors presented in the memo via a block bootstrap procedure, with weeks clustered into four-unit groups to address autocorrelation in the week-level time series.</w:t>
       </w:r>
     </w:p>
     <w:p>
@@ -3668,7 +3668,7 @@
         <w:t xml:space="preserve"> </w:t>
       </w:r>
       <w:r>
-        <w:t xml:space="preserve">313, the Bonferroni correction should be an appropriate adjustment</w:t>
+        <w:t xml:space="preserve">313, the Bonferroni correction can still be an appropriate adjustment</w:t>
       </w:r>
       <w:r>
         <w:t xml:space="preserve"> </w:t>
@@ -3685,13 +3685,19 @@
         <w:pStyle w:val="BodyText"/>
       </w:pPr>
       <w:r>
-        <w:t xml:space="preserve">I also conduct robustness checks on the standard error specification. In the memo, I present the block-bootstrap standard errors because they rely on minimal assumptions about the structure of the data. However, I present results from two alternatives – Newey-West standard errors, and ordinary least squares (OLS) standard errors – to test robustness of findings. Each of these specifications are theoretically inferior to the block-bootstrap approach, but the use of mis-specified OLS is so common in practice as to merit inclusion.</w:t>
+        <w:t xml:space="preserve">I also conduct robustness checks on the standard error specification. In the memo, I present the block-bootstrap standard errors because they rely on minimal assumptions about the structure of the data. However, I present results from two alternatives – Newey-West standard errors, and ordinary least squares (OLS) standard errors – to test robustness of the findings.</w:t>
       </w:r>
     </w:p>
     <w:p>
       <w:pPr>
         <w:pStyle w:val="BodyText"/>
       </w:pPr>
+      <w:r>
+        <w:t xml:space="preserve">Each of these specifications are theoretically inferior to the block-bootstrap approach, but the use of mis-specified OLS is so common in practice as to merit inclusion.</w:t>
+      </w:r>
+      <w:r>
+        <w:t xml:space="preserve"> </w:t>
+      </w:r>
       <w:hyperlink w:anchor="eq-ols">
         <w:r>
           <w:rPr>
@@ -3950,7 +3956,7 @@
         <w:t xml:space="preserve"> </w:t>
       </w:r>
       <w:r>
-        <w:t xml:space="preserve">shows that testing specification does not affect core conclusions about drug sale arrests in the greater Tenderloin. However, specification does affect the conclusion presented in the memo that larceny theft, robbery, traffic and drug use arrests did not change in the greater Tenderloin in the post-pandemic.</w:t>
+        <w:t xml:space="preserve">shows that testing specification does not affect core conclusions about drug sale arrests in the greater Tenderloin. However, specification does affect the conclusion presented in the memo that larceny theft, robbery, traffic and drug use arrests did not change in the greater Tenderloin in the post-pandemic. Much of this is due to the fact that OLS becomes an increasingly tenuous approach in the Tenderloin, where weekly arrest counts are often small and clustered near 0, a clear challenge to OLS modeling assumptions.</w:t>
       </w:r>
     </w:p>
     <w:p>
@@ -3962,7 +3968,7 @@
         <w:pStyle w:val="Compact"/>
       </w:pPr>
       <w:r>
-        <w:t xml:space="preserve">Drug use: using OLS with no Bonferroni correction yields a statistically significant increase in drug use arrests. This is a mis-specified test that does not take into account the structure of the data or possible multiple testing issues. All other tests concluded that was no statistically significant change. Still, the effect is not trivially small, so I temper my conclusion that this arrest class did not increase.</w:t>
+        <w:t xml:space="preserve">Drug use: using OLS with no Bonferroni correction yields a statistically significant increase in drug use arrests. This is a mis-specified test that does not take into account the structure of the data or possible multiple testing issues. All other tests concluded that there was no statistically significant change. Still, the effect is not trivially small, so I temper my conclusion that this arrest class did not increase and encourage further research into this arrest type in particular.</w:t>
       </w:r>
       <w:r>
         <w:br/>
@@ -3977,7 +3983,7 @@
         <w:pStyle w:val="Compact"/>
       </w:pPr>
       <w:r>
-        <w:t xml:space="preserve">Larceny theft: similarly, using OLS with no Bonferroni correction yields a statistically significant estimate, while all other tests conclude there was no change. In this case, the change is also practically negligible (less than one arrest a week). In the memo I refer to larceny theft in the greater Tenderloin as having not changed.</w:t>
+        <w:t xml:space="preserve">Larceny theft: similarly, using OLS with no Bonferroni correction yields a statistically significant estimate, while all other tests conclude there was no change. In this case, the change is also practically negligible (less than one arrest a week). In the memo , I report no change in larceny theft arrests in the greater Tenderloin.</w:t>
       </w:r>
     </w:p>
     <w:p>
@@ -3998,7 +4004,7 @@
         <w:t xml:space="preserve">(James et al. 2021, chap 13)</w:t>
       </w:r>
       <w:r>
-        <w:t xml:space="preserve">. However, given that the effect size is particularly small, in the memo I defer to the core specification and report no change.</w:t>
+        <w:t xml:space="preserve">. However, given that the effect size is particularly small, I defer to the core specification and report no change in the memo.</w:t>
       </w:r>
     </w:p>
     <w:p>
@@ -4293,7 +4299,7 @@
                     <w:jc w:val="center"/>
                   </w:pPr>
                   <w:r>
-                    <w:t xml:space="preserve">Block Bootstrap (block=4), no Bonferroni</w:t>
+                    <w:t xml:space="preserve">Block Bootstrap, no Bonferroni</w:t>
                   </w:r>
                 </w:p>
               </w:tc>
@@ -4755,7 +4761,7 @@
                     <w:jc w:val="center"/>
                   </w:pPr>
                   <w:r>
-                    <w:t xml:space="preserve">Block Bootstrap (block=4), no Bonferroni</w:t>
+                    <w:t xml:space="preserve">Block Bootstrap, no Bonferroni</w:t>
                   </w:r>
                 </w:p>
               </w:tc>
@@ -5217,7 +5223,7 @@
                     <w:jc w:val="center"/>
                   </w:pPr>
                   <w:r>
-                    <w:t xml:space="preserve">Block Bootstrap (block=4), no Bonferroni</w:t>
+                    <w:t xml:space="preserve">Block Bootstrap, no Bonferroni</w:t>
                   </w:r>
                 </w:p>
               </w:tc>
@@ -5679,7 +5685,7 @@
                     <w:jc w:val="center"/>
                   </w:pPr>
                   <w:r>
-                    <w:t xml:space="preserve">Block Bootstrap (block=4), no Bonferroni</w:t>
+                    <w:t xml:space="preserve">Block Bootstrap, no Bonferroni</w:t>
                   </w:r>
                 </w:p>
               </w:tc>
@@ -6141,7 +6147,7 @@
                     <w:jc w:val="center"/>
                   </w:pPr>
                   <w:r>
-                    <w:t xml:space="preserve">Block Bootstrap (block=4), no Bonferroni</w:t>
+                    <w:t xml:space="preserve">Block Bootstrap, no Bonferroni</w:t>
                   </w:r>
                 </w:p>
               </w:tc>
@@ -6603,7 +6609,7 @@
                     <w:jc w:val="center"/>
                   </w:pPr>
                   <w:r>
-                    <w:t xml:space="preserve">Block Bootstrap (block=4), no Bonferroni</w:t>
+                    <w:t xml:space="preserve">Block Bootstrap, no Bonferroni</w:t>
                   </w:r>
                 </w:p>
               </w:tc>
@@ -7065,7 +7071,7 @@
                     <w:jc w:val="center"/>
                   </w:pPr>
                   <w:r>
-                    <w:t xml:space="preserve">Block Bootstrap (block=4), no Bonferroni</w:t>
+                    <w:t xml:space="preserve">Block Bootstrap, no Bonferroni</w:t>
                   </w:r>
                 </w:p>
               </w:tc>
@@ -7527,7 +7533,7 @@
                     <w:jc w:val="center"/>
                   </w:pPr>
                   <w:r>
-                    <w:t xml:space="preserve">Block Bootstrap (block=4), no Bonferroni</w:t>
+                    <w:t xml:space="preserve">Block Bootstrap, no Bonferroni</w:t>
                   </w:r>
                 </w:p>
               </w:tc>
@@ -7989,7 +7995,7 @@
                     <w:jc w:val="center"/>
                   </w:pPr>
                   <w:r>
-                    <w:t xml:space="preserve">Block Bootstrap (block=4), no Bonferroni</w:t>
+                    <w:t xml:space="preserve">Block Bootstrap, no Bonferroni</w:t>
                   </w:r>
                 </w:p>
               </w:tc>
@@ -8644,7 +8650,7 @@
                     <w:jc w:val="center"/>
                   </w:pPr>
                   <w:r>
-                    <w:t xml:space="preserve">Block Bootstrap (block=4), no Bonferroni</w:t>
+                    <w:t xml:space="preserve">Block Bootstrap, no Bonferroni</w:t>
                   </w:r>
                 </w:p>
               </w:tc>
@@ -9106,7 +9112,7 @@
                     <w:jc w:val="center"/>
                   </w:pPr>
                   <w:r>
-                    <w:t xml:space="preserve">Block Bootstrap (block=4), no Bonferroni</w:t>
+                    <w:t xml:space="preserve">Block Bootstrap, no Bonferroni</w:t>
                   </w:r>
                 </w:p>
               </w:tc>
@@ -9568,7 +9574,7 @@
                     <w:jc w:val="center"/>
                   </w:pPr>
                   <w:r>
-                    <w:t xml:space="preserve">Block Bootstrap (block=4), no Bonferroni</w:t>
+                    <w:t xml:space="preserve">Block Bootstrap, no Bonferroni</w:t>
                   </w:r>
                 </w:p>
               </w:tc>
@@ -10030,7 +10036,7 @@
                     <w:jc w:val="center"/>
                   </w:pPr>
                   <w:r>
-                    <w:t xml:space="preserve">Block Bootstrap (block=4), no Bonferroni</w:t>
+                    <w:t xml:space="preserve">Block Bootstrap, no Bonferroni</w:t>
                   </w:r>
                 </w:p>
               </w:tc>
@@ -10492,7 +10498,7 @@
                     <w:jc w:val="center"/>
                   </w:pPr>
                   <w:r>
-                    <w:t xml:space="preserve">Block Bootstrap (block=4), no Bonferroni</w:t>
+                    <w:t xml:space="preserve">Block Bootstrap, no Bonferroni</w:t>
                   </w:r>
                 </w:p>
               </w:tc>
@@ -10954,7 +10960,7 @@
                     <w:jc w:val="center"/>
                   </w:pPr>
                   <w:r>
-                    <w:t xml:space="preserve">Block Bootstrap (block=4), no Bonferroni</w:t>
+                    <w:t xml:space="preserve">Block Bootstrap, no Bonferroni</w:t>
                   </w:r>
                 </w:p>
               </w:tc>
@@ -11416,7 +11422,7 @@
                     <w:jc w:val="center"/>
                   </w:pPr>
                   <w:r>
-                    <w:t xml:space="preserve">Block Bootstrap (block=4), no Bonferroni</w:t>
+                    <w:t xml:space="preserve">Block Bootstrap, no Bonferroni</w:t>
                   </w:r>
                 </w:p>
               </w:tc>
@@ -11878,7 +11884,7 @@
                     <w:jc w:val="center"/>
                   </w:pPr>
                   <w:r>
-                    <w:t xml:space="preserve">Block Bootstrap (block=4), no Bonferroni</w:t>
+                    <w:t xml:space="preserve">Block Bootstrap, no Bonferroni</w:t>
                   </w:r>
                 </w:p>
               </w:tc>
@@ -12340,7 +12346,7 @@
                     <w:jc w:val="center"/>
                   </w:pPr>
                   <w:r>
-                    <w:t xml:space="preserve">Block Bootstrap (block=4), no Bonferroni</w:t>
+                    <w:t xml:space="preserve">Block Bootstrap, no Bonferroni</w:t>
                   </w:r>
                 </w:p>
               </w:tc>
@@ -13425,6 +13431,9 @@
           <w:rStyle w:val="FootnoteReference"/>
         </w:rPr>
         <w:footnoteRef/>
+      </w:r>
+      <w:r>
+        <w:t xml:space="preserve"> </w:t>
       </w:r>
       <w:r>
         <w:t xml:space="preserve"> </w:t>
@@ -13482,6 +13491,9 @@
           <m:t>.95</m:t>
         </m:r>
       </m:oMath>
+      <w:r>
+        <w:t xml:space="preserve"> </w:t>
+      </w:r>
     </w:p>
   </w:footnote>
 </w:footnotes>

</xml_diff>

<commit_message>
fixed formatting on footnotes in TL memo
</commit_message>
<xml_diff>
--- a/docs/memos/SF-Arrests/index.docx
+++ b/docs/memos/SF-Arrests/index.docx
@@ -257,7 +257,7 @@
         <w:t xml:space="preserve"> </w:t>
       </w:r>
       <w:r>
-        <w:t xml:space="preserve">as having particularly high arrest activity. The greater Tenderloin represents 1.01% of the square miles of San Francisco, but arrests in the area made up 27% of the total arrests in the City during the analysis period. Of the top ten street corners in San Francisco ranked by total arrest activity 2018-2024, shown in</w:t>
+        <w:t xml:space="preserve">as having particularly high arrest activity. The greater Tenderloin represents 1.01% of the square miles of San Francisco, but made up 27% of the total arrests in the City during the analysis period. Of the top ten street corners in San Francisco ranked by total arrest activity 2018-2024, shown in</w:t>
       </w:r>
       <w:r>
         <w:t xml:space="preserve"> </w:t>
@@ -355,7 +355,7 @@
       </w:tr>
     </w:tbl>
     <w:bookmarkEnd w:id="29"/>
-    <w:bookmarkStart w:id="50" w:name="changes-in-post-pandemic-arrest-patterns"/>
+    <w:bookmarkStart w:id="52" w:name="changes-in-post-pandemic-arrest-patterns"/>
     <w:p>
       <w:pPr>
         <w:pStyle w:val="Heading2"/>
@@ -516,7 +516,19 @@
         <w:t xml:space="preserve"> </w:t>
       </w:r>
       <w:r>
-        <w:t xml:space="preserve">1/1/2018-1/1/2020, and</w:t>
+        <w:t xml:space="preserve">1/1/2018-1/1/2020,</w:t>
+      </w:r>
+      <w:r>
+        <w:rPr>
+          <w:rStyle w:val="FootnoteReference"/>
+        </w:rPr>
+        <w:footnoteReference w:id="34"/>
+      </w:r>
+      <w:r>
+        <w:t xml:space="preserve"> </w:t>
+      </w:r>
+      <w:r>
+        <w:t xml:space="preserve">and</w:t>
       </w:r>
     </w:p>
     <w:p>
@@ -571,7 +583,7 @@
       <w:tr>
         <w:tc>
           <w:tcPr/>
-          <w:bookmarkStart w:id="35" w:name="tbl-post"/>
+          <w:bookmarkStart w:id="37" w:name="tbl-post"/>
           <w:p>
             <w:pPr>
               <w:jc w:val="center"/>
@@ -585,7 +597,7 @@
               <w:t xml:space="preserve">Table 1: Weekly Arrest Totals in the pre/post pandemic</w:t>
             </w:r>
           </w:p>
-          <w:bookmarkStart w:id="34" w:name="T_99095"/>
+          <w:bookmarkStart w:id="36" w:name="T_1e632"/>
           <w:tbl>
             <w:tblPr>
               <w:tblStyle w:val="Table"/>
@@ -765,8 +777,8 @@
               </w:tc>
             </w:tr>
           </w:tbl>
-          <w:bookmarkEnd w:id="34"/>
-          <w:bookmarkEnd w:id="35"/>
+          <w:bookmarkEnd w:id="36"/>
+          <w:bookmarkEnd w:id="37"/>
           <w:p/>
         </w:tc>
       </w:tr>
@@ -790,7 +802,7 @@
         <w:rPr>
           <w:rStyle w:val="FootnoteReference"/>
         </w:rPr>
-        <w:footnoteReference w:id="36"/>
+        <w:footnoteReference w:id="38"/>
       </w:r>
       <w:r>
         <w:t xml:space="preserve"> </w:t>
@@ -810,7 +822,7 @@
         <w:rPr>
           <w:rStyle w:val="FootnoteReference"/>
         </w:rPr>
-        <w:footnoteReference w:id="37"/>
+        <w:footnoteReference w:id="39"/>
       </w:r>
       <w:r>
         <w:t xml:space="preserve"> </w:t>
@@ -864,7 +876,7 @@
       <w:tr>
         <w:tc>
           <w:tcPr/>
-          <w:bookmarkStart w:id="41" w:name="fig-city-changes"/>
+          <w:bookmarkStart w:id="43" w:name="fig-city-changes"/>
           <w:p>
             <w:pPr>
               <w:pStyle w:val="Compact"/>
@@ -875,18 +887,18 @@
                 <wp:inline>
                   <wp:extent cx="5334000" cy="1799124"/>
                   <wp:effectExtent b="0" l="0" r="0" t="0"/>
-                  <wp:docPr descr="" title="" id="39" name="Picture"/>
+                  <wp:docPr descr="" title="" id="41" name="Picture"/>
                   <a:graphic>
                     <a:graphicData uri="http://schemas.openxmlformats.org/drawingml/2006/picture">
                       <pic:pic>
                         <pic:nvPicPr>
-                          <pic:cNvPr descr="index_files/figure-docx/fig-city-changes-output-1.png" id="40" name="Picture"/>
+                          <pic:cNvPr descr="index_files/figure-docx/fig-city-changes-output-1.png" id="42" name="Picture"/>
                           <pic:cNvPicPr>
                             <a:picLocks noChangeArrowheads="1" noChangeAspect="1"/>
                           </pic:cNvPicPr>
                         </pic:nvPicPr>
                         <pic:blipFill>
-                          <a:blip r:embed="rId38"/>
+                          <a:blip r:embed="rId40"/>
                           <a:stretch>
                             <a:fillRect/>
                           </a:stretch>
@@ -926,7 +938,7 @@
               <w:t xml:space="preserve">Figure 4: Change in Average Weekly Arrests, 2018-2020 to 2022-2024</w:t>
             </w:r>
           </w:p>
-          <w:bookmarkEnd w:id="41"/>
+          <w:bookmarkEnd w:id="43"/>
         </w:tc>
       </w:tr>
     </w:tbl>
@@ -952,7 +964,7 @@
       <w:tr>
         <w:tc>
           <w:tcPr/>
-          <w:bookmarkStart w:id="45" w:name="fig-all-districts"/>
+          <w:bookmarkStart w:id="47" w:name="fig-all-districts"/>
           <w:p>
             <w:pPr>
               <w:pStyle w:val="Compact"/>
@@ -963,18 +975,18 @@
                 <wp:inline>
                   <wp:extent cx="5334000" cy="2154171"/>
                   <wp:effectExtent b="0" l="0" r="0" t="0"/>
-                  <wp:docPr descr="" title="" id="43" name="Picture"/>
+                  <wp:docPr descr="" title="" id="45" name="Picture"/>
                   <a:graphic>
                     <a:graphicData uri="http://schemas.openxmlformats.org/drawingml/2006/picture">
                       <pic:pic>
                         <pic:nvPicPr>
-                          <pic:cNvPr descr="index_files/figure-docx/fig-all-districts-output-1.png" id="44" name="Picture"/>
+                          <pic:cNvPr descr="index_files/figure-docx/fig-all-districts-output-1.png" id="46" name="Picture"/>
                           <pic:cNvPicPr>
                             <a:picLocks noChangeArrowheads="1" noChangeAspect="1"/>
                           </pic:cNvPicPr>
                         </pic:nvPicPr>
                         <pic:blipFill>
-                          <a:blip r:embed="rId42"/>
+                          <a:blip r:embed="rId44"/>
                           <a:stretch>
                             <a:fillRect/>
                           </a:stretch>
@@ -1014,7 +1026,7 @@
               <w:t xml:space="preserve">Figure 5: Monthly Arrest Totals by District, 2018-2024</w:t>
             </w:r>
           </w:p>
-          <w:bookmarkEnd w:id="45"/>
+          <w:bookmarkEnd w:id="47"/>
         </w:tc>
       </w:tr>
     </w:tbl>
@@ -1077,7 +1089,7 @@
       <w:tr>
         <w:tc>
           <w:tcPr/>
-          <w:bookmarkStart w:id="49" w:name="fig-5"/>
+          <w:bookmarkStart w:id="51" w:name="fig-5"/>
           <w:p>
             <w:pPr>
               <w:pStyle w:val="Compact"/>
@@ -1088,18 +1100,18 @@
                 <wp:inline>
                   <wp:extent cx="5334000" cy="1817116"/>
                   <wp:effectExtent b="0" l="0" r="0" t="0"/>
-                  <wp:docPr descr="" title="" id="47" name="Picture"/>
+                  <wp:docPr descr="" title="" id="49" name="Picture"/>
                   <a:graphic>
                     <a:graphicData uri="http://schemas.openxmlformats.org/drawingml/2006/picture">
                       <pic:pic>
                         <pic:nvPicPr>
-                          <pic:cNvPr descr="index_files/figure-docx/fig-5-output-1.png" id="48" name="Picture"/>
+                          <pic:cNvPr descr="index_files/figure-docx/fig-5-output-1.png" id="50" name="Picture"/>
                           <pic:cNvPicPr>
                             <a:picLocks noChangeArrowheads="1" noChangeAspect="1"/>
                           </pic:cNvPicPr>
                         </pic:nvPicPr>
                         <pic:blipFill>
-                          <a:blip r:embed="rId46"/>
+                          <a:blip r:embed="rId48"/>
                           <a:stretch>
                             <a:fillRect/>
                           </a:stretch>
@@ -1139,12 +1151,12 @@
               <w:t xml:space="preserve">Figure 6: Change in Average Weekly Arrests in the Tenderloin, 2018-2020 to 2022-2024</w:t>
             </w:r>
           </w:p>
-          <w:bookmarkEnd w:id="49"/>
+          <w:bookmarkEnd w:id="51"/>
         </w:tc>
       </w:tr>
     </w:tbl>
-    <w:bookmarkEnd w:id="50"/>
-    <w:bookmarkStart w:id="51" w:name="discussion"/>
+    <w:bookmarkEnd w:id="52"/>
+    <w:bookmarkStart w:id="53" w:name="discussion"/>
     <w:p>
       <w:pPr>
         <w:pStyle w:val="Heading2"/>
@@ -1167,11 +1179,11 @@
         <w:t xml:space="preserve">(Hartlaub 2022)</w:t>
       </w:r>
       <w:r>
-        <w:t xml:space="preserve">. However, I find that the degree to which the City, in the post-pandemic, emphasized arrest activity in the Tenderloin, is novel relative to 2018-2020 pre-pandemic trends. The arrest gap between the greater Tenderloin and all other regions in the City grew considerably. This shift in policing resources could have been in response to rising drug sale crime in the Tenderloin, but further research using criminal incident data is necessary to confirm any trends in crime.</w:t>
+        <w:t xml:space="preserve">. However, I newly document the degree to which the City, in the post-pandemic, emphasized arrest activity in the Tenderloin relative to 2018-2020 pre-pandemic trends. The arrest gap between the greater Tenderloin and all other regions in the City grew considerably. This shift in policing resources could have been in response to rising drug sale crime in the Tenderloin, but further research using criminal incident data is necessary to confirm any trends in crime.</w:t>
       </w:r>
     </w:p>
-    <w:bookmarkEnd w:id="51"/>
-    <w:bookmarkStart w:id="83" w:name="appendix"/>
+    <w:bookmarkEnd w:id="53"/>
+    <w:bookmarkStart w:id="85" w:name="appendix"/>
     <w:p>
       <w:pPr>
         <w:pStyle w:val="Heading2"/>
@@ -1180,7 +1192,7 @@
         <w:t xml:space="preserve">Appendix</w:t>
       </w:r>
     </w:p>
-    <w:bookmarkStart w:id="61" w:name="data"/>
+    <w:bookmarkStart w:id="63" w:name="data"/>
     <w:p>
       <w:pPr>
         <w:pStyle w:val="Heading3"/>
@@ -1206,7 +1218,7 @@
         <w:t xml:space="preserve">. Of the 824,565 records in the incident data extract, many are duplicates or else incidents that did not lead to arrest. I applied filtering to isolate the 119,119 records that represent unique arrests between 01-01-2018 and 02-16-2024. I then filtered the dataset to isolate arrests where geographic point data is available – 118,506 unique arrests. The vast majority of the 613 arrests with missing point data were arrests that took place outside of San Francisco. The negligible arrests with missing point data within San Francisco were distributed across districts proportional to their arrest totals, suggesting that dropping missing point data did not bias arrests down in any particular region.</w:t>
       </w:r>
     </w:p>
-    <w:bookmarkStart w:id="56" w:name="sec-gt"/>
+    <w:bookmarkStart w:id="58" w:name="sec-gt"/>
     <w:p>
       <w:pPr>
         <w:pStyle w:val="Heading4"/>
@@ -1272,7 +1284,7 @@
       <w:tr>
         <w:tc>
           <w:tcPr/>
-          <w:bookmarkStart w:id="55" w:name="fig-gt"/>
+          <w:bookmarkStart w:id="57" w:name="fig-gt"/>
           <w:p>
             <w:pPr>
               <w:pStyle w:val="Compact"/>
@@ -1283,18 +1295,18 @@
                 <wp:inline>
                   <wp:extent cx="4477173" cy="3874346"/>
                   <wp:effectExtent b="0" l="0" r="0" t="0"/>
-                  <wp:docPr descr="" title="" id="53" name="Picture"/>
+                  <wp:docPr descr="" title="" id="55" name="Picture"/>
                   <a:graphic>
                     <a:graphicData uri="http://schemas.openxmlformats.org/drawingml/2006/picture">
                       <pic:pic>
                         <pic:nvPicPr>
-                          <pic:cNvPr descr="index_files/figure-docx/fig-gt-output-1.png" id="54" name="Picture"/>
+                          <pic:cNvPr descr="index_files/figure-docx/fig-gt-output-1.png" id="56" name="Picture"/>
                           <pic:cNvPicPr>
                             <a:picLocks noChangeArrowheads="1" noChangeAspect="1"/>
                           </pic:cNvPicPr>
                         </pic:nvPicPr>
                         <pic:blipFill>
-                          <a:blip r:embed="rId52"/>
+                          <a:blip r:embed="rId54"/>
                           <a:stretch>
                             <a:fillRect/>
                           </a:stretch>
@@ -1334,12 +1346,12 @@
               <w:t xml:space="preserve">Figure 7: The Greater Tenderloin</w:t>
             </w:r>
           </w:p>
-          <w:bookmarkEnd w:id="55"/>
+          <w:bookmarkEnd w:id="57"/>
         </w:tc>
       </w:tr>
     </w:tbl>
-    <w:bookmarkEnd w:id="56"/>
-    <w:bookmarkStart w:id="58" w:name="sec-drug-use"/>
+    <w:bookmarkEnd w:id="58"/>
+    <w:bookmarkStart w:id="60" w:name="sec-drug-use"/>
     <w:p>
       <w:pPr>
         <w:pStyle w:val="Heading4"/>
@@ -1428,7 +1440,7 @@
         <w:t xml:space="preserve">in their description.</w:t>
       </w:r>
     </w:p>
-    <w:bookmarkStart w:id="57" w:name="T_0387d"/>
+    <w:bookmarkStart w:id="59" w:name="T_9f134"/>
     <w:tbl>
       <w:tblPr>
         <w:tblStyle w:val="Table"/>
@@ -2354,9 +2366,9 @@
         </w:tc>
       </w:tr>
     </w:tbl>
-    <w:bookmarkEnd w:id="57"/>
-    <w:bookmarkEnd w:id="58"/>
-    <w:bookmarkStart w:id="60" w:name="sec-drug-sale"/>
+    <w:bookmarkEnd w:id="59"/>
+    <w:bookmarkEnd w:id="60"/>
+    <w:bookmarkStart w:id="62" w:name="sec-drug-sale"/>
     <w:p>
       <w:pPr>
         <w:pStyle w:val="Heading4"/>
@@ -2427,7 +2439,7 @@
         <w:t xml:space="preserve">in their description.</w:t>
       </w:r>
     </w:p>
-    <w:bookmarkStart w:id="59" w:name="T_2f48c"/>
+    <w:bookmarkStart w:id="61" w:name="T_4b129"/>
     <w:tbl>
       <w:tblPr>
         <w:tblStyle w:val="Table"/>
@@ -3015,10 +3027,10 @@
         </w:tc>
       </w:tr>
     </w:tbl>
-    <w:bookmarkEnd w:id="59"/>
-    <w:bookmarkEnd w:id="60"/>
     <w:bookmarkEnd w:id="61"/>
-    <w:bookmarkStart w:id="82" w:name="sec-stats"/>
+    <w:bookmarkEnd w:id="62"/>
+    <w:bookmarkEnd w:id="63"/>
+    <w:bookmarkStart w:id="84" w:name="sec-stats"/>
     <w:p>
       <w:pPr>
         <w:pStyle w:val="Heading3"/>
@@ -3039,7 +3051,7 @@
       <w:pPr>
         <w:pStyle w:val="BodyText"/>
       </w:pPr>
-      <w:bookmarkStart w:id="62" w:name="eq-ols"/>
+      <w:bookmarkStart w:id="64" w:name="eq-ols"/>
       <m:oMathPara>
         <m:oMathParaPr>
           <m:jc m:val="center"/>
@@ -3182,7 +3194,7 @@
           </m:d>
         </m:oMath>
       </m:oMathPara>
-      <w:bookmarkEnd w:id="62"/>
+      <w:bookmarkEnd w:id="64"/>
     </w:p>
     <w:p>
       <w:pPr>
@@ -3308,7 +3320,7 @@
       <w:pPr>
         <w:pStyle w:val="BodyText"/>
       </w:pPr>
-      <w:bookmarkStart w:id="63" w:name="eq-h"/>
+      <w:bookmarkStart w:id="65" w:name="eq-h"/>
       <m:oMathPara>
         <m:oMathParaPr>
           <m:jc m:val="center"/>
@@ -3419,7 +3431,7 @@
           </m:d>
         </m:oMath>
       </m:oMathPara>
-      <w:bookmarkEnd w:id="63"/>
+      <w:bookmarkEnd w:id="65"/>
     </w:p>
     <w:p>
       <w:pPr>
@@ -3516,7 +3528,7 @@
         <w:rPr>
           <w:rStyle w:val="FootnoteReference"/>
         </w:rPr>
-        <w:footnoteReference w:id="64"/>
+        <w:footnoteReference w:id="66"/>
       </w:r>
       <w:r>
         <w:t xml:space="preserve"> </w:t>
@@ -3634,7 +3646,7 @@
         <w:t xml:space="preserve">0.0056 and confidence intervals that cover 99.44%.</w:t>
       </w:r>
     </w:p>
-    <w:bookmarkStart w:id="68" w:name="robustness-checks"/>
+    <w:bookmarkStart w:id="70" w:name="robustness-checks"/>
     <w:p>
       <w:pPr>
         <w:pStyle w:val="Heading4"/>
@@ -3912,7 +3924,7 @@
         <w:t xml:space="preserve">In the context of weekly arrest totals, which are a time-series that exhibit autocorrelation, the first assumption of constant variance may be problematic. Both Newey-West estimation and the block bootstrap are robust to this issue. Arrest count data, which are typically small, positive integers, don’t conform to the structure set forth in the second assumption. The block bootstrap is the only specification present that is robust to this issue. Thus, the bootstrap should be the best approach under the circumstances.</w:t>
       </w:r>
     </w:p>
-    <w:bookmarkStart w:id="67" w:name="results"/>
+    <w:bookmarkStart w:id="69" w:name="results"/>
     <w:p>
       <w:pPr>
         <w:pStyle w:val="Heading5"/>
@@ -4033,7 +4045,7 @@
       <w:tr>
         <w:tc>
           <w:tcPr/>
-          <w:bookmarkStart w:id="65" w:name="tbl-robust-city"/>
+          <w:bookmarkStart w:id="67" w:name="tbl-robust-city"/>
           <w:p>
             <w:pPr>
               <w:jc w:val="center"/>
@@ -8357,7 +8369,7 @@
               </w:tc>
             </w:tr>
           </w:tbl>
-          <w:bookmarkEnd w:id="65"/>
+          <w:bookmarkEnd w:id="67"/>
           <w:p/>
         </w:tc>
       </w:tr>
@@ -8384,7 +8396,7 @@
       <w:tr>
         <w:tc>
           <w:tcPr/>
-          <w:bookmarkStart w:id="66" w:name="tbl-robust-tl"/>
+          <w:bookmarkStart w:id="68" w:name="tbl-robust-tl"/>
           <w:p>
             <w:pPr>
               <w:jc w:val="center"/>
@@ -12708,14 +12720,14 @@
               </w:tc>
             </w:tr>
           </w:tbl>
-          <w:bookmarkEnd w:id="66"/>
+          <w:bookmarkEnd w:id="68"/>
           <w:p/>
         </w:tc>
       </w:tr>
     </w:tbl>
-    <w:bookmarkEnd w:id="67"/>
-    <w:bookmarkEnd w:id="68"/>
-    <w:bookmarkStart w:id="81" w:name="references"/>
+    <w:bookmarkEnd w:id="69"/>
+    <w:bookmarkEnd w:id="70"/>
+    <w:bookmarkStart w:id="83" w:name="references"/>
     <w:p>
       <w:pPr>
         <w:pStyle w:val="Heading4"/>
@@ -12724,8 +12736,8 @@
         <w:t xml:space="preserve">References</w:t>
       </w:r>
     </w:p>
-    <w:bookmarkStart w:id="80" w:name="refs"/>
-    <w:bookmarkStart w:id="70" w:name="ref-abrams_covid_2021"/>
+    <w:bookmarkStart w:id="82" w:name="refs"/>
+    <w:bookmarkStart w:id="72" w:name="ref-abrams_covid_2021"/>
     <w:p>
       <w:pPr>
         <w:pStyle w:val="Bibliography"/>
@@ -12779,7 +12791,7 @@
       <w:r>
         <w:t xml:space="preserve"> </w:t>
       </w:r>
-      <w:hyperlink r:id="rId69">
+      <w:hyperlink r:id="rId71">
         <w:r>
           <w:rPr>
             <w:rStyle w:val="Hyperlink"/>
@@ -12791,8 +12803,8 @@
         <w:t xml:space="preserve">.</w:t>
       </w:r>
     </w:p>
-    <w:bookmarkEnd w:id="70"/>
-    <w:bookmarkStart w:id="72" w:name="ref-datasf_sfpd_2024"/>
+    <w:bookmarkEnd w:id="72"/>
+    <w:bookmarkStart w:id="74" w:name="ref-datasf_sfpd_2024"/>
     <w:p>
       <w:pPr>
         <w:pStyle w:val="Bibliography"/>
@@ -12849,7 +12861,7 @@
       <w:r>
         <w:t xml:space="preserve"> </w:t>
       </w:r>
-      <w:hyperlink r:id="rId71">
+      <w:hyperlink r:id="rId73">
         <w:r>
           <w:rPr>
             <w:rStyle w:val="Hyperlink"/>
@@ -12861,8 +12873,8 @@
         <w:t xml:space="preserve">.</w:t>
       </w:r>
     </w:p>
-    <w:bookmarkEnd w:id="72"/>
-    <w:bookmarkStart w:id="74" w:name="ref-hartlaub_culture_2022"/>
+    <w:bookmarkEnd w:id="74"/>
+    <w:bookmarkStart w:id="76" w:name="ref-hartlaub_culture_2022"/>
     <w:p>
       <w:pPr>
         <w:pStyle w:val="Bibliography"/>
@@ -12928,7 +12940,7 @@
       <w:r>
         <w:t xml:space="preserve"> </w:t>
       </w:r>
-      <w:hyperlink r:id="rId73">
+      <w:hyperlink r:id="rId75">
         <w:r>
           <w:rPr>
             <w:rStyle w:val="Hyperlink"/>
@@ -12940,8 +12952,8 @@
         <w:t xml:space="preserve">.</w:t>
       </w:r>
     </w:p>
-    <w:bookmarkEnd w:id="74"/>
-    <w:bookmarkStart w:id="75" w:name="ref-james_introduction_2021"/>
+    <w:bookmarkEnd w:id="76"/>
+    <w:bookmarkStart w:id="77" w:name="ref-james_introduction_2021"/>
     <w:p>
       <w:pPr>
         <w:pStyle w:val="Bibliography"/>
@@ -13068,8 +13080,8 @@
         <w:t xml:space="preserve">. 2nd ed. 2021 edition. New York, NY: Springer.</w:t>
       </w:r>
     </w:p>
-    <w:bookmarkEnd w:id="75"/>
-    <w:bookmarkStart w:id="77" w:name="ref-neilson_sf_2023"/>
+    <w:bookmarkEnd w:id="77"/>
+    <w:bookmarkStart w:id="79" w:name="ref-neilson_sf_2023"/>
     <w:p>
       <w:pPr>
         <w:pStyle w:val="Bibliography"/>
@@ -13114,7 +13126,7 @@
       <w:r>
         <w:t xml:space="preserve"> </w:t>
       </w:r>
-      <w:hyperlink r:id="rId76">
+      <w:hyperlink r:id="rId78">
         <w:r>
           <w:rPr>
             <w:rStyle w:val="Hyperlink"/>
@@ -13126,8 +13138,8 @@
         <w:t xml:space="preserve">.</w:t>
       </w:r>
     </w:p>
-    <w:bookmarkEnd w:id="77"/>
-    <w:bookmarkStart w:id="79" w:name="ref-vanderweele_desirable_2019"/>
+    <w:bookmarkEnd w:id="79"/>
+    <w:bookmarkStart w:id="81" w:name="ref-vanderweele_desirable_2019"/>
     <w:p>
       <w:pPr>
         <w:pStyle w:val="Bibliography"/>
@@ -13247,7 +13259,7 @@
       <w:r>
         <w:t xml:space="preserve"> </w:t>
       </w:r>
-      <w:hyperlink r:id="rId78">
+      <w:hyperlink r:id="rId80">
         <w:r>
           <w:rPr>
             <w:rStyle w:val="Hyperlink"/>
@@ -13259,11 +13271,11 @@
         <w:t xml:space="preserve">.</w:t>
       </w:r>
     </w:p>
-    <w:bookmarkEnd w:id="79"/>
-    <w:bookmarkEnd w:id="80"/>
     <w:bookmarkEnd w:id="81"/>
     <w:bookmarkEnd w:id="82"/>
     <w:bookmarkEnd w:id="83"/>
+    <w:bookmarkEnd w:id="84"/>
+    <w:bookmarkEnd w:id="85"/>
     <w:sectPr/>
   </w:body>
 </w:document>
@@ -13337,7 +13349,43 @@
       </w:hyperlink>
     </w:p>
   </w:footnote>
-  <w:footnote w:id="36">
+  <w:footnote w:id="34">
+    <w:p>
+      <w:pPr>
+        <w:pStyle w:val="FootnoteText"/>
+      </w:pPr>
+      <w:r>
+        <w:rPr>
+          <w:rStyle w:val="FootnoteReference"/>
+        </w:rPr>
+        <w:footnoteRef/>
+      </w:r>
+      <w:r>
+        <w:t xml:space="preserve"> </w:t>
+      </w:r>
+      <w:r>
+        <w:t xml:space="preserve">The U.S. reported its</w:t>
+      </w:r>
+      <w:r>
+        <w:t xml:space="preserve"> </w:t>
+      </w:r>
+      <w:hyperlink r:id="rId35">
+        <w:r>
+          <w:rPr>
+            <w:rStyle w:val="Hyperlink"/>
+          </w:rPr>
+          <w:t xml:space="preserve">first COVID-19 case</w:t>
+        </w:r>
+      </w:hyperlink>
+      <w:r>
+        <w:t xml:space="preserve"> </w:t>
+      </w:r>
+      <w:r>
+        <w:t xml:space="preserve">in January 2020</w:t>
+      </w:r>
+    </w:p>
+  </w:footnote>
+  <w:footnote w:id="38">
     <w:p>
       <w:pPr>
         <w:pStyle w:val="FootnoteText"/>
@@ -13379,7 +13427,7 @@
       </w:hyperlink>
     </w:p>
   </w:footnote>
-  <w:footnote w:id="37">
+  <w:footnote w:id="39">
     <w:p>
       <w:pPr>
         <w:pStyle w:val="FootnoteText"/>
@@ -13421,7 +13469,7 @@
       </w:hyperlink>
     </w:p>
   </w:footnote>
-  <w:footnote w:id="64">
+  <w:footnote w:id="66">
     <w:p>
       <w:pPr>
         <w:pStyle w:val="FootnoteText"/>

</xml_diff>

<commit_message>
added fix to 3d minima post
</commit_message>
<xml_diff>
--- a/docs/memos/SF-Arrests/index.docx
+++ b/docs/memos/SF-Arrests/index.docx
@@ -597,7 +597,7 @@
               <w:t xml:space="preserve">Table 1: Weekly Arrest Totals in the pre/post pandemic</w:t>
             </w:r>
           </w:p>
-          <w:bookmarkStart w:id="36" w:name="T_1e632"/>
+          <w:bookmarkStart w:id="36" w:name="T_15a36"/>
           <w:tbl>
             <w:tblPr>
               <w:tblStyle w:val="Table"/>
@@ -1440,7 +1440,7 @@
         <w:t xml:space="preserve">in their description.</w:t>
       </w:r>
     </w:p>
-    <w:bookmarkStart w:id="59" w:name="T_9f134"/>
+    <w:bookmarkStart w:id="59" w:name="T_c1741"/>
     <w:tbl>
       <w:tblPr>
         <w:tblStyle w:val="Table"/>
@@ -2439,7 +2439,7 @@
         <w:t xml:space="preserve">in their description.</w:t>
       </w:r>
     </w:p>
-    <w:bookmarkStart w:id="61" w:name="T_4b129"/>
+    <w:bookmarkStart w:id="61" w:name="T_b45b5"/>
     <w:tbl>
       <w:tblPr>
         <w:tblStyle w:val="Table"/>

</xml_diff>

<commit_message>
beefed up the integrals post with sympy
</commit_message>
<xml_diff>
--- a/docs/memos/SF-Arrests/index.docx
+++ b/docs/memos/SF-Arrests/index.docx
@@ -153,7 +153,7 @@
             <w:r>
               <w:drawing>
                 <wp:inline>
-                  <wp:extent cx="5334000" cy="2906005"/>
+                  <wp:extent cx="5334000" cy="2909454"/>
                   <wp:effectExtent b="0" l="0" r="0" t="0"/>
                   <wp:docPr descr="" title="" id="21" name="Picture"/>
                   <a:graphic>
@@ -174,7 +174,7 @@
                         <pic:spPr bwMode="auto">
                           <a:xfrm>
                             <a:off x="0" y="0"/>
-                            <a:ext cx="5334000" cy="2906005"/>
+                            <a:ext cx="5334000" cy="2909454"/>
                           </a:xfrm>
                           <a:prstGeom prst="rect">
                             <a:avLst/>
@@ -597,7 +597,7 @@
               <w:t xml:space="preserve">Table 1: Weekly Arrest Totals in the pre/post pandemic</w:t>
             </w:r>
           </w:p>
-          <w:bookmarkStart w:id="36" w:name="T_15a36"/>
+          <w:bookmarkStart w:id="36" w:name="T_686f6"/>
           <w:tbl>
             <w:tblPr>
               <w:tblStyle w:val="Table"/>
@@ -845,17 +845,17 @@
         <w:t xml:space="preserve"> </w:t>
       </w:r>
       <w:r>
-        <w:t xml:space="preserve">shows trends for each arrest type, using a statistical approach detailed in the Appendix</w:t>
-      </w:r>
-      <w:r>
-        <w:t xml:space="preserve"> </w:t>
-      </w:r>
-      <w:hyperlink w:anchor="sec-stats">
+        <w:t xml:space="preserve">shows trends for each arrest type, using a statistical approach detailed in the Methods Appendix</w:t>
+      </w:r>
+      <w:r>
+        <w:t xml:space="preserve"> </w:t>
+      </w:r>
+      <w:hyperlink w:anchor="sec-appendix">
         <w:r>
           <w:rPr>
             <w:rStyle w:val="Hyperlink"/>
           </w:rPr>
-          <w:t xml:space="preserve">Section 4.2</w:t>
+          <w:t xml:space="preserve">Section 4</w:t>
         </w:r>
       </w:hyperlink>
       <w:r>
@@ -1182,8 +1182,13 @@
         <w:t xml:space="preserve">. However, I newly document the degree to which the City, in the post-pandemic, emphasized arrest activity in the Tenderloin relative to 2018-2020 pre-pandemic trends. The arrest gap between the greater Tenderloin and all other regions in the City grew considerably. This shift in policing resources could have been in response to rising drug sale crime in the Tenderloin, but further research using criminal incident data is necessary to confirm any trends in crime.</w:t>
       </w:r>
     </w:p>
+    <w:p>
+      <w:r>
+        <w:br w:type="page"/>
+      </w:r>
+    </w:p>
     <w:bookmarkEnd w:id="53"/>
-    <w:bookmarkStart w:id="85" w:name="appendix"/>
+    <w:bookmarkStart w:id="85" w:name="sec-appendix"/>
     <w:p>
       <w:pPr>
         <w:pStyle w:val="Heading2"/>
@@ -1192,13 +1197,13 @@
         <w:t xml:space="preserve">Appendix</w:t>
       </w:r>
     </w:p>
-    <w:bookmarkStart w:id="63" w:name="data"/>
+    <w:bookmarkStart w:id="63" w:name="data-appendix"/>
     <w:p>
       <w:pPr>
         <w:pStyle w:val="Heading3"/>
       </w:pPr>
       <w:r>
-        <w:t xml:space="preserve">Data</w:t>
+        <w:t xml:space="preserve">Data Appendix</w:t>
       </w:r>
     </w:p>
     <w:p>
@@ -3030,13 +3035,13 @@
     <w:bookmarkEnd w:id="61"/>
     <w:bookmarkEnd w:id="62"/>
     <w:bookmarkEnd w:id="63"/>
-    <w:bookmarkStart w:id="84" w:name="sec-stats"/>
+    <w:bookmarkStart w:id="84" w:name="methods-appendix"/>
     <w:p>
       <w:pPr>
         <w:pStyle w:val="Heading3"/>
       </w:pPr>
       <w:r>
-        <w:t xml:space="preserve">Methods</w:t>
+        <w:t xml:space="preserve">Methods Appendix</w:t>
       </w:r>
     </w:p>
     <w:p>

</xml_diff>

<commit_message>
fixed typos in the integral post
</commit_message>
<xml_diff>
--- a/docs/memos/SF-Arrests/index.docx
+++ b/docs/memos/SF-Arrests/index.docx
@@ -153,7 +153,7 @@
             <w:r>
               <w:drawing>
                 <wp:inline>
-                  <wp:extent cx="5334000" cy="2909454"/>
+                  <wp:extent cx="5334000" cy="2906005"/>
                   <wp:effectExtent b="0" l="0" r="0" t="0"/>
                   <wp:docPr descr="" title="" id="21" name="Picture"/>
                   <a:graphic>
@@ -174,7 +174,7 @@
                         <pic:spPr bwMode="auto">
                           <a:xfrm>
                             <a:off x="0" y="0"/>
-                            <a:ext cx="5334000" cy="2909454"/>
+                            <a:ext cx="5334000" cy="2906005"/>
                           </a:xfrm>
                           <a:prstGeom prst="rect">
                             <a:avLst/>
@@ -597,7 +597,7 @@
               <w:t xml:space="preserve">Table 1: Weekly Arrest Totals in the pre/post pandemic</w:t>
             </w:r>
           </w:p>
-          <w:bookmarkStart w:id="36" w:name="T_686f6"/>
+          <w:bookmarkStart w:id="36" w:name="T_15a36"/>
           <w:tbl>
             <w:tblPr>
               <w:tblStyle w:val="Table"/>
@@ -845,17 +845,17 @@
         <w:t xml:space="preserve"> </w:t>
       </w:r>
       <w:r>
-        <w:t xml:space="preserve">shows trends for each arrest type, using a statistical approach detailed in the Methods Appendix</w:t>
-      </w:r>
-      <w:r>
-        <w:t xml:space="preserve"> </w:t>
-      </w:r>
-      <w:hyperlink w:anchor="sec-appendix">
+        <w:t xml:space="preserve">shows trends for each arrest type, using a statistical approach detailed in the Appendix</w:t>
+      </w:r>
+      <w:r>
+        <w:t xml:space="preserve"> </w:t>
+      </w:r>
+      <w:hyperlink w:anchor="sec-stats">
         <w:r>
           <w:rPr>
             <w:rStyle w:val="Hyperlink"/>
           </w:rPr>
-          <w:t xml:space="preserve">Section 4</w:t>
+          <w:t xml:space="preserve">Section 4.2</w:t>
         </w:r>
       </w:hyperlink>
       <w:r>
@@ -1182,13 +1182,8 @@
         <w:t xml:space="preserve">. However, I newly document the degree to which the City, in the post-pandemic, emphasized arrest activity in the Tenderloin relative to 2018-2020 pre-pandemic trends. The arrest gap between the greater Tenderloin and all other regions in the City grew considerably. This shift in policing resources could have been in response to rising drug sale crime in the Tenderloin, but further research using criminal incident data is necessary to confirm any trends in crime.</w:t>
       </w:r>
     </w:p>
-    <w:p>
-      <w:r>
-        <w:br w:type="page"/>
-      </w:r>
-    </w:p>
     <w:bookmarkEnd w:id="53"/>
-    <w:bookmarkStart w:id="85" w:name="sec-appendix"/>
+    <w:bookmarkStart w:id="85" w:name="appendix"/>
     <w:p>
       <w:pPr>
         <w:pStyle w:val="Heading2"/>
@@ -1197,13 +1192,13 @@
         <w:t xml:space="preserve">Appendix</w:t>
       </w:r>
     </w:p>
-    <w:bookmarkStart w:id="63" w:name="data-appendix"/>
+    <w:bookmarkStart w:id="63" w:name="data"/>
     <w:p>
       <w:pPr>
         <w:pStyle w:val="Heading3"/>
       </w:pPr>
       <w:r>
-        <w:t xml:space="preserve">Data Appendix</w:t>
+        <w:t xml:space="preserve">Data</w:t>
       </w:r>
     </w:p>
     <w:p>
@@ -3035,13 +3030,13 @@
     <w:bookmarkEnd w:id="61"/>
     <w:bookmarkEnd w:id="62"/>
     <w:bookmarkEnd w:id="63"/>
-    <w:bookmarkStart w:id="84" w:name="methods-appendix"/>
+    <w:bookmarkStart w:id="84" w:name="sec-stats"/>
     <w:p>
       <w:pPr>
         <w:pStyle w:val="Heading3"/>
       </w:pPr>
       <w:r>
-        <w:t xml:space="preserve">Methods Appendix</w:t>
+        <w:t xml:space="preserve">Methods</w:t>
       </w:r>
     </w:p>
     <w:p>

</xml_diff>

<commit_message>
specified "in-progress" folder where .qmd and .ipynb files won't be rendered
</commit_message>
<xml_diff>
--- a/docs/memos/SF-Arrests/index.docx
+++ b/docs/memos/SF-Arrests/index.docx
@@ -153,7 +153,7 @@
             <w:r>
               <w:drawing>
                 <wp:inline>
-                  <wp:extent cx="5334000" cy="2906005"/>
+                  <wp:extent cx="5334000" cy="2909454"/>
                   <wp:effectExtent b="0" l="0" r="0" t="0"/>
                   <wp:docPr descr="" title="" id="21" name="Picture"/>
                   <a:graphic>
@@ -174,7 +174,7 @@
                         <pic:spPr bwMode="auto">
                           <a:xfrm>
                             <a:off x="0" y="0"/>
-                            <a:ext cx="5334000" cy="2906005"/>
+                            <a:ext cx="5334000" cy="2909454"/>
                           </a:xfrm>
                           <a:prstGeom prst="rect">
                             <a:avLst/>
@@ -597,7 +597,7 @@
               <w:t xml:space="preserve">Table 1: Weekly Arrest Totals in the pre/post pandemic</w:t>
             </w:r>
           </w:p>
-          <w:bookmarkStart w:id="36" w:name="T_15a36"/>
+          <w:bookmarkStart w:id="36" w:name="T_686f6"/>
           <w:tbl>
             <w:tblPr>
               <w:tblStyle w:val="Table"/>
@@ -845,17 +845,17 @@
         <w:t xml:space="preserve"> </w:t>
       </w:r>
       <w:r>
-        <w:t xml:space="preserve">shows trends for each arrest type, using a statistical approach detailed in the Appendix</w:t>
-      </w:r>
-      <w:r>
-        <w:t xml:space="preserve"> </w:t>
-      </w:r>
-      <w:hyperlink w:anchor="sec-stats">
+        <w:t xml:space="preserve">shows trends for each arrest type, using a statistical approach detailed in the Methods Appendix</w:t>
+      </w:r>
+      <w:r>
+        <w:t xml:space="preserve"> </w:t>
+      </w:r>
+      <w:hyperlink w:anchor="sec-appendix">
         <w:r>
           <w:rPr>
             <w:rStyle w:val="Hyperlink"/>
           </w:rPr>
-          <w:t xml:space="preserve">Section 4.2</w:t>
+          <w:t xml:space="preserve">Section 4</w:t>
         </w:r>
       </w:hyperlink>
       <w:r>
@@ -1182,8 +1182,13 @@
         <w:t xml:space="preserve">. However, I newly document the degree to which the City, in the post-pandemic, emphasized arrest activity in the Tenderloin relative to 2018-2020 pre-pandemic trends. The arrest gap between the greater Tenderloin and all other regions in the City grew considerably. This shift in policing resources could have been in response to rising drug sale crime in the Tenderloin, but further research using criminal incident data is necessary to confirm any trends in crime.</w:t>
       </w:r>
     </w:p>
+    <w:p>
+      <w:r>
+        <w:br w:type="page"/>
+      </w:r>
+    </w:p>
     <w:bookmarkEnd w:id="53"/>
-    <w:bookmarkStart w:id="85" w:name="appendix"/>
+    <w:bookmarkStart w:id="85" w:name="sec-appendix"/>
     <w:p>
       <w:pPr>
         <w:pStyle w:val="Heading2"/>
@@ -1192,13 +1197,13 @@
         <w:t xml:space="preserve">Appendix</w:t>
       </w:r>
     </w:p>
-    <w:bookmarkStart w:id="63" w:name="data"/>
+    <w:bookmarkStart w:id="63" w:name="data-appendix"/>
     <w:p>
       <w:pPr>
         <w:pStyle w:val="Heading3"/>
       </w:pPr>
       <w:r>
-        <w:t xml:space="preserve">Data</w:t>
+        <w:t xml:space="preserve">Data Appendix</w:t>
       </w:r>
     </w:p>
     <w:p>
@@ -3030,13 +3035,13 @@
     <w:bookmarkEnd w:id="61"/>
     <w:bookmarkEnd w:id="62"/>
     <w:bookmarkEnd w:id="63"/>
-    <w:bookmarkStart w:id="84" w:name="sec-stats"/>
+    <w:bookmarkStart w:id="84" w:name="methods-appendix"/>
     <w:p>
       <w:pPr>
         <w:pStyle w:val="Heading3"/>
       </w:pPr>
       <w:r>
-        <w:t xml:space="preserve">Methods</w:t>
+        <w:t xml:space="preserve">Methods Appendix</w:t>
       </w:r>
     </w:p>
     <w:p>

</xml_diff>

<commit_message>
created a rendered copy of the website with prev changes
</commit_message>
<xml_diff>
--- a/docs/memos/SF-Arrests/index.docx
+++ b/docs/memos/SF-Arrests/index.docx
@@ -153,7 +153,7 @@
             <w:r>
               <w:drawing>
                 <wp:inline>
-                  <wp:extent cx="5334000" cy="2909454"/>
+                  <wp:extent cx="5334000" cy="2906005"/>
                   <wp:effectExtent b="0" l="0" r="0" t="0"/>
                   <wp:docPr descr="" title="" id="21" name="Picture"/>
                   <a:graphic>
@@ -174,7 +174,7 @@
                         <pic:spPr bwMode="auto">
                           <a:xfrm>
                             <a:off x="0" y="0"/>
-                            <a:ext cx="5334000" cy="2909454"/>
+                            <a:ext cx="5334000" cy="2906005"/>
                           </a:xfrm>
                           <a:prstGeom prst="rect">
                             <a:avLst/>
@@ -597,7 +597,7 @@
               <w:t xml:space="preserve">Table 1: Weekly Arrest Totals in the pre/post pandemic</w:t>
             </w:r>
           </w:p>
-          <w:bookmarkStart w:id="36" w:name="T_686f6"/>
+          <w:bookmarkStart w:id="36" w:name="T_15a36"/>
           <w:tbl>
             <w:tblPr>
               <w:tblStyle w:val="Table"/>
@@ -845,17 +845,17 @@
         <w:t xml:space="preserve"> </w:t>
       </w:r>
       <w:r>
-        <w:t xml:space="preserve">shows trends for each arrest type, using a statistical approach detailed in the Methods Appendix</w:t>
-      </w:r>
-      <w:r>
-        <w:t xml:space="preserve"> </w:t>
-      </w:r>
-      <w:hyperlink w:anchor="sec-appendix">
+        <w:t xml:space="preserve">shows trends for each arrest type, using a statistical approach detailed in the Appendix</w:t>
+      </w:r>
+      <w:r>
+        <w:t xml:space="preserve"> </w:t>
+      </w:r>
+      <w:hyperlink w:anchor="sec-stats">
         <w:r>
           <w:rPr>
             <w:rStyle w:val="Hyperlink"/>
           </w:rPr>
-          <w:t xml:space="preserve">Section 4</w:t>
+          <w:t xml:space="preserve">Section 4.2</w:t>
         </w:r>
       </w:hyperlink>
       <w:r>
@@ -1182,13 +1182,8 @@
         <w:t xml:space="preserve">. However, I newly document the degree to which the City, in the post-pandemic, emphasized arrest activity in the Tenderloin relative to 2018-2020 pre-pandemic trends. The arrest gap between the greater Tenderloin and all other regions in the City grew considerably. This shift in policing resources could have been in response to rising drug sale crime in the Tenderloin, but further research using criminal incident data is necessary to confirm any trends in crime.</w:t>
       </w:r>
     </w:p>
-    <w:p>
-      <w:r>
-        <w:br w:type="page"/>
-      </w:r>
-    </w:p>
     <w:bookmarkEnd w:id="53"/>
-    <w:bookmarkStart w:id="85" w:name="sec-appendix"/>
+    <w:bookmarkStart w:id="85" w:name="appendix"/>
     <w:p>
       <w:pPr>
         <w:pStyle w:val="Heading2"/>
@@ -1197,13 +1192,13 @@
         <w:t xml:space="preserve">Appendix</w:t>
       </w:r>
     </w:p>
-    <w:bookmarkStart w:id="63" w:name="data-appendix"/>
+    <w:bookmarkStart w:id="63" w:name="data"/>
     <w:p>
       <w:pPr>
         <w:pStyle w:val="Heading3"/>
       </w:pPr>
       <w:r>
-        <w:t xml:space="preserve">Data Appendix</w:t>
+        <w:t xml:space="preserve">Data</w:t>
       </w:r>
     </w:p>
     <w:p>
@@ -3035,13 +3030,13 @@
     <w:bookmarkEnd w:id="61"/>
     <w:bookmarkEnd w:id="62"/>
     <w:bookmarkEnd w:id="63"/>
-    <w:bookmarkStart w:id="84" w:name="methods-appendix"/>
+    <w:bookmarkStart w:id="84" w:name="sec-stats"/>
     <w:p>
       <w:pPr>
         <w:pStyle w:val="Heading3"/>
       </w:pPr>
       <w:r>
-        <w:t xml:space="preserve">Methods Appendix</w:t>
+        <w:t xml:space="preserve">Methods</w:t>
       </w:r>
     </w:p>
     <w:p>

</xml_diff>

<commit_message>
testing the quarto update
</commit_message>
<xml_diff>
--- a/docs/memos/SF-Arrests/index.docx
+++ b/docs/memos/SF-Arrests/index.docx
@@ -90,8 +90,8 @@
       </w:r>
       <w:r>
         <w:rPr>
+          <w:i/>
           <w:iCs/>
-          <w:i/>
         </w:rPr>
         <w:t xml:space="preserve">crime.</w:t>
       </w:r>
@@ -134,9 +134,8 @@
       <w:tblPr>
         <w:tblStyle w:val="Table"/>
         <w:tblW w:type="pct" w:w="5000"/>
+        <w:tblLayout w:type="fixed"/>
         <w:tblLook w:firstRow="0" w:lastRow="0" w:firstColumn="0" w:lastColumn="0" w:noHBand="0" w:noVBand="0" w:val="0000"/>
-        <w:jc w:val="start"/>
-        <w:tblLayout w:type="fixed"/>
       </w:tblPr>
       <w:tblGrid>
         <w:gridCol w:w="7920"/>
@@ -222,22 +221,22 @@
       </w:r>
       <w:r>
         <w:rPr>
+          <w:b/>
           <w:bCs/>
-          <w:b/>
         </w:rPr>
         <w:t xml:space="preserve">“</w:t>
       </w:r>
       <w:r>
         <w:rPr>
+          <w:b/>
           <w:bCs/>
-          <w:b/>
         </w:rPr>
         <w:t xml:space="preserve">the greater Tenderloin,</w:t>
       </w:r>
       <w:r>
         <w:rPr>
+          <w:b/>
           <w:bCs/>
-          <w:b/>
         </w:rPr>
         <w:t xml:space="preserve">”</w:t>
       </w:r>
@@ -278,9 +277,8 @@
       <w:tblPr>
         <w:tblStyle w:val="Table"/>
         <w:tblW w:type="pct" w:w="5000"/>
+        <w:tblLayout w:type="fixed"/>
         <w:tblLook w:firstRow="0" w:lastRow="0" w:firstColumn="0" w:lastColumn="0" w:noHBand="0" w:noVBand="0" w:val="0000"/>
-        <w:jc w:val="start"/>
-        <w:tblLayout w:type="fixed"/>
       </w:tblPr>
       <w:tblGrid>
         <w:gridCol w:w="7920"/>
@@ -388,9 +386,8 @@
       <w:tblPr>
         <w:tblStyle w:val="Table"/>
         <w:tblW w:type="pct" w:w="5000"/>
+        <w:tblLayout w:type="fixed"/>
         <w:tblLook w:firstRow="0" w:lastRow="0" w:firstColumn="0" w:lastColumn="0" w:noHBand="0" w:noVBand="0" w:val="0000"/>
-        <w:jc w:val="start"/>
-        <w:tblLayout w:type="fixed"/>
       </w:tblPr>
       <w:tblGrid>
         <w:gridCol w:w="7920"/>
@@ -491,11 +488,11 @@
     </w:p>
     <w:p>
       <w:pPr>
+        <w:pStyle w:val="Compact"/>
         <w:numPr>
           <w:ilvl w:val="0"/>
           <w:numId w:val="1001"/>
         </w:numPr>
-        <w:pStyle w:val="Compact"/>
       </w:pPr>
       <w:r>
         <w:t xml:space="preserve">the</w:t>
@@ -533,11 +530,11 @@
     </w:p>
     <w:p>
       <w:pPr>
+        <w:pStyle w:val="Compact"/>
         <w:numPr>
           <w:ilvl w:val="0"/>
           <w:numId w:val="1001"/>
         </w:numPr>
-        <w:pStyle w:val="Compact"/>
       </w:pPr>
       <w:r>
         <w:t xml:space="preserve">the</w:t>
@@ -573,9 +570,8 @@
       <w:tblPr>
         <w:tblStyle w:val="Table"/>
         <w:tblW w:type="pct" w:w="5000"/>
+        <w:tblLayout w:type="fixed"/>
         <w:tblLook w:firstRow="0" w:lastRow="0" w:firstColumn="0" w:lastColumn="0" w:noHBand="0" w:noVBand="0" w:val="0000"/>
-        <w:jc w:val="start"/>
-        <w:tblLayout w:type="fixed"/>
       </w:tblPr>
       <w:tblGrid>
         <w:gridCol w:w="7920"/>
@@ -603,7 +599,6 @@
               <w:tblStyle w:val="Table"/>
               <w:tblW w:type="auto" w:w="0"/>
               <w:tblLook w:firstRow="1" w:lastRow="0" w:firstColumn="0" w:lastColumn="0" w:noHBand="0" w:noVBand="0" w:val="0020"/>
-              <w:jc w:val="start"/>
             </w:tblPr>
             <w:tblGrid>
               <w:gridCol w:w="1980"/>
@@ -613,7 +608,7 @@
             </w:tblGrid>
             <w:tr>
               <w:trPr>
-                <w:tblHeader w:val="true"/>
+                <w:tblHeader w:val="on"/>
               </w:trPr>
               <w:tc>
                 <w:tcPr/>
@@ -866,9 +861,8 @@
       <w:tblPr>
         <w:tblStyle w:val="Table"/>
         <w:tblW w:type="pct" w:w="5000"/>
+        <w:tblLayout w:type="fixed"/>
         <w:tblLook w:firstRow="0" w:lastRow="0" w:firstColumn="0" w:lastColumn="0" w:noHBand="0" w:noVBand="0" w:val="0000"/>
-        <w:jc w:val="start"/>
-        <w:tblLayout w:type="fixed"/>
       </w:tblPr>
       <w:tblGrid>
         <w:gridCol w:w="7920"/>
@@ -954,9 +948,8 @@
       <w:tblPr>
         <w:tblStyle w:val="Table"/>
         <w:tblW w:type="pct" w:w="5000"/>
+        <w:tblLayout w:type="fixed"/>
         <w:tblLook w:firstRow="0" w:lastRow="0" w:firstColumn="0" w:lastColumn="0" w:noHBand="0" w:noVBand="0" w:val="0000"/>
-        <w:jc w:val="start"/>
-        <w:tblLayout w:type="fixed"/>
       </w:tblPr>
       <w:tblGrid>
         <w:gridCol w:w="7920"/>
@@ -1079,9 +1072,8 @@
       <w:tblPr>
         <w:tblStyle w:val="Table"/>
         <w:tblW w:type="pct" w:w="5000"/>
+        <w:tblLayout w:type="fixed"/>
         <w:tblLook w:firstRow="0" w:lastRow="0" w:firstColumn="0" w:lastColumn="0" w:noHBand="0" w:noVBand="0" w:val="0000"/>
-        <w:jc w:val="start"/>
-        <w:tblLayout w:type="fixed"/>
       </w:tblPr>
       <w:tblGrid>
         <w:gridCol w:w="7920"/>
@@ -1274,9 +1266,8 @@
       <w:tblPr>
         <w:tblStyle w:val="Table"/>
         <w:tblW w:type="pct" w:w="5000"/>
+        <w:tblLayout w:type="fixed"/>
         <w:tblLook w:firstRow="0" w:lastRow="0" w:firstColumn="0" w:lastColumn="0" w:noHBand="0" w:noVBand="0" w:val="0000"/>
-        <w:jc w:val="start"/>
-        <w:tblLayout w:type="fixed"/>
       </w:tblPr>
       <w:tblGrid>
         <w:gridCol w:w="7920"/>
@@ -1446,7 +1437,6 @@
         <w:tblStyle w:val="Table"/>
         <w:tblW w:type="auto" w:w="0"/>
         <w:tblLook w:firstRow="1" w:lastRow="0" w:firstColumn="0" w:lastColumn="0" w:noHBand="0" w:noVBand="0" w:val="0020"/>
-        <w:jc w:val="start"/>
       </w:tblPr>
       <w:tblGrid>
         <w:gridCol w:w="3960"/>
@@ -1454,7 +1444,7 @@
       </w:tblGrid>
       <w:tr>
         <w:trPr>
-          <w:tblHeader w:val="true"/>
+          <w:tblHeader w:val="on"/>
         </w:trPr>
         <w:tc>
           <w:tcPr/>
@@ -2445,7 +2435,6 @@
         <w:tblStyle w:val="Table"/>
         <w:tblW w:type="auto" w:w="0"/>
         <w:tblLook w:firstRow="1" w:lastRow="0" w:firstColumn="0" w:lastColumn="0" w:noHBand="0" w:noVBand="0" w:val="0020"/>
-        <w:jc w:val="start"/>
       </w:tblPr>
       <w:tblGrid>
         <w:gridCol w:w="3960"/>
@@ -2453,7 +2442,7 @@
       </w:tblGrid>
       <w:tr>
         <w:trPr>
-          <w:tblHeader w:val="true"/>
+          <w:tblHeader w:val="on"/>
         </w:trPr>
         <w:tc>
           <w:tcPr/>
@@ -3487,8 +3476,8 @@
       </w:r>
       <w:r>
         <w:rPr>
+          <w:i/>
           <w:iCs/>
-          <w:i/>
         </w:rPr>
         <w:t xml:space="preserve">multiple testing</w:t>
       </w:r>
@@ -3724,11 +3713,11 @@
     </w:p>
     <w:p>
       <w:pPr>
+        <w:pStyle w:val="Compact"/>
         <w:numPr>
           <w:ilvl w:val="0"/>
           <w:numId w:val="1002"/>
         </w:numPr>
-        <w:pStyle w:val="Compact"/>
       </w:pPr>
       <w:r>
         <w:t xml:space="preserve">The error term is normally distributed with constant variance and mean zero:</w:t>
@@ -3791,11 +3780,11 @@
     </w:p>
     <w:p>
       <w:pPr>
+        <w:pStyle w:val="Compact"/>
         <w:numPr>
           <w:ilvl w:val="0"/>
           <w:numId w:val="1002"/>
         </w:numPr>
-        <w:pStyle w:val="Compact"/>
       </w:pPr>
       <w:r>
         <w:t xml:space="preserve">Weekly arrests are continuous and distributed normally:</w:t>
@@ -3973,11 +3962,11 @@
     </w:p>
     <w:p>
       <w:pPr>
+        <w:pStyle w:val="Compact"/>
         <w:numPr>
           <w:ilvl w:val="0"/>
           <w:numId w:val="1003"/>
         </w:numPr>
-        <w:pStyle w:val="Compact"/>
       </w:pPr>
       <w:r>
         <w:t xml:space="preserve">Drug use: using OLS with no Bonferroni correction yields a statistically significant increase in drug use arrests. This is a mis-specified test that does not take into account the structure of the data or possible multiple testing issues. All other tests concluded that there was no statistically significant change. Still, the effect is not trivially small, so I temper my conclusion that this arrest class did not increase and encourage further research into this arrest type in particular.</w:t>
@@ -3988,11 +3977,11 @@
     </w:p>
     <w:p>
       <w:pPr>
+        <w:pStyle w:val="Compact"/>
         <w:numPr>
           <w:ilvl w:val="0"/>
           <w:numId w:val="1003"/>
         </w:numPr>
-        <w:pStyle w:val="Compact"/>
       </w:pPr>
       <w:r>
         <w:t xml:space="preserve">Larceny theft: similarly, using OLS with no Bonferroni correction yields a statistically significant estimate, while all other tests conclude there was no change. In this case, the change is also practically negligible (less than one arrest a week). In the memo , I report no change in larceny theft arrests in the greater Tenderloin.</w:t>
@@ -4000,11 +3989,11 @@
     </w:p>
     <w:p>
       <w:pPr>
+        <w:pStyle w:val="Compact"/>
         <w:numPr>
           <w:ilvl w:val="0"/>
           <w:numId w:val="1003"/>
         </w:numPr>
-        <w:pStyle w:val="Compact"/>
       </w:pPr>
       <w:r>
         <w:t xml:space="preserve">Robbery: every specification that does not utilize the Bonferroni correction yields a small, statistically significant decrease, and every specification with the correction yields no change. In this case, a next step would be using a less conservative correction for multiple testing</w:t>
@@ -4021,11 +4010,11 @@
     </w:p>
     <w:p>
       <w:pPr>
+        <w:pStyle w:val="Compact"/>
         <w:numPr>
           <w:ilvl w:val="0"/>
           <w:numId w:val="1003"/>
         </w:numPr>
-        <w:pStyle w:val="Compact"/>
       </w:pPr>
       <w:r>
         <w:t xml:space="preserve">Traffic: tests present a mixed bag and a practically negligible effect size. In the memo I defer to conclusions of the core bootstrap specification.</w:t>
@@ -4035,9 +4024,8 @@
       <w:tblPr>
         <w:tblStyle w:val="Table"/>
         <w:tblW w:type="pct" w:w="5000"/>
+        <w:tblLayout w:type="fixed"/>
         <w:tblLook w:firstRow="0" w:lastRow="0" w:firstColumn="0" w:lastColumn="0" w:noHBand="0" w:noVBand="0" w:val="0000"/>
-        <w:jc w:val="start"/>
-        <w:tblLayout w:type="fixed"/>
       </w:tblPr>
       <w:tblGrid>
         <w:gridCol w:w="7920"/>
@@ -4064,7 +4052,6 @@
               <w:tblStyle w:val="Table"/>
               <w:tblW w:type="auto" w:w="0"/>
               <w:tblLook w:firstRow="1" w:lastRow="0" w:firstColumn="0" w:lastColumn="0" w:noHBand="0" w:noVBand="0" w:val="0020"/>
-              <w:jc w:val="start"/>
             </w:tblPr>
             <w:tblGrid>
               <w:gridCol w:w="1320"/>
@@ -4076,7 +4063,7 @@
             </w:tblGrid>
             <w:tr>
               <w:trPr>
-                <w:tblHeader w:val="true"/>
+                <w:tblHeader w:val="on"/>
               </w:trPr>
               <w:tc>
                 <w:tcPr/>
@@ -4149,7 +4136,7 @@
             </w:tr>
             <w:tr>
               <w:trPr>
-                <w:tblHeader w:val="true"/>
+                <w:tblHeader w:val="on"/>
               </w:trPr>
               <w:tc>
                 <w:tcPr/>
@@ -8386,9 +8373,8 @@
       <w:tblPr>
         <w:tblStyle w:val="Table"/>
         <w:tblW w:type="pct" w:w="5000"/>
+        <w:tblLayout w:type="fixed"/>
         <w:tblLook w:firstRow="0" w:lastRow="0" w:firstColumn="0" w:lastColumn="0" w:noHBand="0" w:noVBand="0" w:val="0000"/>
-        <w:jc w:val="start"/>
-        <w:tblLayout w:type="fixed"/>
       </w:tblPr>
       <w:tblGrid>
         <w:gridCol w:w="7920"/>
@@ -8415,7 +8401,6 @@
               <w:tblStyle w:val="Table"/>
               <w:tblW w:type="auto" w:w="0"/>
               <w:tblLook w:firstRow="1" w:lastRow="0" w:firstColumn="0" w:lastColumn="0" w:noHBand="0" w:noVBand="0" w:val="0020"/>
-              <w:jc w:val="start"/>
             </w:tblPr>
             <w:tblGrid>
               <w:gridCol w:w="1320"/>
@@ -8427,7 +8412,7 @@
             </w:tblGrid>
             <w:tr>
               <w:trPr>
-                <w:tblHeader w:val="true"/>
+                <w:tblHeader w:val="on"/>
               </w:trPr>
               <w:tc>
                 <w:tcPr/>
@@ -8500,7 +8485,7 @@
             </w:tr>
             <w:tr>
               <w:trPr>
-                <w:tblHeader w:val="true"/>
+                <w:tblHeader w:val="on"/>
               </w:trPr>
               <w:tc>
                 <w:tcPr/>
@@ -12777,8 +12762,8 @@
       </w:r>
       <w:r>
         <w:rPr>
+          <w:i/>
           <w:iCs/>
-          <w:i/>
         </w:rPr>
         <w:t xml:space="preserve">Journal of Public Economics</w:t>
       </w:r>
@@ -12850,8 +12835,8 @@
       </w:r>
       <w:r>
         <w:rPr>
+          <w:i/>
           <w:iCs/>
-          <w:i/>
         </w:rPr>
         <w:t xml:space="preserve">Dataset Explainers</w:t>
       </w:r>
@@ -12929,8 +12914,8 @@
       </w:r>
       <w:r>
         <w:rPr>
+          <w:i/>
           <w:iCs/>
-          <w:i/>
         </w:rPr>
         <w:t xml:space="preserve">The San Francisco Chronicle</w:t>
       </w:r>
@@ -12966,113 +12951,113 @@
       </w:r>
       <w:r>
         <w:rPr>
+          <w:i/>
           <w:iCs/>
-          <w:i/>
         </w:rPr>
         <w:t xml:space="preserve">An</w:t>
       </w:r>
       <w:r>
         <w:rPr>
+          <w:i/>
           <w:iCs/>
-          <w:i/>
         </w:rPr>
         <w:t xml:space="preserve"> </w:t>
       </w:r>
       <w:r>
         <w:rPr>
+          <w:i/>
           <w:iCs/>
-          <w:i/>
         </w:rPr>
         <w:t xml:space="preserve">Introduction</w:t>
       </w:r>
       <w:r>
         <w:rPr>
+          <w:i/>
           <w:iCs/>
-          <w:i/>
         </w:rPr>
         <w:t xml:space="preserve"> </w:t>
       </w:r>
       <w:r>
         <w:rPr>
+          <w:i/>
           <w:iCs/>
-          <w:i/>
         </w:rPr>
         <w:t xml:space="preserve">to</w:t>
       </w:r>
       <w:r>
         <w:rPr>
+          <w:i/>
           <w:iCs/>
-          <w:i/>
         </w:rPr>
         <w:t xml:space="preserve"> </w:t>
       </w:r>
       <w:r>
         <w:rPr>
+          <w:i/>
           <w:iCs/>
-          <w:i/>
         </w:rPr>
         <w:t xml:space="preserve">Statistical</w:t>
       </w:r>
       <w:r>
         <w:rPr>
+          <w:i/>
           <w:iCs/>
-          <w:i/>
         </w:rPr>
         <w:t xml:space="preserve"> </w:t>
       </w:r>
       <w:r>
         <w:rPr>
+          <w:i/>
           <w:iCs/>
-          <w:i/>
         </w:rPr>
         <w:t xml:space="preserve">Learning</w:t>
       </w:r>
       <w:r>
         <w:rPr>
+          <w:i/>
           <w:iCs/>
-          <w:i/>
         </w:rPr>
         <w:t xml:space="preserve">: With</w:t>
       </w:r>
       <w:r>
         <w:rPr>
+          <w:i/>
           <w:iCs/>
-          <w:i/>
         </w:rPr>
         <w:t xml:space="preserve"> </w:t>
       </w:r>
       <w:r>
         <w:rPr>
+          <w:i/>
           <w:iCs/>
-          <w:i/>
         </w:rPr>
         <w:t xml:space="preserve">Applications</w:t>
       </w:r>
       <w:r>
         <w:rPr>
+          <w:i/>
           <w:iCs/>
-          <w:i/>
         </w:rPr>
         <w:t xml:space="preserve"> </w:t>
       </w:r>
       <w:r>
         <w:rPr>
+          <w:i/>
           <w:iCs/>
-          <w:i/>
         </w:rPr>
         <w:t xml:space="preserve">in</w:t>
       </w:r>
       <w:r>
         <w:rPr>
+          <w:i/>
           <w:iCs/>
-          <w:i/>
         </w:rPr>
         <w:t xml:space="preserve"> </w:t>
       </w:r>
       <w:r>
         <w:rPr>
+          <w:i/>
           <w:iCs/>
-          <w:i/>
         </w:rPr>
         <w:t xml:space="preserve">R</w:t>
       </w:r>
@@ -13115,8 +13100,8 @@
       </w:r>
       <w:r>
         <w:rPr>
+          <w:i/>
           <w:iCs/>
-          <w:i/>
         </w:rPr>
         <w:t xml:space="preserve">San Francisco Chronicle</w:t>
       </w:r>
@@ -13245,8 +13230,8 @@
       </w:r>
       <w:r>
         <w:rPr>
+          <w:i/>
           <w:iCs/>
-          <w:i/>
         </w:rPr>
         <w:t xml:space="preserve">American Journal of Epidemiology</w:t>
       </w:r>
@@ -13550,14 +13535,14 @@
 <file path=word/numbering.xml><?xml version="1.0" encoding="utf-8"?>
 <w:numbering xmlns:w="http://schemas.openxmlformats.org/wordprocessingml/2006/main">
   <w:abstractNum w:abstractNumId="990">
-    <w:nsid w:val="A990"/>
+    <w:nsid w:val="0000A990"/>
     <w:multiLevelType w:val="multilevel"/>
     <w:lvl w:ilvl="0">
       <w:numFmt w:val="bullet"/>
       <w:lvlText w:val=" "/>
       <w:lvlJc w:val="left"/>
       <w:pPr>
-        <w:ind w:left="720" w:hanging="480"/>
+        <w:ind w:left="720" w:hanging="360"/>
       </w:pPr>
     </w:lvl>
     <w:lvl w:ilvl="1">
@@ -13565,7 +13550,7 @@
       <w:lvlText w:val=" "/>
       <w:lvlJc w:val="left"/>
       <w:pPr>
-        <w:ind w:left="1440" w:hanging="480"/>
+        <w:ind w:left="1440" w:hanging="360"/>
       </w:pPr>
     </w:lvl>
     <w:lvl w:ilvl="2">
@@ -13573,7 +13558,7 @@
       <w:lvlText w:val=" "/>
       <w:lvlJc w:val="left"/>
       <w:pPr>
-        <w:ind w:left="2160" w:hanging="480"/>
+        <w:ind w:left="2160" w:hanging="360"/>
       </w:pPr>
     </w:lvl>
     <w:lvl w:ilvl="3">
@@ -13581,7 +13566,7 @@
       <w:lvlText w:val=" "/>
       <w:lvlJc w:val="left"/>
       <w:pPr>
-        <w:ind w:left="2880" w:hanging="480"/>
+        <w:ind w:left="2880" w:hanging="360"/>
       </w:pPr>
     </w:lvl>
     <w:lvl w:ilvl="4">
@@ -13589,7 +13574,7 @@
       <w:lvlText w:val=" "/>
       <w:lvlJc w:val="left"/>
       <w:pPr>
-        <w:ind w:left="3600" w:hanging="480"/>
+        <w:ind w:left="3600" w:hanging="360"/>
       </w:pPr>
     </w:lvl>
     <w:lvl w:ilvl="5">
@@ -13597,7 +13582,7 @@
       <w:lvlText w:val=" "/>
       <w:lvlJc w:val="left"/>
       <w:pPr>
-        <w:ind w:left="4320" w:hanging="480"/>
+        <w:ind w:left="4320" w:hanging="360"/>
       </w:pPr>
     </w:lvl>
     <w:lvl w:ilvl="6">
@@ -13605,7 +13590,7 @@
       <w:lvlText w:val=" "/>
       <w:lvlJc w:val="left"/>
       <w:pPr>
-        <w:ind w:left="5040" w:hanging="480"/>
+        <w:ind w:left="5040" w:hanging="360"/>
       </w:pPr>
     </w:lvl>
     <w:lvl w:ilvl="7">
@@ -13613,7 +13598,7 @@
       <w:lvlText w:val=" "/>
       <w:lvlJc w:val="left"/>
       <w:pPr>
-        <w:ind w:left="5760" w:hanging="480"/>
+        <w:ind w:left="5760" w:hanging="360"/>
       </w:pPr>
     </w:lvl>
     <w:lvl w:ilvl="8">
@@ -13621,88 +13606,115 @@
       <w:lvlText w:val=" "/>
       <w:lvlJc w:val="left"/>
       <w:pPr>
-        <w:ind w:left="6480" w:hanging="480"/>
+        <w:ind w:left="6480" w:hanging="360"/>
       </w:pPr>
     </w:lvl>
   </w:abstractNum>
   <w:abstractNum w:abstractNumId="991">
-    <w:nsid w:val="A991"/>
+    <w:nsid w:val="0000A991"/>
     <w:multiLevelType w:val="multilevel"/>
     <w:lvl w:ilvl="0">
       <w:numFmt w:val="bullet"/>
-      <w:lvlText w:val="•"/>
+      <w:lvlText w:val=""/>
       <w:lvlJc w:val="left"/>
       <w:pPr>
-        <w:ind w:left="720" w:hanging="480"/>
+        <w:ind w:left="720" w:hanging="360"/>
       </w:pPr>
+      <w:rPr>
+        <w:rFonts w:ascii="Symbol" w:hAnsi="Symbol" w:cs="Symbol" w:hint="default"/>
+      </w:rPr>
     </w:lvl>
     <w:lvl w:ilvl="1">
       <w:numFmt w:val="bullet"/>
-      <w:lvlText w:val="–"/>
+      <w:lvlText w:val="o"/>
       <w:lvlJc w:val="left"/>
       <w:pPr>
-        <w:ind w:left="1440" w:hanging="480"/>
+        <w:ind w:left="1440" w:hanging="360"/>
       </w:pPr>
+      <w:rPr>
+        <w:rFonts w:ascii="Courier New" w:hAnsi="Courier New" w:cs="Courier New" w:hint="default"/>
+      </w:rPr>
     </w:lvl>
     <w:lvl w:ilvl="2">
       <w:numFmt w:val="bullet"/>
-      <w:lvlText w:val="•"/>
+      <w:lvlText w:val=""/>
       <w:lvlJc w:val="left"/>
       <w:pPr>
-        <w:ind w:left="2160" w:hanging="480"/>
+        <w:ind w:left="2160" w:hanging="360"/>
       </w:pPr>
+      <w:rPr>
+        <w:rFonts w:ascii="Wingdings" w:hAnsi="Wingdings" w:cs="Wingdings" w:hint="default"/>
+      </w:rPr>
     </w:lvl>
     <w:lvl w:ilvl="3">
       <w:numFmt w:val="bullet"/>
-      <w:lvlText w:val="–"/>
+      <w:lvlText w:val=""/>
       <w:lvlJc w:val="left"/>
       <w:pPr>
-        <w:ind w:left="2880" w:hanging="480"/>
+        <w:ind w:left="2880" w:hanging="360"/>
       </w:pPr>
+      <w:rPr>
+        <w:rFonts w:ascii="Symbol" w:hAnsi="Symbol" w:cs="Symbol" w:hint="default"/>
+      </w:rPr>
     </w:lvl>
     <w:lvl w:ilvl="4">
       <w:numFmt w:val="bullet"/>
-      <w:lvlText w:val="•"/>
+      <w:lvlText w:val="o"/>
       <w:lvlJc w:val="left"/>
       <w:pPr>
-        <w:ind w:left="3600" w:hanging="480"/>
+        <w:ind w:left="3600" w:hanging="360"/>
       </w:pPr>
+      <w:rPr>
+        <w:rFonts w:ascii="Courier New" w:hAnsi="Courier New" w:cs="Courier New" w:hint="default"/>
+      </w:rPr>
     </w:lvl>
     <w:lvl w:ilvl="5">
       <w:numFmt w:val="bullet"/>
-      <w:lvlText w:val="–"/>
+      <w:lvlText w:val=""/>
       <w:lvlJc w:val="left"/>
       <w:pPr>
-        <w:ind w:left="4320" w:hanging="480"/>
+        <w:ind w:left="4320" w:hanging="360"/>
       </w:pPr>
+      <w:rPr>
+        <w:rFonts w:ascii="Wingdings" w:hAnsi="Wingdings" w:cs="Wingdings" w:hint="default"/>
+      </w:rPr>
     </w:lvl>
     <w:lvl w:ilvl="6">
       <w:numFmt w:val="bullet"/>
-      <w:lvlText w:val="•"/>
+      <w:lvlText w:val=""/>
       <w:lvlJc w:val="left"/>
       <w:pPr>
-        <w:ind w:left="5040" w:hanging="480"/>
+        <w:ind w:left="5040" w:hanging="360"/>
       </w:pPr>
+      <w:rPr>
+        <w:rFonts w:ascii="Symbol" w:hAnsi="Symbol" w:cs="Symbol" w:hint="default"/>
+      </w:rPr>
     </w:lvl>
     <w:lvl w:ilvl="7">
       <w:numFmt w:val="bullet"/>
-      <w:lvlText w:val="–"/>
+      <w:lvlText w:val="o"/>
       <w:lvlJc w:val="left"/>
       <w:pPr>
-        <w:ind w:left="5760" w:hanging="480"/>
+        <w:ind w:left="5760" w:hanging="360"/>
       </w:pPr>
+      <w:rPr>
+        <w:rFonts w:ascii="Courier New" w:hAnsi="Courier New" w:cs="Courier New" w:hint="default"/>
+      </w:rPr>
     </w:lvl>
     <w:lvl w:ilvl="8">
       <w:numFmt w:val="bullet"/>
-      <w:lvlText w:val="•"/>
+      <w:lvlText w:val=""/>
       <w:lvlJc w:val="left"/>
       <w:pPr>
-        <w:ind w:left="6480" w:hanging="480"/>
+        <w:ind w:left="6480" w:hanging="360"/>
       </w:pPr>
+      <w:rPr>
+        <w:rFonts w:ascii="Wingdings" w:hAnsi="Wingdings" w:cs="Wingdings" w:hint="default"/>
+      </w:rPr>
     </w:lvl>
   </w:abstractNum>
   <w:abstractNum w:abstractNumId="99411">
-    <w:nsid w:val="A99411"/>
+    <w:nsid w:val="00A99411"/>
     <w:multiLevelType w:val="multilevel"/>
     <w:lvl w:ilvl="0">
       <w:start w:val="1"/>
@@ -13710,7 +13722,7 @@
       <w:lvlText w:val="%1."/>
       <w:lvlJc w:val="left"/>
       <w:pPr>
-        <w:ind w:left="720" w:hanging="480"/>
+        <w:ind w:left="720" w:hanging="360"/>
       </w:pPr>
     </w:lvl>
     <w:lvl w:ilvl="1">
@@ -13719,7 +13731,7 @@
       <w:lvlText w:val="%2."/>
       <w:lvlJc w:val="left"/>
       <w:pPr>
-        <w:ind w:left="1440" w:hanging="480"/>
+        <w:ind w:left="1440" w:hanging="360"/>
       </w:pPr>
     </w:lvl>
     <w:lvl w:ilvl="2">
@@ -13728,7 +13740,7 @@
       <w:lvlText w:val="%3."/>
       <w:lvlJc w:val="left"/>
       <w:pPr>
-        <w:ind w:left="2160" w:hanging="480"/>
+        <w:ind w:left="2160" w:hanging="360"/>
       </w:pPr>
     </w:lvl>
     <w:lvl w:ilvl="3">
@@ -13737,7 +13749,7 @@
       <w:lvlText w:val="%4."/>
       <w:lvlJc w:val="left"/>
       <w:pPr>
-        <w:ind w:left="2880" w:hanging="480"/>
+        <w:ind w:left="2880" w:hanging="360"/>
       </w:pPr>
     </w:lvl>
     <w:lvl w:ilvl="4">
@@ -13746,7 +13758,7 @@
       <w:lvlText w:val="%5."/>
       <w:lvlJc w:val="left"/>
       <w:pPr>
-        <w:ind w:left="3600" w:hanging="480"/>
+        <w:ind w:left="3600" w:hanging="360"/>
       </w:pPr>
     </w:lvl>
     <w:lvl w:ilvl="5">
@@ -13755,7 +13767,7 @@
       <w:lvlText w:val="%6."/>
       <w:lvlJc w:val="left"/>
       <w:pPr>
-        <w:ind w:left="4320" w:hanging="480"/>
+        <w:ind w:left="4320" w:hanging="360"/>
       </w:pPr>
     </w:lvl>
     <w:lvl w:ilvl="6">
@@ -13764,7 +13776,7 @@
       <w:lvlText w:val="%7."/>
       <w:lvlJc w:val="left"/>
       <w:pPr>
-        <w:ind w:left="5040" w:hanging="480"/>
+        <w:ind w:left="5040" w:hanging="360"/>
       </w:pPr>
     </w:lvl>
     <w:lvl w:ilvl="7">
@@ -13773,7 +13785,7 @@
       <w:lvlText w:val="%8."/>
       <w:lvlJc w:val="left"/>
       <w:pPr>
-        <w:ind w:left="5760" w:hanging="480"/>
+        <w:ind w:left="5760" w:hanging="360"/>
       </w:pPr>
     </w:lvl>
     <w:lvl w:ilvl="8">
@@ -13782,7 +13794,7 @@
       <w:lvlText w:val="%9."/>
       <w:lvlJc w:val="left"/>
       <w:pPr>
-        <w:ind w:left="6480" w:hanging="480"/>
+        <w:ind w:left="6480" w:hanging="360"/>
       </w:pPr>
     </w:lvl>
   </w:abstractNum>
@@ -13854,10 +13866,10 @@
     <w:name w:val="Body Text"/>
     <w:basedOn w:val="Normal"/>
     <w:link w:val="BodyTextChar"/>
+    <w:qFormat/>
     <w:pPr>
       <w:spacing w:after="180" w:before="180"/>
     </w:pPr>
-    <w:qFormat/>
   </w:style>
   <w:style w:customStyle="1" w:styleId="FirstParagraph" w:type="paragraph">
     <w:name w:val="First Paragraph"/>
@@ -13877,36 +13889,70 @@
     <w:name w:val="Title"/>
     <w:basedOn w:val="Normal"/>
     <w:next w:val="BodyText"/>
+    <w:link w:val="TitleChar"/>
+    <w:uiPriority w:val="10"/>
     <w:qFormat/>
+    <w:rsid w:val="00A10FD9"/>
     <w:pPr>
-      <w:keepNext/>
-      <w:keepLines/>
-      <w:spacing w:after="240" w:before="480"/>
+      <w:spacing w:after="80" w:line="240" w:lineRule="auto"/>
+      <w:contextualSpacing/>
       <w:jc w:val="center"/>
     </w:pPr>
     <w:rPr>
       <w:rFonts w:asciiTheme="majorHAnsi" w:cstheme="majorBidi" w:eastAsiaTheme="majorEastAsia" w:hAnsiTheme="majorHAnsi"/>
-      <w:b/>
-      <w:bCs/>
-      <w:color w:themeColor="accent1" w:themeShade="B5" w:val="345A8A"/>
-      <w:sz w:val="36"/>
-      <w:szCs w:val="36"/>
+      <w:spacing w:val="-10"/>
+      <w:kern w:val="28"/>
+      <w:sz w:val="56"/>
+      <w:szCs w:val="56"/>
+    </w:rPr>
+  </w:style>
+  <w:style w:customStyle="1" w:styleId="TitleChar" w:type="character">
+    <w:name w:val="Title Char"/>
+    <w:basedOn w:val="DefaultParagraphFont"/>
+    <w:link w:val="Title"/>
+    <w:uiPriority w:val="10"/>
+    <w:rsid w:val="00A10FD9"/>
+    <w:rPr>
+      <w:rFonts w:asciiTheme="majorHAnsi" w:cstheme="majorBidi" w:eastAsiaTheme="majorEastAsia" w:hAnsiTheme="majorHAnsi"/>
+      <w:spacing w:val="-10"/>
+      <w:kern w:val="28"/>
+      <w:sz w:val="56"/>
+      <w:szCs w:val="56"/>
     </w:rPr>
   </w:style>
   <w:style w:styleId="Subtitle" w:type="paragraph">
     <w:name w:val="Subtitle"/>
-    <w:basedOn w:val="Title"/>
+    <w:basedOn w:val="Normal"/>
     <w:next w:val="BodyText"/>
+    <w:link w:val="SubtitleChar"/>
+    <w:uiPriority w:val="11"/>
     <w:qFormat/>
+    <w:rsid w:val="00A10FD9"/>
     <w:pPr>
-      <w:keepNext/>
-      <w:keepLines/>
-      <w:spacing w:after="240" w:before="240"/>
-      <w:jc w:val="center"/>
+      <w:numPr>
+        <w:ilvl w:val="1"/>
+      </w:numPr>
     </w:pPr>
     <w:rPr>
-      <w:sz w:val="30"/>
-      <w:szCs w:val="30"/>
+      <w:rFonts w:cstheme="majorBidi" w:eastAsiaTheme="majorEastAsia"/>
+      <w:color w:themeColor="text1" w:themeTint="A6" w:val="595959"/>
+      <w:spacing w:val="15"/>
+      <w:sz w:val="28"/>
+      <w:szCs w:val="28"/>
+    </w:rPr>
+  </w:style>
+  <w:style w:customStyle="1" w:styleId="SubtitleChar" w:type="character">
+    <w:name w:val="Subtitle Char"/>
+    <w:basedOn w:val="DefaultParagraphFont"/>
+    <w:link w:val="Subtitle"/>
+    <w:uiPriority w:val="11"/>
+    <w:rsid w:val="00A10FD9"/>
+    <w:rPr>
+      <w:rFonts w:cstheme="majorBidi" w:eastAsiaTheme="majorEastAsia"/>
+      <w:color w:themeColor="text1" w:themeTint="A6" w:val="595959"/>
+      <w:spacing w:val="15"/>
+      <w:sz w:val="28"/>
+      <w:szCs w:val="28"/>
     </w:rPr>
   </w:style>
   <w:style w:customStyle="1" w:styleId="Author" w:type="paragraph">
@@ -13937,15 +13983,14 @@
     <w:pPr>
       <w:keepNext/>
       <w:keepLines/>
+      <w:spacing w:after="0" w:before="300"/>
       <w:jc w:val="center"/>
-      <w:spacing w:after="0" w:before="300"/>
     </w:pPr>
     <w:rPr>
+      <w:b/>
+      <w:color w:val="345A8A"/>
       <w:sz w:val="20"/>
       <w:szCs w:val="20"/>
-      <w:b/>
-      <w:color w:val="345A8A"/>
-      &gt;
     </w:rPr>
   </w:style>
   <w:style w:customStyle="1" w:styleId="Abstract" w:type="paragraph">
@@ -13972,191 +14017,321 @@
     <w:rPr/>
   </w:style>
   <w:style w:styleId="Heading1" w:type="paragraph">
-    <w:name w:val="Heading 1"/>
+    <w:name w:val="heading 1"/>
     <w:basedOn w:val="Normal"/>
     <w:next w:val="BodyText"/>
+    <w:link w:val="Heading1Char"/>
     <w:uiPriority w:val="9"/>
     <w:qFormat/>
+    <w:rsid w:val="00A10FD9"/>
     <w:pPr>
       <w:keepNext/>
       <w:keepLines/>
-      <w:spacing w:after="0" w:before="480"/>
+      <w:spacing w:after="80" w:before="360"/>
       <w:outlineLvl w:val="0"/>
     </w:pPr>
     <w:rPr>
       <w:rFonts w:asciiTheme="majorHAnsi" w:cstheme="majorBidi" w:eastAsiaTheme="majorEastAsia" w:hAnsiTheme="majorHAnsi"/>
-      <w:b/>
-      <w:bCs/>
-      <w:color w:themeColor="accent1" w:val="4F81BD"/>
+      <w:color w:themeColor="accent1" w:themeShade="BF" w:val="0F4761"/>
+      <w:sz w:val="40"/>
+      <w:szCs w:val="40"/>
+    </w:rPr>
+  </w:style>
+  <w:style w:styleId="Heading2" w:type="paragraph">
+    <w:name w:val="heading 2"/>
+    <w:basedOn w:val="Normal"/>
+    <w:next w:val="BodyText"/>
+    <w:link w:val="Heading2Char"/>
+    <w:uiPriority w:val="9"/>
+    <w:semiHidden/>
+    <w:unhideWhenUsed/>
+    <w:qFormat/>
+    <w:rsid w:val="00A10FD9"/>
+    <w:pPr>
+      <w:keepNext/>
+      <w:keepLines/>
+      <w:spacing w:after="80" w:before="160"/>
+      <w:outlineLvl w:val="1"/>
+    </w:pPr>
+    <w:rPr>
+      <w:rFonts w:asciiTheme="majorHAnsi" w:cstheme="majorBidi" w:eastAsiaTheme="majorEastAsia" w:hAnsiTheme="majorHAnsi"/>
+      <w:color w:themeColor="accent1" w:themeShade="BF" w:val="0F4761"/>
       <w:sz w:val="32"/>
       <w:szCs w:val="32"/>
     </w:rPr>
   </w:style>
-  <w:style w:styleId="Heading2" w:type="paragraph">
-    <w:name w:val="Heading 2"/>
+  <w:style w:styleId="Heading3" w:type="paragraph">
+    <w:name w:val="heading 3"/>
     <w:basedOn w:val="Normal"/>
     <w:next w:val="BodyText"/>
+    <w:link w:val="Heading3Char"/>
     <w:uiPriority w:val="9"/>
+    <w:semiHidden/>
     <w:unhideWhenUsed/>
     <w:qFormat/>
+    <w:rsid w:val="00A10FD9"/>
     <w:pPr>
       <w:keepNext/>
       <w:keepLines/>
-      <w:spacing w:after="0" w:before="200"/>
-      <w:outlineLvl w:val="1"/>
+      <w:spacing w:after="80" w:before="160"/>
+      <w:outlineLvl w:val="2"/>
     </w:pPr>
     <w:rPr>
-      <w:rFonts w:asciiTheme="majorHAnsi" w:cstheme="majorBidi" w:eastAsiaTheme="majorEastAsia" w:hAnsiTheme="majorHAnsi"/>
-      <w:b/>
-      <w:bCs/>
-      <w:color w:themeColor="accent1" w:val="4F81BD"/>
+      <w:rFonts w:cstheme="majorBidi" w:eastAsiaTheme="majorEastAsia"/>
+      <w:color w:themeColor="accent1" w:themeShade="BF" w:val="0F4761"/>
       <w:sz w:val="28"/>
       <w:szCs w:val="28"/>
     </w:rPr>
   </w:style>
-  <w:style w:styleId="Heading3" w:type="paragraph">
-    <w:name w:val="Heading 3"/>
+  <w:style w:styleId="Heading4" w:type="paragraph">
+    <w:name w:val="heading 4"/>
     <w:basedOn w:val="Normal"/>
     <w:next w:val="BodyText"/>
+    <w:link w:val="Heading4Char"/>
     <w:uiPriority w:val="9"/>
+    <w:semiHidden/>
     <w:unhideWhenUsed/>
     <w:qFormat/>
+    <w:rsid w:val="00A10FD9"/>
     <w:pPr>
       <w:keepNext/>
       <w:keepLines/>
-      <w:spacing w:after="0" w:before="200"/>
-      <w:outlineLvl w:val="2"/>
+      <w:spacing w:after="40" w:before="80"/>
+      <w:outlineLvl w:val="3"/>
     </w:pPr>
     <w:rPr>
-      <w:rFonts w:asciiTheme="majorHAnsi" w:cstheme="majorBidi" w:eastAsiaTheme="majorEastAsia" w:hAnsiTheme="majorHAnsi"/>
-      <w:b/>
-      <w:bCs/>
-      <w:color w:themeColor="accent1" w:val="4F81BD"/>
-      <w:sz w:val="24"/>
-      <w:szCs w:val="24"/>
+      <w:rFonts w:cstheme="majorBidi" w:eastAsiaTheme="majorEastAsia"/>
+      <w:i/>
+      <w:iCs/>
+      <w:color w:themeColor="accent1" w:themeShade="BF" w:val="0F4761"/>
     </w:rPr>
   </w:style>
-  <w:style w:styleId="Heading4" w:type="paragraph">
-    <w:name w:val="Heading 4"/>
+  <w:style w:styleId="Heading5" w:type="paragraph">
+    <w:name w:val="heading 5"/>
     <w:basedOn w:val="Normal"/>
     <w:next w:val="BodyText"/>
+    <w:link w:val="Heading5Char"/>
     <w:uiPriority w:val="9"/>
+    <w:semiHidden/>
     <w:unhideWhenUsed/>
     <w:qFormat/>
+    <w:rsid w:val="00A10FD9"/>
     <w:pPr>
       <w:keepNext/>
       <w:keepLines/>
-      <w:spacing w:after="0" w:before="200"/>
-      <w:outlineLvl w:val="3"/>
+      <w:spacing w:after="40" w:before="80"/>
+      <w:outlineLvl w:val="4"/>
     </w:pPr>
     <w:rPr>
-      <w:rFonts w:asciiTheme="majorHAnsi" w:cstheme="majorBidi" w:eastAsiaTheme="majorEastAsia" w:hAnsiTheme="majorHAnsi"/>
-      <w:i/>
-      <w:bCs/>
-      <w:color w:themeColor="accent1" w:val="4F81BD"/>
-      <w:sz w:val="24"/>
-      <w:szCs w:val="24"/>
+      <w:rFonts w:cstheme="majorBidi" w:eastAsiaTheme="majorEastAsia"/>
+      <w:color w:themeColor="accent1" w:themeShade="BF" w:val="0F4761"/>
     </w:rPr>
   </w:style>
-  <w:style w:styleId="Heading5" w:type="paragraph">
-    <w:name w:val="Heading 5"/>
+  <w:style w:styleId="Heading6" w:type="paragraph">
+    <w:name w:val="heading 6"/>
     <w:basedOn w:val="Normal"/>
     <w:next w:val="BodyText"/>
+    <w:link w:val="Heading6Char"/>
     <w:uiPriority w:val="9"/>
+    <w:semiHidden/>
     <w:unhideWhenUsed/>
     <w:qFormat/>
+    <w:rsid w:val="00A10FD9"/>
     <w:pPr>
       <w:keepNext/>
       <w:keepLines/>
-      <w:spacing w:after="0" w:before="200"/>
-      <w:outlineLvl w:val="4"/>
+      <w:spacing w:after="0" w:before="40"/>
+      <w:outlineLvl w:val="5"/>
     </w:pPr>
     <w:rPr>
-      <w:rFonts w:asciiTheme="majorHAnsi" w:cstheme="majorBidi" w:eastAsiaTheme="majorEastAsia" w:hAnsiTheme="majorHAnsi"/>
+      <w:rFonts w:cstheme="majorBidi" w:eastAsiaTheme="majorEastAsia"/>
+      <w:i/>
       <w:iCs/>
-      <w:color w:themeColor="accent1" w:val="4F81BD"/>
-      <w:sz w:val="24"/>
-      <w:szCs w:val="24"/>
+      <w:color w:themeColor="text1" w:themeTint="A6" w:val="595959"/>
     </w:rPr>
   </w:style>
-  <w:style w:styleId="Heading6" w:type="paragraph">
-    <w:name w:val="Heading 6"/>
+  <w:style w:styleId="Heading7" w:type="paragraph">
+    <w:name w:val="heading 7"/>
     <w:basedOn w:val="Normal"/>
     <w:next w:val="BodyText"/>
+    <w:link w:val="Heading7Char"/>
     <w:uiPriority w:val="9"/>
+    <w:semiHidden/>
     <w:unhideWhenUsed/>
     <w:qFormat/>
+    <w:rsid w:val="00A10FD9"/>
     <w:pPr>
       <w:keepNext/>
       <w:keepLines/>
-      <w:spacing w:after="0" w:before="200"/>
-      <w:outlineLvl w:val="5"/>
+      <w:spacing w:after="0" w:before="40"/>
+      <w:outlineLvl w:val="6"/>
     </w:pPr>
     <w:rPr>
-      <w:rFonts w:asciiTheme="majorHAnsi" w:cstheme="majorBidi" w:eastAsiaTheme="majorEastAsia" w:hAnsiTheme="majorHAnsi"/>
-      <w:color w:themeColor="accent1" w:val="4F81BD"/>
-      <w:sz w:val="24"/>
-      <w:szCs w:val="24"/>
+      <w:rFonts w:cstheme="majorBidi" w:eastAsiaTheme="majorEastAsia"/>
+      <w:color w:themeColor="text1" w:themeTint="A6" w:val="595959"/>
     </w:rPr>
   </w:style>
-  <w:style w:styleId="Heading7" w:type="paragraph">
-    <w:name w:val="Heading 7"/>
+  <w:style w:styleId="Heading8" w:type="paragraph">
+    <w:name w:val="heading 8"/>
     <w:basedOn w:val="Normal"/>
     <w:next w:val="BodyText"/>
+    <w:link w:val="Heading8Char"/>
     <w:uiPriority w:val="9"/>
+    <w:semiHidden/>
     <w:unhideWhenUsed/>
     <w:qFormat/>
+    <w:rsid w:val="00A10FD9"/>
     <w:pPr>
       <w:keepNext/>
       <w:keepLines/>
-      <w:spacing w:after="0" w:before="200"/>
-      <w:outlineLvl w:val="6"/>
+      <w:spacing w:after="0"/>
+      <w:outlineLvl w:val="7"/>
     </w:pPr>
     <w:rPr>
-      <w:rFonts w:asciiTheme="majorHAnsi" w:cstheme="majorBidi" w:eastAsiaTheme="majorEastAsia" w:hAnsiTheme="majorHAnsi"/>
-      <w:color w:themeColor="accent1" w:val="4F81BD"/>
-      <w:sz w:val="24"/>
-      <w:szCs w:val="24"/>
+      <w:rFonts w:cstheme="majorBidi" w:eastAsiaTheme="majorEastAsia"/>
+      <w:i/>
+      <w:iCs/>
+      <w:color w:themeColor="text1" w:themeTint="D8" w:val="272727"/>
     </w:rPr>
   </w:style>
-  <w:style w:styleId="Heading8" w:type="paragraph">
-    <w:name w:val="Heading 8"/>
+  <w:style w:styleId="Heading9" w:type="paragraph">
+    <w:name w:val="heading 9"/>
     <w:basedOn w:val="Normal"/>
     <w:next w:val="BodyText"/>
+    <w:link w:val="Heading9Char"/>
     <w:uiPriority w:val="9"/>
+    <w:semiHidden/>
     <w:unhideWhenUsed/>
     <w:qFormat/>
+    <w:rsid w:val="00A10FD9"/>
     <w:pPr>
       <w:keepNext/>
       <w:keepLines/>
-      <w:spacing w:after="0" w:before="200"/>
-      <w:outlineLvl w:val="7"/>
-    </w:pPr>
-    <w:rPr>
-      <w:rFonts w:asciiTheme="majorHAnsi" w:cstheme="majorBidi" w:eastAsiaTheme="majorEastAsia" w:hAnsiTheme="majorHAnsi"/>
-      <w:color w:themeColor="accent1" w:val="4F81BD"/>
-      <w:sz w:val="24"/>
-      <w:szCs w:val="24"/>
-    </w:rPr>
-  </w:style>
-  <w:style w:styleId="Heading9" w:type="paragraph">
-    <w:name w:val="Heading 9"/>
-    <w:basedOn w:val="Normal"/>
-    <w:next w:val="BodyText"/>
-    <w:uiPriority w:val="9"/>
-    <w:unhideWhenUsed/>
-    <w:qFormat/>
-    <w:pPr>
-      <w:keepNext/>
-      <w:keepLines/>
-      <w:spacing w:after="0" w:before="200"/>
+      <w:spacing w:after="0"/>
       <w:outlineLvl w:val="8"/>
     </w:pPr>
     <w:rPr>
+      <w:rFonts w:cstheme="majorBidi" w:eastAsiaTheme="majorEastAsia"/>
+      <w:color w:themeColor="text1" w:themeTint="D8" w:val="272727"/>
+    </w:rPr>
+  </w:style>
+  <w:style w:customStyle="1" w:styleId="Heading1Char" w:type="character">
+    <w:name w:val="Heading 1 Char"/>
+    <w:basedOn w:val="DefaultParagraphFont"/>
+    <w:link w:val="Heading1"/>
+    <w:uiPriority w:val="9"/>
+    <w:rsid w:val="00A10FD9"/>
+    <w:rPr>
       <w:rFonts w:asciiTheme="majorHAnsi" w:cstheme="majorBidi" w:eastAsiaTheme="majorEastAsia" w:hAnsiTheme="majorHAnsi"/>
-      <w:color w:themeColor="accent1" w:val="4F81BD"/>
-      <w:sz w:val="24"/>
-      <w:szCs w:val="24"/>
+      <w:color w:themeColor="accent1" w:themeShade="BF" w:val="0F4761"/>
+      <w:sz w:val="40"/>
+      <w:szCs w:val="40"/>
+    </w:rPr>
+  </w:style>
+  <w:style w:customStyle="1" w:styleId="Heading2Char" w:type="character">
+    <w:name w:val="Heading 2 Char"/>
+    <w:basedOn w:val="DefaultParagraphFont"/>
+    <w:link w:val="Heading2"/>
+    <w:uiPriority w:val="9"/>
+    <w:semiHidden/>
+    <w:rsid w:val="00A10FD9"/>
+    <w:rPr>
+      <w:rFonts w:asciiTheme="majorHAnsi" w:cstheme="majorBidi" w:eastAsiaTheme="majorEastAsia" w:hAnsiTheme="majorHAnsi"/>
+      <w:color w:themeColor="accent1" w:themeShade="BF" w:val="0F4761"/>
+      <w:sz w:val="32"/>
+      <w:szCs w:val="32"/>
+    </w:rPr>
+  </w:style>
+  <w:style w:customStyle="1" w:styleId="Heading3Char" w:type="character">
+    <w:name w:val="Heading 3 Char"/>
+    <w:basedOn w:val="DefaultParagraphFont"/>
+    <w:link w:val="Heading3"/>
+    <w:uiPriority w:val="9"/>
+    <w:semiHidden/>
+    <w:rsid w:val="00A10FD9"/>
+    <w:rPr>
+      <w:rFonts w:cstheme="majorBidi" w:eastAsiaTheme="majorEastAsia"/>
+      <w:color w:themeColor="accent1" w:themeShade="BF" w:val="0F4761"/>
+      <w:sz w:val="28"/>
+      <w:szCs w:val="28"/>
+    </w:rPr>
+  </w:style>
+  <w:style w:customStyle="1" w:styleId="Heading4Char" w:type="character">
+    <w:name w:val="Heading 4 Char"/>
+    <w:basedOn w:val="DefaultParagraphFont"/>
+    <w:link w:val="Heading4"/>
+    <w:uiPriority w:val="9"/>
+    <w:semiHidden/>
+    <w:rsid w:val="00A10FD9"/>
+    <w:rPr>
+      <w:rFonts w:cstheme="majorBidi" w:eastAsiaTheme="majorEastAsia"/>
+      <w:i/>
+      <w:iCs/>
+      <w:color w:themeColor="accent1" w:themeShade="BF" w:val="0F4761"/>
+    </w:rPr>
+  </w:style>
+  <w:style w:customStyle="1" w:styleId="Heading5Char" w:type="character">
+    <w:name w:val="Heading 5 Char"/>
+    <w:basedOn w:val="DefaultParagraphFont"/>
+    <w:link w:val="Heading5"/>
+    <w:uiPriority w:val="9"/>
+    <w:semiHidden/>
+    <w:rsid w:val="00A10FD9"/>
+    <w:rPr>
+      <w:rFonts w:cstheme="majorBidi" w:eastAsiaTheme="majorEastAsia"/>
+      <w:color w:themeColor="accent1" w:themeShade="BF" w:val="0F4761"/>
+    </w:rPr>
+  </w:style>
+  <w:style w:customStyle="1" w:styleId="Heading6Char" w:type="character">
+    <w:name w:val="Heading 6 Char"/>
+    <w:basedOn w:val="DefaultParagraphFont"/>
+    <w:link w:val="Heading6"/>
+    <w:uiPriority w:val="9"/>
+    <w:semiHidden/>
+    <w:rsid w:val="00A10FD9"/>
+    <w:rPr>
+      <w:rFonts w:cstheme="majorBidi" w:eastAsiaTheme="majorEastAsia"/>
+      <w:i/>
+      <w:iCs/>
+      <w:color w:themeColor="text1" w:themeTint="A6" w:val="595959"/>
+    </w:rPr>
+  </w:style>
+  <w:style w:customStyle="1" w:styleId="Heading7Char" w:type="character">
+    <w:name w:val="Heading 7 Char"/>
+    <w:basedOn w:val="DefaultParagraphFont"/>
+    <w:link w:val="Heading7"/>
+    <w:uiPriority w:val="9"/>
+    <w:semiHidden/>
+    <w:rsid w:val="00A10FD9"/>
+    <w:rPr>
+      <w:rFonts w:cstheme="majorBidi" w:eastAsiaTheme="majorEastAsia"/>
+      <w:color w:themeColor="text1" w:themeTint="A6" w:val="595959"/>
+    </w:rPr>
+  </w:style>
+  <w:style w:customStyle="1" w:styleId="Heading8Char" w:type="character">
+    <w:name w:val="Heading 8 Char"/>
+    <w:basedOn w:val="DefaultParagraphFont"/>
+    <w:link w:val="Heading8"/>
+    <w:uiPriority w:val="9"/>
+    <w:semiHidden/>
+    <w:rsid w:val="00A10FD9"/>
+    <w:rPr>
+      <w:rFonts w:cstheme="majorBidi" w:eastAsiaTheme="majorEastAsia"/>
+      <w:i/>
+      <w:iCs/>
+      <w:color w:themeColor="text1" w:themeTint="D8" w:val="272727"/>
+    </w:rPr>
+  </w:style>
+  <w:style w:customStyle="1" w:styleId="Heading9Char" w:type="character">
+    <w:name w:val="Heading 9 Char"/>
+    <w:basedOn w:val="DefaultParagraphFont"/>
+    <w:link w:val="Heading9"/>
+    <w:uiPriority w:val="9"/>
+    <w:semiHidden/>
+    <w:rsid w:val="00A10FD9"/>
+    <w:rPr>
+      <w:rFonts w:cstheme="majorBidi" w:eastAsiaTheme="majorEastAsia"/>
+      <w:color w:themeColor="text1" w:themeTint="D8" w:val="272727"/>
     </w:rPr>
   </w:style>
   <w:style w:styleId="BlockText" w:type="paragraph">
@@ -14181,8 +14356,8 @@
   </w:style>
   <w:style w:styleId="FootnoteBlockText" w:type="paragraph">
     <w:name w:val="Footnote Block Text"/>
-    <w:basedOn w:val="Footnote Text"/>
-    <w:next w:val="Footnote Text"/>
+    <w:basedOn w:val="FootnoteText"/>
+    <w:next w:val="FootnoteText"/>
     <w:uiPriority w:val="9"/>
     <w:unhideWhenUsed/>
     <w:qFormat/>
@@ -14220,10 +14395,10 @@
         <w:jc w:val="left"/>
       </w:trPr>
       <w:tcPr>
-        <w:vAlign w:val="bottom"/>
         <w:tcBorders>
           <w:bottom w:val="single"/>
         </w:tcBorders>
+        <w:vAlign w:val="bottom"/>
       </w:tcPr>
     </w:tblStylePr>
   </w:style>
@@ -14339,6 +14514,7 @@
     <w:name w:val="KeywordTok"/>
     <w:basedOn w:val="VerbatimChar"/>
     <w:rPr>
+      <w:b/>
       <w:color w:val="003b4f"/>
       <w:shd w:val="clear" w:fill="f1f3f5"/>
     </w:rPr>
@@ -14443,9 +14619,9 @@
     <w:name w:val="DocumentationTok"/>
     <w:basedOn w:val="VerbatimChar"/>
     <w:rPr>
+      <w:i/>
       <w:color w:val="5e5e5e"/>
       <w:shd w:val="clear" w:fill="f1f3f5"/>
-      <w:i/>
     </w:rPr>
   </w:style>
   <w:style w:type="character" w:customStyle="1" w:styleId="AnnotationTok">
@@ -14460,9 +14636,9 @@
     <w:name w:val="CommentVarTok"/>
     <w:basedOn w:val="VerbatimChar"/>
     <w:rPr>
+      <w:i/>
       <w:color w:val="5e5e5e"/>
       <w:shd w:val="clear" w:fill="f1f3f5"/>
-      <w:i/>
     </w:rPr>
   </w:style>
   <w:style w:type="character" w:customStyle="1" w:styleId="OtherTok">
@@ -14493,6 +14669,7 @@
     <w:name w:val="ControlFlowTok"/>
     <w:basedOn w:val="VerbatimChar"/>
     <w:rPr>
+      <w:b/>
       <w:color w:val="003b4f"/>
       <w:shd w:val="clear" w:fill="f1f3f5"/>
     </w:rPr>
@@ -14557,9 +14734,9 @@
     <w:name w:val="WarningTok"/>
     <w:basedOn w:val="VerbatimChar"/>
     <w:rPr>
+      <w:i/>
       <w:color w:val="5e5e5e"/>
       <w:shd w:val="clear" w:fill="f1f3f5"/>
-      <w:i/>
     </w:rPr>
   </w:style>
   <w:style w:type="character" w:customStyle="1" w:styleId="AlertTok">
@@ -14600,44 +14777,44 @@
         <a:sysClr val="window" lastClr="FFFFFF"/>
       </a:lt1>
       <a:dk2>
-        <a:srgbClr val="1F497D"/>
+        <a:srgbClr val="0E2841"/>
       </a:dk2>
       <a:lt2>
-        <a:srgbClr val="EEECE1"/>
+        <a:srgbClr val="E8E8E8"/>
       </a:lt2>
       <a:accent1>
-        <a:srgbClr val="4F81BD"/>
+        <a:srgbClr val="156082"/>
       </a:accent1>
       <a:accent2>
-        <a:srgbClr val="C0504D"/>
+        <a:srgbClr val="E97132"/>
       </a:accent2>
       <a:accent3>
-        <a:srgbClr val="9BBB59"/>
+        <a:srgbClr val="196B24"/>
       </a:accent3>
       <a:accent4>
-        <a:srgbClr val="8064A2"/>
+        <a:srgbClr val="0F9ED5"/>
       </a:accent4>
       <a:accent5>
-        <a:srgbClr val="4BACC6"/>
+        <a:srgbClr val="A02B93"/>
       </a:accent5>
       <a:accent6>
-        <a:srgbClr val="F79646"/>
+        <a:srgbClr val="4EA72E"/>
       </a:accent6>
       <a:hlink>
-        <a:srgbClr val="0000FF"/>
+        <a:srgbClr val="467886"/>
       </a:hlink>
       <a:folHlink>
-        <a:srgbClr val="800080"/>
+        <a:srgbClr val="96607D"/>
       </a:folHlink>
     </a:clrScheme>
     <a:fontScheme name="Office">
       <a:majorFont>
-        <a:latin typeface="Calibri"/>
+        <a:latin typeface="Aptos Display" panose="02110004020202020204"/>
         <a:ea typeface=""/>
         <a:cs typeface=""/>
-        <a:font script="Jpan" typeface="ＭＳ ゴシック"/>
+        <a:font script="Jpan" typeface="游ゴシック Light"/>
         <a:font script="Hang" typeface="맑은 고딕"/>
-        <a:font script="Hans" typeface="宋体"/>
+        <a:font script="Hans" typeface="等线 Light"/>
         <a:font script="Hant" typeface="新細明體"/>
         <a:font script="Arab" typeface="Times New Roman"/>
         <a:font script="Hebr" typeface="Times New Roman"/>
@@ -14664,14 +14841,32 @@
         <a:font script="Mong" typeface="Mongolian Baiti"/>
         <a:font script="Viet" typeface="Times New Roman"/>
         <a:font script="Uigh" typeface="Microsoft Uighur"/>
+        <a:font script="Geor" typeface="Sylfaen"/>
+        <a:font script="Armn" typeface="Arial"/>
+        <a:font script="Bugi" typeface="Leelawadee UI"/>
+        <a:font script="Bopo" typeface="Microsoft JhengHei"/>
+        <a:font script="Java" typeface="Javanese Text"/>
+        <a:font script="Lisu" typeface="Segoe UI"/>
+        <a:font script="Mymr" typeface="Myanmar Text"/>
+        <a:font script="Nkoo" typeface="Ebrima"/>
+        <a:font script="Olck" typeface="Nirmala UI"/>
+        <a:font script="Osma" typeface="Ebrima"/>
+        <a:font script="Phag" typeface="Phagspa"/>
+        <a:font script="Syrn" typeface="Estrangelo Edessa"/>
+        <a:font script="Syrj" typeface="Estrangelo Edessa"/>
+        <a:font script="Syre" typeface="Estrangelo Edessa"/>
+        <a:font script="Sora" typeface="Nirmala UI"/>
+        <a:font script="Tale" typeface="Microsoft Tai Le"/>
+        <a:font script="Talu" typeface="Microsoft New Tai Lue"/>
+        <a:font script="Tfng" typeface="Ebrima"/>
       </a:majorFont>
       <a:minorFont>
-        <a:latin typeface="Cambria"/>
+        <a:latin typeface="Aptos" panose="02110004020202020204"/>
         <a:ea typeface=""/>
         <a:cs typeface=""/>
-        <a:font script="Jpan" typeface="ＭＳ 明朝"/>
+        <a:font script="Jpan" typeface="游明朝"/>
         <a:font script="Hang" typeface="맑은 고딕"/>
-        <a:font script="Hans" typeface="宋体"/>
+        <a:font script="Hans" typeface="等线"/>
         <a:font script="Hant" typeface="新細明體"/>
         <a:font script="Arab" typeface="Arial"/>
         <a:font script="Hebr" typeface="Arial"/>
@@ -14698,6 +14893,24 @@
         <a:font script="Mong" typeface="Mongolian Baiti"/>
         <a:font script="Viet" typeface="Arial"/>
         <a:font script="Uigh" typeface="Microsoft Uighur"/>
+        <a:font script="Geor" typeface="Sylfaen"/>
+        <a:font script="Armn" typeface="Arial"/>
+        <a:font script="Bugi" typeface="Leelawadee UI"/>
+        <a:font script="Bopo" typeface="Microsoft JhengHei"/>
+        <a:font script="Java" typeface="Javanese Text"/>
+        <a:font script="Lisu" typeface="Segoe UI"/>
+        <a:font script="Mymr" typeface="Myanmar Text"/>
+        <a:font script="Nkoo" typeface="Ebrima"/>
+        <a:font script="Olck" typeface="Nirmala UI"/>
+        <a:font script="Osma" typeface="Ebrima"/>
+        <a:font script="Phag" typeface="Phagspa"/>
+        <a:font script="Syrn" typeface="Estrangelo Edessa"/>
+        <a:font script="Syrj" typeface="Estrangelo Edessa"/>
+        <a:font script="Syre" typeface="Estrangelo Edessa"/>
+        <a:font script="Sora" typeface="Nirmala UI"/>
+        <a:font script="Tale" typeface="Microsoft Tai Le"/>
+        <a:font script="Talu" typeface="Microsoft New Tai Lue"/>
+        <a:font script="Tfng" typeface="Ebrima"/>
       </a:minorFont>
     </a:fontScheme>
     <a:fmtScheme name="Office">
@@ -14709,200 +14922,141 @@
           <a:gsLst>
             <a:gs pos="0">
               <a:schemeClr val="phClr">
-                <a:tint val="50000"/>
-                <a:satMod val="300000"/>
+                <a:lumMod val="110000"/>
+                <a:satMod val="105000"/>
+                <a:tint val="67000"/>
               </a:schemeClr>
             </a:gs>
-            <a:gs pos="35000">
+            <a:gs pos="50000">
               <a:schemeClr val="phClr">
-                <a:tint val="37000"/>
-                <a:satMod val="300000"/>
+                <a:lumMod val="105000"/>
+                <a:satMod val="103000"/>
+                <a:tint val="73000"/>
               </a:schemeClr>
             </a:gs>
             <a:gs pos="100000">
               <a:schemeClr val="phClr">
-                <a:tint val="15000"/>
-                <a:satMod val="350000"/>
+                <a:lumMod val="105000"/>
+                <a:satMod val="109000"/>
+                <a:tint val="81000"/>
               </a:schemeClr>
             </a:gs>
           </a:gsLst>
-          <a:lin ang="16200000" scaled="1"/>
+          <a:lin ang="5400000" scaled="0"/>
         </a:gradFill>
         <a:gradFill rotWithShape="1">
           <a:gsLst>
             <a:gs pos="0">
               <a:schemeClr val="phClr">
-                <a:tint val="100000"/>
+                <a:satMod val="103000"/>
+                <a:lumMod val="102000"/>
+                <a:tint val="94000"/>
+              </a:schemeClr>
+            </a:gs>
+            <a:gs pos="50000">
+              <a:schemeClr val="phClr">
+                <a:satMod val="110000"/>
+                <a:lumMod val="100000"/>
                 <a:shade val="100000"/>
-                <a:satMod val="130000"/>
               </a:schemeClr>
             </a:gs>
             <a:gs pos="100000">
               <a:schemeClr val="phClr">
-                <a:tint val="50000"/>
-                <a:shade val="100000"/>
-                <a:satMod val="350000"/>
+                <a:lumMod val="99000"/>
+                <a:satMod val="120000"/>
+                <a:shade val="78000"/>
               </a:schemeClr>
             </a:gs>
           </a:gsLst>
-          <a:lin ang="16200000" scaled="0"/>
+          <a:lin ang="5400000" scaled="0"/>
         </a:gradFill>
       </a:fillStyleLst>
       <a:lnStyleLst>
-        <a:ln w="9525" cap="flat" cmpd="sng" algn="ctr">
-          <a:solidFill>
-            <a:schemeClr val="phClr">
-              <a:shade val="95000"/>
-              <a:satMod val="105000"/>
-            </a:schemeClr>
-          </a:solidFill>
-          <a:prstDash val="solid"/>
-        </a:ln>
-        <a:ln w="25400" cap="flat" cmpd="sng" algn="ctr">
+        <a:ln w="6350" cap="flat" cmpd="sng" algn="ctr">
           <a:solidFill>
             <a:schemeClr val="phClr"/>
           </a:solidFill>
           <a:prstDash val="solid"/>
+          <a:miter lim="800000"/>
         </a:ln>
-        <a:ln w="38100" cap="flat" cmpd="sng" algn="ctr">
+        <a:ln w="12700" cap="flat" cmpd="sng" algn="ctr">
           <a:solidFill>
             <a:schemeClr val="phClr"/>
           </a:solidFill>
           <a:prstDash val="solid"/>
+          <a:miter lim="800000"/>
+        </a:ln>
+        <a:ln w="19050" cap="flat" cmpd="sng" algn="ctr">
+          <a:solidFill>
+            <a:schemeClr val="phClr"/>
+          </a:solidFill>
+          <a:prstDash val="solid"/>
+          <a:miter lim="800000"/>
         </a:ln>
       </a:lnStyleLst>
       <a:effectStyleLst>
         <a:effectStyle>
+          <a:effectLst/>
+        </a:effectStyle>
+        <a:effectStyle>
+          <a:effectLst/>
+        </a:effectStyle>
+        <a:effectStyle>
           <a:effectLst>
-            <a:outerShdw blurRad="40000" dist="20000" dir="5400000" rotWithShape="0">
+            <a:outerShdw blurRad="57150" dist="19050" dir="5400000" algn="ctr" rotWithShape="0">
               <a:srgbClr val="000000">
-                <a:alpha val="38000"/>
+                <a:alpha val="63000"/>
               </a:srgbClr>
             </a:outerShdw>
           </a:effectLst>
-        </a:effectStyle>
-        <a:effectStyle>
-          <a:effectLst>
-            <a:outerShdw blurRad="40000" dist="23000" dir="5400000" rotWithShape="0">
-              <a:srgbClr val="000000">
-                <a:alpha val="35000"/>
-              </a:srgbClr>
-            </a:outerShdw>
-          </a:effectLst>
-        </a:effectStyle>
-        <a:effectStyle>
-          <a:effectLst>
-            <a:outerShdw blurRad="40000" dist="23000" dir="5400000" rotWithShape="0">
-              <a:srgbClr val="000000">
-                <a:alpha val="35000"/>
-              </a:srgbClr>
-            </a:outerShdw>
-          </a:effectLst>
-          <a:scene3d>
-            <a:camera prst="orthographicFront">
-              <a:rot lat="0" lon="0" rev="0"/>
-            </a:camera>
-            <a:lightRig rig="threePt" dir="t">
-              <a:rot lat="0" lon="0" rev="1200000"/>
-            </a:lightRig>
-          </a:scene3d>
-          <a:sp3d>
-            <a:bevelT w="63500" h="25400"/>
-          </a:sp3d>
         </a:effectStyle>
       </a:effectStyleLst>
       <a:bgFillStyleLst>
         <a:solidFill>
           <a:schemeClr val="phClr"/>
         </a:solidFill>
+        <a:solidFill>
+          <a:schemeClr val="phClr">
+            <a:tint val="95000"/>
+            <a:satMod val="170000"/>
+          </a:schemeClr>
+        </a:solidFill>
         <a:gradFill rotWithShape="1">
           <a:gsLst>
             <a:gs pos="0">
               <a:schemeClr val="phClr">
-                <a:tint val="40000"/>
-                <a:satMod val="350000"/>
+                <a:tint val="93000"/>
+                <a:satMod val="150000"/>
+                <a:shade val="98000"/>
+                <a:lumMod val="102000"/>
               </a:schemeClr>
             </a:gs>
-            <a:gs pos="40000">
+            <a:gs pos="50000">
               <a:schemeClr val="phClr">
-                <a:tint val="45000"/>
-                <a:shade val="99000"/>
-                <a:satMod val="350000"/>
+                <a:tint val="98000"/>
+                <a:satMod val="130000"/>
+                <a:shade val="90000"/>
+                <a:lumMod val="103000"/>
               </a:schemeClr>
             </a:gs>
             <a:gs pos="100000">
               <a:schemeClr val="phClr">
-                <a:shade val="20000"/>
-                <a:satMod val="255000"/>
+                <a:shade val="63000"/>
+                <a:satMod val="120000"/>
               </a:schemeClr>
             </a:gs>
           </a:gsLst>
-          <a:path path="circle">
-            <a:fillToRect l="50000" t="-80000" r="50000" b="180000"/>
-          </a:path>
-        </a:gradFill>
-        <a:gradFill rotWithShape="1">
-          <a:gsLst>
-            <a:gs pos="0">
-              <a:schemeClr val="phClr">
-                <a:tint val="80000"/>
-                <a:satMod val="300000"/>
-              </a:schemeClr>
-            </a:gs>
-            <a:gs pos="100000">
-              <a:schemeClr val="phClr">
-                <a:shade val="30000"/>
-                <a:satMod val="200000"/>
-              </a:schemeClr>
-            </a:gs>
-          </a:gsLst>
-          <a:path path="circle">
-            <a:fillToRect l="50000" t="50000" r="50000" b="50000"/>
-          </a:path>
+          <a:lin ang="5400000" scaled="0"/>
         </a:gradFill>
       </a:bgFillStyleLst>
     </a:fmtScheme>
   </a:themeElements>
-  <a:objectDefaults>
-    <a:spDef>
-      <a:spPr/>
-      <a:bodyPr/>
-      <a:lstStyle/>
-      <a:style>
-        <a:lnRef idx="1">
-          <a:schemeClr val="accent1"/>
-        </a:lnRef>
-        <a:fillRef idx="3">
-          <a:schemeClr val="accent1"/>
-        </a:fillRef>
-        <a:effectRef idx="2">
-          <a:schemeClr val="accent1"/>
-        </a:effectRef>
-        <a:fontRef idx="minor">
-          <a:schemeClr val="lt1"/>
-        </a:fontRef>
-      </a:style>
-    </a:spDef>
-    <a:lnDef>
-      <a:spPr/>
-      <a:bodyPr/>
-      <a:lstStyle/>
-      <a:style>
-        <a:lnRef idx="2">
-          <a:schemeClr val="accent1"/>
-        </a:lnRef>
-        <a:fillRef idx="0">
-          <a:schemeClr val="accent1"/>
-        </a:fillRef>
-        <a:effectRef idx="1">
-          <a:schemeClr val="accent1"/>
-        </a:effectRef>
-        <a:fontRef idx="minor">
-          <a:schemeClr val="tx1"/>
-        </a:fontRef>
-      </a:style>
-    </a:lnDef>
-  </a:objectDefaults>
+  <a:objectDefaults/>
   <a:extraClrSchemeLst/>
+  <a:extLst>
+    <a:ext uri="{05A4C25C-085E-4340-85A3-A5531E510DB2}">
+      <thm15:themeFamily xmlns:thm15="http://schemas.microsoft.com/office/thememl/2012/main" name="Office Theme" id="{2E142A2C-CD16-42D6-873A-C26D2A0506FA}" vid="{1BDDFF52-6CD6-40A5-AB3C-68EB2F1E4D0A}"/>
+    </a:ext>
+  </a:extLst>
 </a:theme>
 </file>
</xml_diff>

<commit_message>
fixed sizing issue in memos
</commit_message>
<xml_diff>
--- a/docs/memos/SF-Arrests/index.docx
+++ b/docs/memos/SF-Arrests/index.docx
@@ -593,7 +593,7 @@
               <w:t xml:space="preserve">Table 1: Weekly Arrest Totals in the pre/post pandemic</w:t>
             </w:r>
           </w:p>
-          <w:bookmarkStart w:id="36" w:name="T_15a36"/>
+          <w:bookmarkStart w:id="36" w:name="T_baa26"/>
           <w:tbl>
             <w:tblPr>
               <w:tblStyle w:val="Table"/>
@@ -840,17 +840,17 @@
         <w:t xml:space="preserve"> </w:t>
       </w:r>
       <w:r>
-        <w:t xml:space="preserve">shows trends for each arrest type, using a statistical approach detailed in the Appendix</w:t>
+        <w:t xml:space="preserve">shows trends for each arrest type, using a statistical approach detailed in the Methods Appendix</w:t>
       </w:r>
       <w:r>
         <w:t xml:space="preserve"> </w:t>
       </w:r>
-      <w:hyperlink w:anchor="sec-stats">
+      <w:hyperlink w:anchor="sec-appendix">
         <w:r>
           <w:rPr>
             <w:rStyle w:val="Hyperlink"/>
           </w:rPr>
-          <w:t xml:space="preserve">Section 4.2</w:t>
+          <w:t xml:space="preserve">Section 4</w:t>
         </w:r>
       </w:hyperlink>
       <w:r>
@@ -1174,8 +1174,13 @@
         <w:t xml:space="preserve">. However, I newly document the degree to which the City, in the post-pandemic, emphasized arrest activity in the Tenderloin relative to 2018-2020 pre-pandemic trends. The arrest gap between the greater Tenderloin and all other regions in the City grew considerably. This shift in policing resources could have been in response to rising drug sale crime in the Tenderloin, but further research using criminal incident data is necessary to confirm any trends in crime.</w:t>
       </w:r>
     </w:p>
+    <w:p>
+      <w:r>
+        <w:br w:type="page"/>
+      </w:r>
+    </w:p>
     <w:bookmarkEnd w:id="53"/>
-    <w:bookmarkStart w:id="85" w:name="appendix"/>
+    <w:bookmarkStart w:id="85" w:name="sec-appendix"/>
     <w:p>
       <w:pPr>
         <w:pStyle w:val="Heading2"/>
@@ -1184,13 +1189,13 @@
         <w:t xml:space="preserve">Appendix</w:t>
       </w:r>
     </w:p>
-    <w:bookmarkStart w:id="63" w:name="data"/>
+    <w:bookmarkStart w:id="63" w:name="data-appendix"/>
     <w:p>
       <w:pPr>
         <w:pStyle w:val="Heading3"/>
       </w:pPr>
       <w:r>
-        <w:t xml:space="preserve">Data</w:t>
+        <w:t xml:space="preserve">Data Appendix</w:t>
       </w:r>
     </w:p>
     <w:p>
@@ -1431,7 +1436,7 @@
         <w:t xml:space="preserve">in their description.</w:t>
       </w:r>
     </w:p>
-    <w:bookmarkStart w:id="59" w:name="T_c1741"/>
+    <w:bookmarkStart w:id="59" w:name="T_3e943"/>
     <w:tbl>
       <w:tblPr>
         <w:tblStyle w:val="Table"/>
@@ -2429,7 +2434,7 @@
         <w:t xml:space="preserve">in their description.</w:t>
       </w:r>
     </w:p>
-    <w:bookmarkStart w:id="61" w:name="T_b45b5"/>
+    <w:bookmarkStart w:id="61" w:name="T_5c32a"/>
     <w:tbl>
       <w:tblPr>
         <w:tblStyle w:val="Table"/>
@@ -3019,13 +3024,13 @@
     <w:bookmarkEnd w:id="61"/>
     <w:bookmarkEnd w:id="62"/>
     <w:bookmarkEnd w:id="63"/>
-    <w:bookmarkStart w:id="84" w:name="sec-stats"/>
+    <w:bookmarkStart w:id="84" w:name="methods-appendix"/>
     <w:p>
       <w:pPr>
         <w:pStyle w:val="Heading3"/>
       </w:pPr>
       <w:r>
-        <w:t xml:space="preserve">Methods</w:t>
+        <w:t xml:space="preserve">Methods Appendix</w:t>
       </w:r>
     </w:p>
     <w:p>

</xml_diff>

<commit_message>
fixed sf memo fig size
</commit_message>
<xml_diff>
--- a/docs/memos/SF-Arrests/index.docx
+++ b/docs/memos/SF-Arrests/index.docx
@@ -593,7 +593,7 @@
               <w:t xml:space="preserve">Table 1: Weekly Arrest Totals in the pre/post pandemic</w:t>
             </w:r>
           </w:p>
-          <w:bookmarkStart w:id="36" w:name="T_baa26"/>
+          <w:bookmarkStart w:id="36" w:name="T_cf645"/>
           <w:tbl>
             <w:tblPr>
               <w:tblStyle w:val="Table"/>
@@ -1436,7 +1436,7 @@
         <w:t xml:space="preserve">in their description.</w:t>
       </w:r>
     </w:p>
-    <w:bookmarkStart w:id="59" w:name="T_3e943"/>
+    <w:bookmarkStart w:id="59" w:name="T_0e458"/>
     <w:tbl>
       <w:tblPr>
         <w:tblStyle w:val="Table"/>
@@ -2434,7 +2434,7 @@
         <w:t xml:space="preserve">in their description.</w:t>
       </w:r>
     </w:p>
-    <w:bookmarkStart w:id="61" w:name="T_5c32a"/>
+    <w:bookmarkStart w:id="61" w:name="T_8e9b2"/>
     <w:tbl>
       <w:tblPr>
         <w:tblStyle w:val="Table"/>

</xml_diff>

<commit_message>
rendered style changes and change to arrests memo
</commit_message>
<xml_diff>
--- a/docs/memos/SF-Arrests/index.docx
+++ b/docs/memos/SF-Arrests/index.docx
@@ -75,7 +75,19 @@
         <w:pStyle w:val="FirstParagraph"/>
       </w:pPr>
       <w:r>
-        <w:t xml:space="preserve">In this memo I analyze trends in arrest activity in San Francisco between 2018 and 2024. Arrest activity decreased during this period, marked by a steady decline before the pandemic, a sharp drop at the outset of the pandemic, and generally low arrest activity in the post-pandemic. In the post-pandemic, arrest levels for almost every class of crime were less than or equal to arrest levels in the pre-pandemic, except for drug sale arrests, which substantially increased. The vast majority of those increased drug sale arrests took place in the Tenderloin. Indeed, the Tenderloin was an exception to the trend of decreasing arrests in San Francisco – arrest activity in the district increased in the post-pandemic, with drug sale arrests driving the increase.</w:t>
+        <w:t xml:space="preserve">In this memo I analyze trends in arrest and citation activity</w:t>
+      </w:r>
+      <w:r>
+        <w:rPr>
+          <w:rStyle w:val="FootnoteReference"/>
+        </w:rPr>
+        <w:footnoteReference w:id="20"/>
+      </w:r>
+      <w:r>
+        <w:t xml:space="preserve"> </w:t>
+      </w:r>
+      <w:r>
+        <w:t xml:space="preserve">in San Francisco between 2018 and 2024. Arrest activity decreased during this period, marked by a steady decline before the pandemic, a sharp drop at the outset of the pandemic, and generally low arrest activity in the post-pandemic. In the post-pandemic, arrest levels for almost every class of crime were less than or equal to arrest levels in the pre-pandemic, except for drug sale arrests, which substantially increased. The vast majority of those increased drug sale arrests took place in the Tenderloin. Indeed, the Tenderloin was an exception to the trend of decreasing arrests in San Francisco – arrest activity in the district increased in the post-pandemic, with drug sale arrests driving the increase.</w:t>
       </w:r>
     </w:p>
     <w:p>
@@ -83,7 +95,7 @@
         <w:pStyle w:val="BodyText"/>
       </w:pPr>
       <w:r>
-        <w:t xml:space="preserve">An important caveat of this analysis is that it examines arrests, not</w:t>
+        <w:t xml:space="preserve">An important caveat of this analysis is that it examines arrests and citations, not</w:t>
       </w:r>
       <w:r>
         <w:t xml:space="preserve"> </w:t>
@@ -102,7 +114,7 @@
         <w:t xml:space="preserve">Of all crime events, arrests only include those events that are reported to law enforcement and go on to produce an arrest. Trends in arrest do not necessarily point to equal trends in crime, rather they point to trends in how the City and Police Department are prioritizing law enforcement resources, specifically policing. Thus I conclude that in the post-pandemic, the City shifted policing resources towards the Tenderloin and prioritized making arrests for drug sale crime.</w:t>
       </w:r>
     </w:p>
-    <w:bookmarkStart w:id="29" w:name="Xb82c151f821593e21b36c97ef6d010d06516914"/>
+    <w:bookmarkStart w:id="30" w:name="Xb82c151f821593e21b36c97ef6d010d06516914"/>
     <w:p>
       <w:pPr>
         <w:pStyle w:val="Heading2"/>
@@ -143,7 +155,7 @@
       <w:tr>
         <w:tc>
           <w:tcPr/>
-          <w:bookmarkStart w:id="23" w:name="fig-tenderloin"/>
+          <w:bookmarkStart w:id="24" w:name="fig-tenderloin"/>
           <w:p>
             <w:pPr>
               <w:pStyle w:val="Compact"/>
@@ -154,18 +166,18 @@
                 <wp:inline>
                   <wp:extent cx="5334000" cy="2906005"/>
                   <wp:effectExtent b="0" l="0" r="0" t="0"/>
-                  <wp:docPr descr="" title="" id="21" name="Picture"/>
+                  <wp:docPr descr="" title="" id="22" name="Picture"/>
                   <a:graphic>
                     <a:graphicData uri="http://schemas.openxmlformats.org/drawingml/2006/picture">
                       <pic:pic>
                         <pic:nvPicPr>
-                          <pic:cNvPr descr="index_files/figure-docx/fig-tenderloin-output-1.png" id="22" name="Picture"/>
+                          <pic:cNvPr descr="index_files/figure-docx/fig-tenderloin-output-1.png" id="23" name="Picture"/>
                           <pic:cNvPicPr>
                             <a:picLocks noChangeArrowheads="1" noChangeAspect="1"/>
                           </pic:cNvPicPr>
                         </pic:nvPicPr>
                         <pic:blipFill>
-                          <a:blip r:embed="rId20"/>
+                          <a:blip r:embed="rId21"/>
                           <a:stretch>
                             <a:fillRect/>
                           </a:stretch>
@@ -205,7 +217,7 @@
               <w:t xml:space="preserve">Figure 1: Geographic Trends in Arrests (2018-2024), by Police District (Left) and by Block Segment (Right)</w:t>
             </w:r>
           </w:p>
-          <w:bookmarkEnd w:id="23"/>
+          <w:bookmarkEnd w:id="24"/>
         </w:tc>
       </w:tr>
     </w:tbl>
@@ -250,7 +262,7 @@
         <w:rPr>
           <w:rStyle w:val="FootnoteReference"/>
         </w:rPr>
-        <w:footnoteReference w:id="24"/>
+        <w:footnoteReference w:id="25"/>
       </w:r>
       <w:r>
         <w:t xml:space="preserve"> </w:t>
@@ -286,7 +298,7 @@
       <w:tr>
         <w:tc>
           <w:tcPr/>
-          <w:bookmarkStart w:id="28" w:name="fig-2"/>
+          <w:bookmarkStart w:id="29" w:name="fig-2"/>
           <w:p>
             <w:pPr>
               <w:pStyle w:val="Compact"/>
@@ -297,18 +309,18 @@
                 <wp:inline>
                   <wp:extent cx="5334000" cy="2015372"/>
                   <wp:effectExtent b="0" l="0" r="0" t="0"/>
-                  <wp:docPr descr="" title="" id="26" name="Picture"/>
+                  <wp:docPr descr="" title="" id="27" name="Picture"/>
                   <a:graphic>
                     <a:graphicData uri="http://schemas.openxmlformats.org/drawingml/2006/picture">
                       <pic:pic>
                         <pic:nvPicPr>
-                          <pic:cNvPr descr="index_files/figure-docx/fig-2-output-1.png" id="27" name="Picture"/>
+                          <pic:cNvPr descr="index_files/figure-docx/fig-2-output-1.png" id="28" name="Picture"/>
                           <pic:cNvPicPr>
                             <a:picLocks noChangeArrowheads="1" noChangeAspect="1"/>
                           </pic:cNvPicPr>
                         </pic:nvPicPr>
                         <pic:blipFill>
-                          <a:blip r:embed="rId25"/>
+                          <a:blip r:embed="rId26"/>
                           <a:stretch>
                             <a:fillRect/>
                           </a:stretch>
@@ -348,12 +360,12 @@
               <w:t xml:space="preserve">Figure 2: Ten Corners with the Highest Arrest Activity (2018-2024)</w:t>
             </w:r>
           </w:p>
-          <w:bookmarkEnd w:id="28"/>
+          <w:bookmarkEnd w:id="29"/>
         </w:tc>
       </w:tr>
     </w:tbl>
-    <w:bookmarkEnd w:id="29"/>
-    <w:bookmarkStart w:id="52" w:name="changes-in-post-pandemic-arrest-patterns"/>
+    <w:bookmarkEnd w:id="30"/>
+    <w:bookmarkStart w:id="53" w:name="changes-in-post-pandemic-arrest-patterns"/>
     <w:p>
       <w:pPr>
         <w:pStyle w:val="Heading2"/>
@@ -395,7 +407,7 @@
       <w:tr>
         <w:tc>
           <w:tcPr/>
-          <w:bookmarkStart w:id="33" w:name="fig-3"/>
+          <w:bookmarkStart w:id="34" w:name="fig-3"/>
           <w:p>
             <w:pPr>
               <w:pStyle w:val="Compact"/>
@@ -406,18 +418,18 @@
                 <wp:inline>
                   <wp:extent cx="5334000" cy="2142685"/>
                   <wp:effectExtent b="0" l="0" r="0" t="0"/>
-                  <wp:docPr descr="" title="" id="31" name="Picture"/>
+                  <wp:docPr descr="" title="" id="32" name="Picture"/>
                   <a:graphic>
                     <a:graphicData uri="http://schemas.openxmlformats.org/drawingml/2006/picture">
                       <pic:pic>
                         <pic:nvPicPr>
-                          <pic:cNvPr descr="index_files/figure-docx/fig-3-output-1.png" id="32" name="Picture"/>
+                          <pic:cNvPr descr="index_files/figure-docx/fig-3-output-1.png" id="33" name="Picture"/>
                           <pic:cNvPicPr>
                             <a:picLocks noChangeArrowheads="1" noChangeAspect="1"/>
                           </pic:cNvPicPr>
                         </pic:nvPicPr>
                         <pic:blipFill>
-                          <a:blip r:embed="rId30"/>
+                          <a:blip r:embed="rId31"/>
                           <a:stretch>
                             <a:fillRect/>
                           </a:stretch>
@@ -457,7 +469,7 @@
               <w:t xml:space="preserve">Figure 3: Monthly Arrest Totals, City-wide, 2018-2024</w:t>
             </w:r>
           </w:p>
-          <w:bookmarkEnd w:id="33"/>
+          <w:bookmarkEnd w:id="34"/>
         </w:tc>
       </w:tr>
     </w:tbl>
@@ -519,7 +531,7 @@
         <w:rPr>
           <w:rStyle w:val="FootnoteReference"/>
         </w:rPr>
-        <w:footnoteReference w:id="34"/>
+        <w:footnoteReference w:id="35"/>
       </w:r>
       <w:r>
         <w:t xml:space="preserve"> </w:t>
@@ -579,7 +591,7 @@
       <w:tr>
         <w:tc>
           <w:tcPr/>
-          <w:bookmarkStart w:id="37" w:name="tbl-post"/>
+          <w:bookmarkStart w:id="38" w:name="tbl-post"/>
           <w:p>
             <w:pPr>
               <w:jc w:val="center"/>
@@ -593,7 +605,7 @@
               <w:t xml:space="preserve">Table 1: Weekly Arrest Totals in the pre/post pandemic</w:t>
             </w:r>
           </w:p>
-          <w:bookmarkStart w:id="36" w:name="T_baa26"/>
+          <w:bookmarkStart w:id="37" w:name="T_baa26"/>
           <w:tbl>
             <w:tblPr>
               <w:tblStyle w:val="Table"/>
@@ -772,8 +784,8 @@
               </w:tc>
             </w:tr>
           </w:tbl>
-          <w:bookmarkEnd w:id="36"/>
           <w:bookmarkEnd w:id="37"/>
+          <w:bookmarkEnd w:id="38"/>
           <w:p/>
         </w:tc>
       </w:tr>
@@ -797,7 +809,7 @@
         <w:rPr>
           <w:rStyle w:val="FootnoteReference"/>
         </w:rPr>
-        <w:footnoteReference w:id="38"/>
+        <w:footnoteReference w:id="39"/>
       </w:r>
       <w:r>
         <w:t xml:space="preserve"> </w:t>
@@ -817,7 +829,7 @@
         <w:rPr>
           <w:rStyle w:val="FootnoteReference"/>
         </w:rPr>
-        <w:footnoteReference w:id="39"/>
+        <w:footnoteReference w:id="40"/>
       </w:r>
       <w:r>
         <w:t xml:space="preserve"> </w:t>
@@ -870,7 +882,7 @@
       <w:tr>
         <w:tc>
           <w:tcPr/>
-          <w:bookmarkStart w:id="43" w:name="fig-city-changes"/>
+          <w:bookmarkStart w:id="44" w:name="fig-city-changes"/>
           <w:p>
             <w:pPr>
               <w:pStyle w:val="Compact"/>
@@ -881,18 +893,18 @@
                 <wp:inline>
                   <wp:extent cx="5334000" cy="1799124"/>
                   <wp:effectExtent b="0" l="0" r="0" t="0"/>
-                  <wp:docPr descr="" title="" id="41" name="Picture"/>
+                  <wp:docPr descr="" title="" id="42" name="Picture"/>
                   <a:graphic>
                     <a:graphicData uri="http://schemas.openxmlformats.org/drawingml/2006/picture">
                       <pic:pic>
                         <pic:nvPicPr>
-                          <pic:cNvPr descr="index_files/figure-docx/fig-city-changes-output-1.png" id="42" name="Picture"/>
+                          <pic:cNvPr descr="index_files/figure-docx/fig-city-changes-output-1.png" id="43" name="Picture"/>
                           <pic:cNvPicPr>
                             <a:picLocks noChangeArrowheads="1" noChangeAspect="1"/>
                           </pic:cNvPicPr>
                         </pic:nvPicPr>
                         <pic:blipFill>
-                          <a:blip r:embed="rId40"/>
+                          <a:blip r:embed="rId41"/>
                           <a:stretch>
                             <a:fillRect/>
                           </a:stretch>
@@ -932,7 +944,7 @@
               <w:t xml:space="preserve">Figure 4: Change in Average Weekly Arrests, 2018-2020 to 2022-2024</w:t>
             </w:r>
           </w:p>
-          <w:bookmarkEnd w:id="43"/>
+          <w:bookmarkEnd w:id="44"/>
         </w:tc>
       </w:tr>
     </w:tbl>
@@ -957,7 +969,7 @@
       <w:tr>
         <w:tc>
           <w:tcPr/>
-          <w:bookmarkStart w:id="47" w:name="fig-all-districts"/>
+          <w:bookmarkStart w:id="48" w:name="fig-all-districts"/>
           <w:p>
             <w:pPr>
               <w:pStyle w:val="Compact"/>
@@ -968,18 +980,18 @@
                 <wp:inline>
                   <wp:extent cx="5334000" cy="2154171"/>
                   <wp:effectExtent b="0" l="0" r="0" t="0"/>
-                  <wp:docPr descr="" title="" id="45" name="Picture"/>
+                  <wp:docPr descr="" title="" id="46" name="Picture"/>
                   <a:graphic>
                     <a:graphicData uri="http://schemas.openxmlformats.org/drawingml/2006/picture">
                       <pic:pic>
                         <pic:nvPicPr>
-                          <pic:cNvPr descr="index_files/figure-docx/fig-all-districts-output-1.png" id="46" name="Picture"/>
+                          <pic:cNvPr descr="index_files/figure-docx/fig-all-districts-output-1.png" id="47" name="Picture"/>
                           <pic:cNvPicPr>
                             <a:picLocks noChangeArrowheads="1" noChangeAspect="1"/>
                           </pic:cNvPicPr>
                         </pic:nvPicPr>
                         <pic:blipFill>
-                          <a:blip r:embed="rId44"/>
+                          <a:blip r:embed="rId45"/>
                           <a:stretch>
                             <a:fillRect/>
                           </a:stretch>
@@ -1019,7 +1031,7 @@
               <w:t xml:space="preserve">Figure 5: Monthly Arrest Totals by District, 2018-2024</w:t>
             </w:r>
           </w:p>
-          <w:bookmarkEnd w:id="47"/>
+          <w:bookmarkEnd w:id="48"/>
         </w:tc>
       </w:tr>
     </w:tbl>
@@ -1081,7 +1093,7 @@
       <w:tr>
         <w:tc>
           <w:tcPr/>
-          <w:bookmarkStart w:id="51" w:name="fig-5"/>
+          <w:bookmarkStart w:id="52" w:name="fig-5"/>
           <w:p>
             <w:pPr>
               <w:pStyle w:val="Compact"/>
@@ -1092,18 +1104,18 @@
                 <wp:inline>
                   <wp:extent cx="5334000" cy="1817116"/>
                   <wp:effectExtent b="0" l="0" r="0" t="0"/>
-                  <wp:docPr descr="" title="" id="49" name="Picture"/>
+                  <wp:docPr descr="" title="" id="50" name="Picture"/>
                   <a:graphic>
                     <a:graphicData uri="http://schemas.openxmlformats.org/drawingml/2006/picture">
                       <pic:pic>
                         <pic:nvPicPr>
-                          <pic:cNvPr descr="index_files/figure-docx/fig-5-output-1.png" id="50" name="Picture"/>
+                          <pic:cNvPr descr="index_files/figure-docx/fig-5-output-1.png" id="51" name="Picture"/>
                           <pic:cNvPicPr>
                             <a:picLocks noChangeArrowheads="1" noChangeAspect="1"/>
                           </pic:cNvPicPr>
                         </pic:nvPicPr>
                         <pic:blipFill>
-                          <a:blip r:embed="rId48"/>
+                          <a:blip r:embed="rId49"/>
                           <a:stretch>
                             <a:fillRect/>
                           </a:stretch>
@@ -1143,12 +1155,12 @@
               <w:t xml:space="preserve">Figure 6: Change in Average Weekly Arrests in the Tenderloin, 2018-2020 to 2022-2024</w:t>
             </w:r>
           </w:p>
-          <w:bookmarkEnd w:id="51"/>
+          <w:bookmarkEnd w:id="52"/>
         </w:tc>
       </w:tr>
     </w:tbl>
-    <w:bookmarkEnd w:id="52"/>
-    <w:bookmarkStart w:id="53" w:name="discussion"/>
+    <w:bookmarkEnd w:id="53"/>
+    <w:bookmarkStart w:id="54" w:name="discussion"/>
     <w:p>
       <w:pPr>
         <w:pStyle w:val="Heading2"/>
@@ -1179,8 +1191,8 @@
         <w:br w:type="page"/>
       </w:r>
     </w:p>
-    <w:bookmarkEnd w:id="53"/>
-    <w:bookmarkStart w:id="85" w:name="sec-appendix"/>
+    <w:bookmarkEnd w:id="54"/>
+    <w:bookmarkStart w:id="86" w:name="sec-appendix"/>
     <w:p>
       <w:pPr>
         <w:pStyle w:val="Heading2"/>
@@ -1189,7 +1201,7 @@
         <w:t xml:space="preserve">Appendix</w:t>
       </w:r>
     </w:p>
-    <w:bookmarkStart w:id="63" w:name="data-appendix"/>
+    <w:bookmarkStart w:id="64" w:name="data-appendix"/>
     <w:p>
       <w:pPr>
         <w:pStyle w:val="Heading3"/>
@@ -1215,7 +1227,7 @@
         <w:t xml:space="preserve">. Of the 824,565 records in the incident data extract, many are duplicates or else incidents that did not lead to arrest. I applied filtering to isolate the 119,119 records that represent unique arrests between 01-01-2018 and 02-16-2024. I then filtered the dataset to isolate arrests where geographic point data is available – 118,506 unique arrests. The vast majority of the 613 arrests with missing point data were arrests that took place outside of San Francisco. The negligible arrests with missing point data within San Francisco were distributed across districts proportional to their arrest totals, suggesting that dropping missing point data did not bias arrests down in any particular region.</w:t>
       </w:r>
     </w:p>
-    <w:bookmarkStart w:id="58" w:name="sec-gt"/>
+    <w:bookmarkStart w:id="59" w:name="sec-gt"/>
     <w:p>
       <w:pPr>
         <w:pStyle w:val="Heading4"/>
@@ -1280,7 +1292,7 @@
       <w:tr>
         <w:tc>
           <w:tcPr/>
-          <w:bookmarkStart w:id="57" w:name="fig-gt"/>
+          <w:bookmarkStart w:id="58" w:name="fig-gt"/>
           <w:p>
             <w:pPr>
               <w:pStyle w:val="Compact"/>
@@ -1291,18 +1303,18 @@
                 <wp:inline>
                   <wp:extent cx="4477173" cy="3874346"/>
                   <wp:effectExtent b="0" l="0" r="0" t="0"/>
-                  <wp:docPr descr="" title="" id="55" name="Picture"/>
+                  <wp:docPr descr="" title="" id="56" name="Picture"/>
                   <a:graphic>
                     <a:graphicData uri="http://schemas.openxmlformats.org/drawingml/2006/picture">
                       <pic:pic>
                         <pic:nvPicPr>
-                          <pic:cNvPr descr="index_files/figure-docx/fig-gt-output-1.png" id="56" name="Picture"/>
+                          <pic:cNvPr descr="index_files/figure-docx/fig-gt-output-1.png" id="57" name="Picture"/>
                           <pic:cNvPicPr>
                             <a:picLocks noChangeArrowheads="1" noChangeAspect="1"/>
                           </pic:cNvPicPr>
                         </pic:nvPicPr>
                         <pic:blipFill>
-                          <a:blip r:embed="rId54"/>
+                          <a:blip r:embed="rId55"/>
                           <a:stretch>
                             <a:fillRect/>
                           </a:stretch>
@@ -1342,12 +1354,12 @@
               <w:t xml:space="preserve">Figure 7: The Greater Tenderloin</w:t>
             </w:r>
           </w:p>
-          <w:bookmarkEnd w:id="57"/>
+          <w:bookmarkEnd w:id="58"/>
         </w:tc>
       </w:tr>
     </w:tbl>
-    <w:bookmarkEnd w:id="58"/>
-    <w:bookmarkStart w:id="60" w:name="sec-drug-use"/>
+    <w:bookmarkEnd w:id="59"/>
+    <w:bookmarkStart w:id="61" w:name="sec-drug-use"/>
     <w:p>
       <w:pPr>
         <w:pStyle w:val="Heading4"/>
@@ -1436,7 +1448,7 @@
         <w:t xml:space="preserve">in their description.</w:t>
       </w:r>
     </w:p>
-    <w:bookmarkStart w:id="59" w:name="T_3e943"/>
+    <w:bookmarkStart w:id="60" w:name="T_3e943"/>
     <w:tbl>
       <w:tblPr>
         <w:tblStyle w:val="Table"/>
@@ -2361,9 +2373,9 @@
         </w:tc>
       </w:tr>
     </w:tbl>
-    <w:bookmarkEnd w:id="59"/>
     <w:bookmarkEnd w:id="60"/>
-    <w:bookmarkStart w:id="62" w:name="sec-drug-sale"/>
+    <w:bookmarkEnd w:id="61"/>
+    <w:bookmarkStart w:id="63" w:name="sec-drug-sale"/>
     <w:p>
       <w:pPr>
         <w:pStyle w:val="Heading4"/>
@@ -2434,7 +2446,7 @@
         <w:t xml:space="preserve">in their description.</w:t>
       </w:r>
     </w:p>
-    <w:bookmarkStart w:id="61" w:name="T_5c32a"/>
+    <w:bookmarkStart w:id="62" w:name="T_5c32a"/>
     <w:tbl>
       <w:tblPr>
         <w:tblStyle w:val="Table"/>
@@ -3021,10 +3033,10 @@
         </w:tc>
       </w:tr>
     </w:tbl>
-    <w:bookmarkEnd w:id="61"/>
     <w:bookmarkEnd w:id="62"/>
     <w:bookmarkEnd w:id="63"/>
-    <w:bookmarkStart w:id="84" w:name="methods-appendix"/>
+    <w:bookmarkEnd w:id="64"/>
+    <w:bookmarkStart w:id="85" w:name="methods-appendix"/>
     <w:p>
       <w:pPr>
         <w:pStyle w:val="Heading3"/>
@@ -3045,7 +3057,7 @@
       <w:pPr>
         <w:pStyle w:val="BodyText"/>
       </w:pPr>
-      <w:bookmarkStart w:id="64" w:name="eq-ols"/>
+      <w:bookmarkStart w:id="65" w:name="eq-ols"/>
       <m:oMathPara>
         <m:oMathParaPr>
           <m:jc m:val="center"/>
@@ -3188,7 +3200,7 @@
           </m:d>
         </m:oMath>
       </m:oMathPara>
-      <w:bookmarkEnd w:id="64"/>
+      <w:bookmarkEnd w:id="65"/>
     </w:p>
     <w:p>
       <w:pPr>
@@ -3314,7 +3326,7 @@
       <w:pPr>
         <w:pStyle w:val="BodyText"/>
       </w:pPr>
-      <w:bookmarkStart w:id="65" w:name="eq-h"/>
+      <w:bookmarkStart w:id="66" w:name="eq-h"/>
       <m:oMathPara>
         <m:oMathParaPr>
           <m:jc m:val="center"/>
@@ -3425,7 +3437,7 @@
           </m:d>
         </m:oMath>
       </m:oMathPara>
-      <w:bookmarkEnd w:id="65"/>
+      <w:bookmarkEnd w:id="66"/>
     </w:p>
     <w:p>
       <w:pPr>
@@ -3522,7 +3534,7 @@
         <w:rPr>
           <w:rStyle w:val="FootnoteReference"/>
         </w:rPr>
-        <w:footnoteReference w:id="66"/>
+        <w:footnoteReference w:id="67"/>
       </w:r>
       <w:r>
         <w:t xml:space="preserve"> </w:t>
@@ -3640,7 +3652,7 @@
         <w:t xml:space="preserve">0.0056 and confidence intervals that cover 99.44%.</w:t>
       </w:r>
     </w:p>
-    <w:bookmarkStart w:id="70" w:name="robustness-checks"/>
+    <w:bookmarkStart w:id="71" w:name="robustness-checks"/>
     <w:p>
       <w:pPr>
         <w:pStyle w:val="Heading4"/>
@@ -3918,7 +3930,7 @@
         <w:t xml:space="preserve">In the context of weekly arrest totals, which are a time-series that exhibit autocorrelation, the first assumption of constant variance may be problematic. Both Newey-West estimation and the block bootstrap are robust to this issue. Arrest count data, which are typically small, positive integers, don’t conform to the structure set forth in the second assumption. The block bootstrap is the only specification present that is robust to this issue. Thus, the bootstrap should be the best approach under the circumstances.</w:t>
       </w:r>
     </w:p>
-    <w:bookmarkStart w:id="69" w:name="results"/>
+    <w:bookmarkStart w:id="70" w:name="results"/>
     <w:p>
       <w:pPr>
         <w:pStyle w:val="Heading5"/>
@@ -4038,7 +4050,7 @@
       <w:tr>
         <w:tc>
           <w:tcPr/>
-          <w:bookmarkStart w:id="67" w:name="tbl-robust-city"/>
+          <w:bookmarkStart w:id="68" w:name="tbl-robust-city"/>
           <w:p>
             <w:pPr>
               <w:jc w:val="center"/>
@@ -8361,7 +8373,7 @@
               </w:tc>
             </w:tr>
           </w:tbl>
-          <w:bookmarkEnd w:id="67"/>
+          <w:bookmarkEnd w:id="68"/>
           <w:p/>
         </w:tc>
       </w:tr>
@@ -8387,7 +8399,7 @@
       <w:tr>
         <w:tc>
           <w:tcPr/>
-          <w:bookmarkStart w:id="68" w:name="tbl-robust-tl"/>
+          <w:bookmarkStart w:id="69" w:name="tbl-robust-tl"/>
           <w:p>
             <w:pPr>
               <w:jc w:val="center"/>
@@ -12710,14 +12722,14 @@
               </w:tc>
             </w:tr>
           </w:tbl>
-          <w:bookmarkEnd w:id="68"/>
+          <w:bookmarkEnd w:id="69"/>
           <w:p/>
         </w:tc>
       </w:tr>
     </w:tbl>
-    <w:bookmarkEnd w:id="69"/>
     <w:bookmarkEnd w:id="70"/>
-    <w:bookmarkStart w:id="83" w:name="references"/>
+    <w:bookmarkEnd w:id="71"/>
+    <w:bookmarkStart w:id="84" w:name="references"/>
     <w:p>
       <w:pPr>
         <w:pStyle w:val="Heading4"/>
@@ -12726,8 +12738,8 @@
         <w:t xml:space="preserve">References</w:t>
       </w:r>
     </w:p>
-    <w:bookmarkStart w:id="82" w:name="refs"/>
-    <w:bookmarkStart w:id="72" w:name="ref-abrams_covid_2021"/>
+    <w:bookmarkStart w:id="83" w:name="refs"/>
+    <w:bookmarkStart w:id="73" w:name="ref-abrams_covid_2021"/>
     <w:p>
       <w:pPr>
         <w:pStyle w:val="Bibliography"/>
@@ -12781,7 +12793,7 @@
       <w:r>
         <w:t xml:space="preserve"> </w:t>
       </w:r>
-      <w:hyperlink r:id="rId71">
+      <w:hyperlink r:id="rId72">
         <w:r>
           <w:rPr>
             <w:rStyle w:val="Hyperlink"/>
@@ -12793,8 +12805,8 @@
         <w:t xml:space="preserve">.</w:t>
       </w:r>
     </w:p>
-    <w:bookmarkEnd w:id="72"/>
-    <w:bookmarkStart w:id="74" w:name="ref-datasf_sfpd_2024"/>
+    <w:bookmarkEnd w:id="73"/>
+    <w:bookmarkStart w:id="75" w:name="ref-datasf_sfpd_2024"/>
     <w:p>
       <w:pPr>
         <w:pStyle w:val="Bibliography"/>
@@ -12851,7 +12863,7 @@
       <w:r>
         <w:t xml:space="preserve"> </w:t>
       </w:r>
-      <w:hyperlink r:id="rId73">
+      <w:hyperlink r:id="rId74">
         <w:r>
           <w:rPr>
             <w:rStyle w:val="Hyperlink"/>
@@ -12863,8 +12875,8 @@
         <w:t xml:space="preserve">.</w:t>
       </w:r>
     </w:p>
-    <w:bookmarkEnd w:id="74"/>
-    <w:bookmarkStart w:id="76" w:name="ref-hartlaub_culture_2022"/>
+    <w:bookmarkEnd w:id="75"/>
+    <w:bookmarkStart w:id="77" w:name="ref-hartlaub_culture_2022"/>
     <w:p>
       <w:pPr>
         <w:pStyle w:val="Bibliography"/>
@@ -12930,7 +12942,7 @@
       <w:r>
         <w:t xml:space="preserve"> </w:t>
       </w:r>
-      <w:hyperlink r:id="rId75">
+      <w:hyperlink r:id="rId76">
         <w:r>
           <w:rPr>
             <w:rStyle w:val="Hyperlink"/>
@@ -12942,8 +12954,8 @@
         <w:t xml:space="preserve">.</w:t>
       </w:r>
     </w:p>
-    <w:bookmarkEnd w:id="76"/>
-    <w:bookmarkStart w:id="77" w:name="ref-james_introduction_2021"/>
+    <w:bookmarkEnd w:id="77"/>
+    <w:bookmarkStart w:id="78" w:name="ref-james_introduction_2021"/>
     <w:p>
       <w:pPr>
         <w:pStyle w:val="Bibliography"/>
@@ -13070,8 +13082,8 @@
         <w:t xml:space="preserve">. 2nd ed. 2021 edition. New York, NY: Springer.</w:t>
       </w:r>
     </w:p>
-    <w:bookmarkEnd w:id="77"/>
-    <w:bookmarkStart w:id="79" w:name="ref-neilson_sf_2023"/>
+    <w:bookmarkEnd w:id="78"/>
+    <w:bookmarkStart w:id="80" w:name="ref-neilson_sf_2023"/>
     <w:p>
       <w:pPr>
         <w:pStyle w:val="Bibliography"/>
@@ -13116,7 +13128,7 @@
       <w:r>
         <w:t xml:space="preserve"> </w:t>
       </w:r>
-      <w:hyperlink r:id="rId78">
+      <w:hyperlink r:id="rId79">
         <w:r>
           <w:rPr>
             <w:rStyle w:val="Hyperlink"/>
@@ -13128,8 +13140,8 @@
         <w:t xml:space="preserve">.</w:t>
       </w:r>
     </w:p>
-    <w:bookmarkEnd w:id="79"/>
-    <w:bookmarkStart w:id="81" w:name="ref-vanderweele_desirable_2019"/>
+    <w:bookmarkEnd w:id="80"/>
+    <w:bookmarkStart w:id="82" w:name="ref-vanderweele_desirable_2019"/>
     <w:p>
       <w:pPr>
         <w:pStyle w:val="Bibliography"/>
@@ -13249,7 +13261,7 @@
       <w:r>
         <w:t xml:space="preserve"> </w:t>
       </w:r>
-      <w:hyperlink r:id="rId80">
+      <w:hyperlink r:id="rId81">
         <w:r>
           <w:rPr>
             <w:rStyle w:val="Hyperlink"/>
@@ -13261,11 +13273,11 @@
         <w:t xml:space="preserve">.</w:t>
       </w:r>
     </w:p>
-    <w:bookmarkEnd w:id="81"/>
     <w:bookmarkEnd w:id="82"/>
     <w:bookmarkEnd w:id="83"/>
     <w:bookmarkEnd w:id="84"/>
     <w:bookmarkEnd w:id="85"/>
+    <w:bookmarkEnd w:id="86"/>
     <w:sectPr/>
   </w:body>
 </w:document>
@@ -13291,7 +13303,49 @@
       </w:r>
     </w:p>
   </w:footnote>
-  <w:footnote w:id="24">
+  <w:footnote w:id="20">
+    <w:p>
+      <w:pPr>
+        <w:pStyle w:val="FootnoteText"/>
+      </w:pPr>
+      <w:r>
+        <w:rPr>
+          <w:rStyle w:val="FootnoteReference"/>
+        </w:rPr>
+        <w:footnoteRef/>
+      </w:r>
+      <w:r>
+        <w:t xml:space="preserve"> </w:t>
+      </w:r>
+      <w:r>
+        <w:t xml:space="preserve">“</w:t>
+      </w:r>
+      <w:r>
+        <w:t xml:space="preserve">Drug-use arrests</w:t>
+      </w:r>
+      <w:r>
+        <w:t xml:space="preserve">”</w:t>
+      </w:r>
+      <w:r>
+        <w:t xml:space="preserve"> </w:t>
+      </w:r>
+      <w:r>
+        <w:t xml:space="preserve">are defined in Appendix</w:t>
+      </w:r>
+      <w:r>
+        <w:t xml:space="preserve"> </w:t>
+      </w:r>
+      <w:hyperlink w:anchor="sec-drug-use">
+        <w:r>
+          <w:rPr>
+            <w:rStyle w:val="Hyperlink"/>
+          </w:rPr>
+          <w:t xml:space="preserve">Section 4.1.2</w:t>
+        </w:r>
+      </w:hyperlink>
+    </w:p>
+  </w:footnote>
+  <w:footnote w:id="25">
     <w:p>
       <w:pPr>
         <w:pStyle w:val="FootnoteText"/>
@@ -13339,7 +13393,7 @@
       </w:hyperlink>
     </w:p>
   </w:footnote>
-  <w:footnote w:id="34">
+  <w:footnote w:id="35">
     <w:p>
       <w:pPr>
         <w:pStyle w:val="FootnoteText"/>
@@ -13359,7 +13413,7 @@
       <w:r>
         <w:t xml:space="preserve"> </w:t>
       </w:r>
-      <w:hyperlink r:id="rId35">
+      <w:hyperlink r:id="rId36">
         <w:r>
           <w:rPr>
             <w:rStyle w:val="Hyperlink"/>
@@ -13375,7 +13429,7 @@
       </w:r>
     </w:p>
   </w:footnote>
-  <w:footnote w:id="38">
+  <w:footnote w:id="39">
     <w:p>
       <w:pPr>
         <w:pStyle w:val="FootnoteText"/>
@@ -13417,7 +13471,7 @@
       </w:hyperlink>
     </w:p>
   </w:footnote>
-  <w:footnote w:id="39">
+  <w:footnote w:id="40">
     <w:p>
       <w:pPr>
         <w:pStyle w:val="FootnoteText"/>
@@ -13459,7 +13513,7 @@
       </w:hyperlink>
     </w:p>
   </w:footnote>
-  <w:footnote w:id="66">
+  <w:footnote w:id="67">
     <w:p>
       <w:pPr>
         <w:pStyle w:val="FootnoteText"/>

</xml_diff>

<commit_message>
rendered merge content from content-dev
</commit_message>
<xml_diff>
--- a/docs/memos/SF-Arrests/index.docx
+++ b/docs/memos/SF-Arrests/index.docx
@@ -593,7 +593,7 @@
               <w:t xml:space="preserve">Table 1: Weekly Arrest Totals in the pre/post pandemic</w:t>
             </w:r>
           </w:p>
-          <w:bookmarkStart w:id="36" w:name="T_baa26"/>
+          <w:bookmarkStart w:id="36" w:name="T_cf645"/>
           <w:tbl>
             <w:tblPr>
               <w:tblStyle w:val="Table"/>
@@ -1436,7 +1436,7 @@
         <w:t xml:space="preserve">in their description.</w:t>
       </w:r>
     </w:p>
-    <w:bookmarkStart w:id="59" w:name="T_3e943"/>
+    <w:bookmarkStart w:id="59" w:name="T_0e458"/>
     <w:tbl>
       <w:tblPr>
         <w:tblStyle w:val="Table"/>
@@ -2434,7 +2434,7 @@
         <w:t xml:space="preserve">in their description.</w:t>
       </w:r>
     </w:p>
-    <w:bookmarkStart w:id="61" w:name="T_5c32a"/>
+    <w:bookmarkStart w:id="61" w:name="T_8e9b2"/>
     <w:tbl>
       <w:tblPr>
         <w:tblStyle w:val="Table"/>

</xml_diff>

<commit_message>
fixed footnote issue in memo
</commit_message>
<xml_diff>
--- a/docs/memos/SF-Arrests/index.docx
+++ b/docs/memos/SF-Arrests/index.docx
@@ -75,7 +75,22 @@
         <w:pStyle w:val="FirstParagraph"/>
       </w:pPr>
       <w:r>
-        <w:t xml:space="preserve">In this memo I analyze trends in arrest activity in San Francisco between 2018 and 2024. Arrest activity decreased during this period, marked by a steady decline before the pandemic, a sharp drop at the outset of the pandemic, and generally low arrest activity in the post-pandemic. In the post-pandemic, arrest levels for almost every class of crime were less than or equal to arrest levels in the pre-pandemic, except for drug sale arrests, which substantially increased. The vast majority of those increased drug sale arrests took place in the Tenderloin. Indeed, the Tenderloin was an exception to the trend of decreasing arrests in San Francisco – arrest activity in the district increased in the post-pandemic, with drug sale arrests driving the increase.</w:t>
+        <w:t xml:space="preserve">In this memo I analyze trends in arrest and citation activity</w:t>
+      </w:r>
+      <w:r>
+        <w:t xml:space="preserve"> </w:t>
+      </w:r>
+      <w:r>
+        <w:rPr>
+          <w:rStyle w:val="FootnoteReference"/>
+        </w:rPr>
+        <w:footnoteReference w:id="20"/>
+      </w:r>
+      <w:r>
+        <w:t xml:space="preserve"> </w:t>
+      </w:r>
+      <w:r>
+        <w:t xml:space="preserve">in San Francisco between 2018 and 2024. Arrest activity decreased during this period, marked by a steady decline before the pandemic, a sharp drop at the outset of the pandemic, and generally low arrest activity in the post-pandemic. In the post-pandemic, arrest levels for almost every class of crime were less than or equal to arrest levels in the pre-pandemic, except for drug sale arrests, which substantially increased. The vast majority of those increased drug sale arrests took place in the Tenderloin. Indeed, the Tenderloin was an exception to the trend of decreasing arrests in San Francisco – arrest activity in the district increased in the post-pandemic, with drug sale arrests driving the increase.</w:t>
       </w:r>
     </w:p>
     <w:p>
@@ -83,7 +98,7 @@
         <w:pStyle w:val="BodyText"/>
       </w:pPr>
       <w:r>
-        <w:t xml:space="preserve">An important caveat of this analysis is that it examines arrests, not</w:t>
+        <w:t xml:space="preserve">An important caveat of this analysis is that it examines arrests and citations, not</w:t>
       </w:r>
       <w:r>
         <w:t xml:space="preserve"> </w:t>
@@ -102,7 +117,7 @@
         <w:t xml:space="preserve">Of all crime events, arrests only include those events that are reported to law enforcement and go on to produce an arrest. Trends in arrest do not necessarily point to equal trends in crime, rather they point to trends in how the City and Police Department are prioritizing law enforcement resources, specifically policing. Thus I conclude that in the post-pandemic, the City shifted policing resources towards the Tenderloin and prioritized making arrests for drug sale crime.</w:t>
       </w:r>
     </w:p>
-    <w:bookmarkStart w:id="29" w:name="Xb82c151f821593e21b36c97ef6d010d06516914"/>
+    <w:bookmarkStart w:id="30" w:name="Xb82c151f821593e21b36c97ef6d010d06516914"/>
     <w:p>
       <w:pPr>
         <w:pStyle w:val="Heading2"/>
@@ -143,7 +158,7 @@
       <w:tr>
         <w:tc>
           <w:tcPr/>
-          <w:bookmarkStart w:id="23" w:name="fig-tenderloin"/>
+          <w:bookmarkStart w:id="24" w:name="fig-tenderloin"/>
           <w:p>
             <w:pPr>
               <w:pStyle w:val="Compact"/>
@@ -154,18 +169,18 @@
                 <wp:inline>
                   <wp:extent cx="5334000" cy="2906005"/>
                   <wp:effectExtent b="0" l="0" r="0" t="0"/>
-                  <wp:docPr descr="" title="" id="21" name="Picture"/>
+                  <wp:docPr descr="" title="" id="22" name="Picture"/>
                   <a:graphic>
                     <a:graphicData uri="http://schemas.openxmlformats.org/drawingml/2006/picture">
                       <pic:pic>
                         <pic:nvPicPr>
-                          <pic:cNvPr descr="index_files/figure-docx/fig-tenderloin-output-1.png" id="22" name="Picture"/>
+                          <pic:cNvPr descr="index_files/figure-docx/fig-tenderloin-output-1.png" id="23" name="Picture"/>
                           <pic:cNvPicPr>
                             <a:picLocks noChangeArrowheads="1" noChangeAspect="1"/>
                           </pic:cNvPicPr>
                         </pic:nvPicPr>
                         <pic:blipFill>
-                          <a:blip r:embed="rId20"/>
+                          <a:blip r:embed="rId21"/>
                           <a:stretch>
                             <a:fillRect/>
                           </a:stretch>
@@ -205,7 +220,7 @@
               <w:t xml:space="preserve">Figure 1: Geographic Trends in Arrests (2018-2024), by Police District (Left) and by Block Segment (Right)</w:t>
             </w:r>
           </w:p>
-          <w:bookmarkEnd w:id="23"/>
+          <w:bookmarkEnd w:id="24"/>
         </w:tc>
       </w:tr>
     </w:tbl>
@@ -250,7 +265,7 @@
         <w:rPr>
           <w:rStyle w:val="FootnoteReference"/>
         </w:rPr>
-        <w:footnoteReference w:id="24"/>
+        <w:footnoteReference w:id="25"/>
       </w:r>
       <w:r>
         <w:t xml:space="preserve"> </w:t>
@@ -286,7 +301,7 @@
       <w:tr>
         <w:tc>
           <w:tcPr/>
-          <w:bookmarkStart w:id="28" w:name="fig-2"/>
+          <w:bookmarkStart w:id="29" w:name="fig-2"/>
           <w:p>
             <w:pPr>
               <w:pStyle w:val="Compact"/>
@@ -297,18 +312,18 @@
                 <wp:inline>
                   <wp:extent cx="5334000" cy="2015372"/>
                   <wp:effectExtent b="0" l="0" r="0" t="0"/>
-                  <wp:docPr descr="" title="" id="26" name="Picture"/>
+                  <wp:docPr descr="" title="" id="27" name="Picture"/>
                   <a:graphic>
                     <a:graphicData uri="http://schemas.openxmlformats.org/drawingml/2006/picture">
                       <pic:pic>
                         <pic:nvPicPr>
-                          <pic:cNvPr descr="index_files/figure-docx/fig-2-output-1.png" id="27" name="Picture"/>
+                          <pic:cNvPr descr="index_files/figure-docx/fig-2-output-1.png" id="28" name="Picture"/>
                           <pic:cNvPicPr>
                             <a:picLocks noChangeArrowheads="1" noChangeAspect="1"/>
                           </pic:cNvPicPr>
                         </pic:nvPicPr>
                         <pic:blipFill>
-                          <a:blip r:embed="rId25"/>
+                          <a:blip r:embed="rId26"/>
                           <a:stretch>
                             <a:fillRect/>
                           </a:stretch>
@@ -348,12 +363,12 @@
               <w:t xml:space="preserve">Figure 2: Ten Corners with the Highest Arrest Activity (2018-2024)</w:t>
             </w:r>
           </w:p>
-          <w:bookmarkEnd w:id="28"/>
+          <w:bookmarkEnd w:id="29"/>
         </w:tc>
       </w:tr>
     </w:tbl>
-    <w:bookmarkEnd w:id="29"/>
-    <w:bookmarkStart w:id="52" w:name="changes-in-post-pandemic-arrest-patterns"/>
+    <w:bookmarkEnd w:id="30"/>
+    <w:bookmarkStart w:id="53" w:name="changes-in-post-pandemic-arrest-patterns"/>
     <w:p>
       <w:pPr>
         <w:pStyle w:val="Heading2"/>
@@ -395,7 +410,7 @@
       <w:tr>
         <w:tc>
           <w:tcPr/>
-          <w:bookmarkStart w:id="33" w:name="fig-3"/>
+          <w:bookmarkStart w:id="34" w:name="fig-3"/>
           <w:p>
             <w:pPr>
               <w:pStyle w:val="Compact"/>
@@ -406,18 +421,18 @@
                 <wp:inline>
                   <wp:extent cx="5334000" cy="2142685"/>
                   <wp:effectExtent b="0" l="0" r="0" t="0"/>
-                  <wp:docPr descr="" title="" id="31" name="Picture"/>
+                  <wp:docPr descr="" title="" id="32" name="Picture"/>
                   <a:graphic>
                     <a:graphicData uri="http://schemas.openxmlformats.org/drawingml/2006/picture">
                       <pic:pic>
                         <pic:nvPicPr>
-                          <pic:cNvPr descr="index_files/figure-docx/fig-3-output-1.png" id="32" name="Picture"/>
+                          <pic:cNvPr descr="index_files/figure-docx/fig-3-output-1.png" id="33" name="Picture"/>
                           <pic:cNvPicPr>
                             <a:picLocks noChangeArrowheads="1" noChangeAspect="1"/>
                           </pic:cNvPicPr>
                         </pic:nvPicPr>
                         <pic:blipFill>
-                          <a:blip r:embed="rId30"/>
+                          <a:blip r:embed="rId31"/>
                           <a:stretch>
                             <a:fillRect/>
                           </a:stretch>
@@ -457,7 +472,7 @@
               <w:t xml:space="preserve">Figure 3: Monthly Arrest Totals, City-wide, 2018-2024</w:t>
             </w:r>
           </w:p>
-          <w:bookmarkEnd w:id="33"/>
+          <w:bookmarkEnd w:id="34"/>
         </w:tc>
       </w:tr>
     </w:tbl>
@@ -519,7 +534,7 @@
         <w:rPr>
           <w:rStyle w:val="FootnoteReference"/>
         </w:rPr>
-        <w:footnoteReference w:id="34"/>
+        <w:footnoteReference w:id="35"/>
       </w:r>
       <w:r>
         <w:t xml:space="preserve"> </w:t>
@@ -579,7 +594,7 @@
       <w:tr>
         <w:tc>
           <w:tcPr/>
-          <w:bookmarkStart w:id="37" w:name="tbl-post"/>
+          <w:bookmarkStart w:id="38" w:name="tbl-post"/>
           <w:p>
             <w:pPr>
               <w:jc w:val="center"/>
@@ -593,7 +608,7 @@
               <w:t xml:space="preserve">Table 1: Weekly Arrest Totals in the pre/post pandemic</w:t>
             </w:r>
           </w:p>
-          <w:bookmarkStart w:id="36" w:name="T_cf645"/>
+          <w:bookmarkStart w:id="37" w:name="T_7dc71"/>
           <w:tbl>
             <w:tblPr>
               <w:tblStyle w:val="Table"/>
@@ -772,8 +787,8 @@
               </w:tc>
             </w:tr>
           </w:tbl>
-          <w:bookmarkEnd w:id="36"/>
           <w:bookmarkEnd w:id="37"/>
+          <w:bookmarkEnd w:id="38"/>
           <w:p/>
         </w:tc>
       </w:tr>
@@ -797,7 +812,7 @@
         <w:rPr>
           <w:rStyle w:val="FootnoteReference"/>
         </w:rPr>
-        <w:footnoteReference w:id="38"/>
+        <w:footnoteReference w:id="39"/>
       </w:r>
       <w:r>
         <w:t xml:space="preserve"> </w:t>
@@ -817,7 +832,7 @@
         <w:rPr>
           <w:rStyle w:val="FootnoteReference"/>
         </w:rPr>
-        <w:footnoteReference w:id="39"/>
+        <w:footnoteReference w:id="40"/>
       </w:r>
       <w:r>
         <w:t xml:space="preserve"> </w:t>
@@ -870,7 +885,7 @@
       <w:tr>
         <w:tc>
           <w:tcPr/>
-          <w:bookmarkStart w:id="43" w:name="fig-city-changes"/>
+          <w:bookmarkStart w:id="44" w:name="fig-city-changes"/>
           <w:p>
             <w:pPr>
               <w:pStyle w:val="Compact"/>
@@ -881,18 +896,18 @@
                 <wp:inline>
                   <wp:extent cx="5334000" cy="1799124"/>
                   <wp:effectExtent b="0" l="0" r="0" t="0"/>
-                  <wp:docPr descr="" title="" id="41" name="Picture"/>
+                  <wp:docPr descr="" title="" id="42" name="Picture"/>
                   <a:graphic>
                     <a:graphicData uri="http://schemas.openxmlformats.org/drawingml/2006/picture">
                       <pic:pic>
                         <pic:nvPicPr>
-                          <pic:cNvPr descr="index_files/figure-docx/fig-city-changes-output-1.png" id="42" name="Picture"/>
+                          <pic:cNvPr descr="index_files/figure-docx/fig-city-changes-output-1.png" id="43" name="Picture"/>
                           <pic:cNvPicPr>
                             <a:picLocks noChangeArrowheads="1" noChangeAspect="1"/>
                           </pic:cNvPicPr>
                         </pic:nvPicPr>
                         <pic:blipFill>
-                          <a:blip r:embed="rId40"/>
+                          <a:blip r:embed="rId41"/>
                           <a:stretch>
                             <a:fillRect/>
                           </a:stretch>
@@ -932,7 +947,7 @@
               <w:t xml:space="preserve">Figure 4: Change in Average Weekly Arrests, 2018-2020 to 2022-2024</w:t>
             </w:r>
           </w:p>
-          <w:bookmarkEnd w:id="43"/>
+          <w:bookmarkEnd w:id="44"/>
         </w:tc>
       </w:tr>
     </w:tbl>
@@ -957,7 +972,7 @@
       <w:tr>
         <w:tc>
           <w:tcPr/>
-          <w:bookmarkStart w:id="47" w:name="fig-all-districts"/>
+          <w:bookmarkStart w:id="48" w:name="fig-all-districts"/>
           <w:p>
             <w:pPr>
               <w:pStyle w:val="Compact"/>
@@ -968,18 +983,18 @@
                 <wp:inline>
                   <wp:extent cx="5334000" cy="2154171"/>
                   <wp:effectExtent b="0" l="0" r="0" t="0"/>
-                  <wp:docPr descr="" title="" id="45" name="Picture"/>
+                  <wp:docPr descr="" title="" id="46" name="Picture"/>
                   <a:graphic>
                     <a:graphicData uri="http://schemas.openxmlformats.org/drawingml/2006/picture">
                       <pic:pic>
                         <pic:nvPicPr>
-                          <pic:cNvPr descr="index_files/figure-docx/fig-all-districts-output-1.png" id="46" name="Picture"/>
+                          <pic:cNvPr descr="index_files/figure-docx/fig-all-districts-output-1.png" id="47" name="Picture"/>
                           <pic:cNvPicPr>
                             <a:picLocks noChangeArrowheads="1" noChangeAspect="1"/>
                           </pic:cNvPicPr>
                         </pic:nvPicPr>
                         <pic:blipFill>
-                          <a:blip r:embed="rId44"/>
+                          <a:blip r:embed="rId45"/>
                           <a:stretch>
                             <a:fillRect/>
                           </a:stretch>
@@ -1019,7 +1034,7 @@
               <w:t xml:space="preserve">Figure 5: Monthly Arrest Totals by District, 2018-2024</w:t>
             </w:r>
           </w:p>
-          <w:bookmarkEnd w:id="47"/>
+          <w:bookmarkEnd w:id="48"/>
         </w:tc>
       </w:tr>
     </w:tbl>
@@ -1081,7 +1096,7 @@
       <w:tr>
         <w:tc>
           <w:tcPr/>
-          <w:bookmarkStart w:id="51" w:name="fig-5"/>
+          <w:bookmarkStart w:id="52" w:name="fig-5"/>
           <w:p>
             <w:pPr>
               <w:pStyle w:val="Compact"/>
@@ -1092,18 +1107,18 @@
                 <wp:inline>
                   <wp:extent cx="5334000" cy="1817116"/>
                   <wp:effectExtent b="0" l="0" r="0" t="0"/>
-                  <wp:docPr descr="" title="" id="49" name="Picture"/>
+                  <wp:docPr descr="" title="" id="50" name="Picture"/>
                   <a:graphic>
                     <a:graphicData uri="http://schemas.openxmlformats.org/drawingml/2006/picture">
                       <pic:pic>
                         <pic:nvPicPr>
-                          <pic:cNvPr descr="index_files/figure-docx/fig-5-output-1.png" id="50" name="Picture"/>
+                          <pic:cNvPr descr="index_files/figure-docx/fig-5-output-1.png" id="51" name="Picture"/>
                           <pic:cNvPicPr>
                             <a:picLocks noChangeArrowheads="1" noChangeAspect="1"/>
                           </pic:cNvPicPr>
                         </pic:nvPicPr>
                         <pic:blipFill>
-                          <a:blip r:embed="rId48"/>
+                          <a:blip r:embed="rId49"/>
                           <a:stretch>
                             <a:fillRect/>
                           </a:stretch>
@@ -1143,12 +1158,12 @@
               <w:t xml:space="preserve">Figure 6: Change in Average Weekly Arrests in the Tenderloin, 2018-2020 to 2022-2024</w:t>
             </w:r>
           </w:p>
-          <w:bookmarkEnd w:id="51"/>
+          <w:bookmarkEnd w:id="52"/>
         </w:tc>
       </w:tr>
     </w:tbl>
-    <w:bookmarkEnd w:id="52"/>
-    <w:bookmarkStart w:id="53" w:name="discussion"/>
+    <w:bookmarkEnd w:id="53"/>
+    <w:bookmarkStart w:id="54" w:name="discussion"/>
     <w:p>
       <w:pPr>
         <w:pStyle w:val="Heading2"/>
@@ -1179,8 +1194,8 @@
         <w:br w:type="page"/>
       </w:r>
     </w:p>
-    <w:bookmarkEnd w:id="53"/>
-    <w:bookmarkStart w:id="85" w:name="sec-appendix"/>
+    <w:bookmarkEnd w:id="54"/>
+    <w:bookmarkStart w:id="86" w:name="sec-appendix"/>
     <w:p>
       <w:pPr>
         <w:pStyle w:val="Heading2"/>
@@ -1189,7 +1204,7 @@
         <w:t xml:space="preserve">Appendix</w:t>
       </w:r>
     </w:p>
-    <w:bookmarkStart w:id="63" w:name="data-appendix"/>
+    <w:bookmarkStart w:id="64" w:name="data-appendix"/>
     <w:p>
       <w:pPr>
         <w:pStyle w:val="Heading3"/>
@@ -1215,7 +1230,7 @@
         <w:t xml:space="preserve">. Of the 824,565 records in the incident data extract, many are duplicates or else incidents that did not lead to arrest. I applied filtering to isolate the 119,119 records that represent unique arrests between 01-01-2018 and 02-16-2024. I then filtered the dataset to isolate arrests where geographic point data is available – 118,506 unique arrests. The vast majority of the 613 arrests with missing point data were arrests that took place outside of San Francisco. The negligible arrests with missing point data within San Francisco were distributed across districts proportional to their arrest totals, suggesting that dropping missing point data did not bias arrests down in any particular region.</w:t>
       </w:r>
     </w:p>
-    <w:bookmarkStart w:id="58" w:name="sec-gt"/>
+    <w:bookmarkStart w:id="59" w:name="sec-gt"/>
     <w:p>
       <w:pPr>
         <w:pStyle w:val="Heading4"/>
@@ -1280,7 +1295,7 @@
       <w:tr>
         <w:tc>
           <w:tcPr/>
-          <w:bookmarkStart w:id="57" w:name="fig-gt"/>
+          <w:bookmarkStart w:id="58" w:name="fig-gt"/>
           <w:p>
             <w:pPr>
               <w:pStyle w:val="Compact"/>
@@ -1291,18 +1306,18 @@
                 <wp:inline>
                   <wp:extent cx="4477173" cy="3874346"/>
                   <wp:effectExtent b="0" l="0" r="0" t="0"/>
-                  <wp:docPr descr="" title="" id="55" name="Picture"/>
+                  <wp:docPr descr="" title="" id="56" name="Picture"/>
                   <a:graphic>
                     <a:graphicData uri="http://schemas.openxmlformats.org/drawingml/2006/picture">
                       <pic:pic>
                         <pic:nvPicPr>
-                          <pic:cNvPr descr="index_files/figure-docx/fig-gt-output-1.png" id="56" name="Picture"/>
+                          <pic:cNvPr descr="index_files/figure-docx/fig-gt-output-1.png" id="57" name="Picture"/>
                           <pic:cNvPicPr>
                             <a:picLocks noChangeArrowheads="1" noChangeAspect="1"/>
                           </pic:cNvPicPr>
                         </pic:nvPicPr>
                         <pic:blipFill>
-                          <a:blip r:embed="rId54"/>
+                          <a:blip r:embed="rId55"/>
                           <a:stretch>
                             <a:fillRect/>
                           </a:stretch>
@@ -1342,12 +1357,12 @@
               <w:t xml:space="preserve">Figure 7: The Greater Tenderloin</w:t>
             </w:r>
           </w:p>
-          <w:bookmarkEnd w:id="57"/>
+          <w:bookmarkEnd w:id="58"/>
         </w:tc>
       </w:tr>
     </w:tbl>
-    <w:bookmarkEnd w:id="58"/>
-    <w:bookmarkStart w:id="60" w:name="sec-drug-use"/>
+    <w:bookmarkEnd w:id="59"/>
+    <w:bookmarkStart w:id="61" w:name="sec-drug-use"/>
     <w:p>
       <w:pPr>
         <w:pStyle w:val="Heading4"/>
@@ -1436,7 +1451,7 @@
         <w:t xml:space="preserve">in their description.</w:t>
       </w:r>
     </w:p>
-    <w:bookmarkStart w:id="59" w:name="T_0e458"/>
+    <w:bookmarkStart w:id="60" w:name="T_ce8a5"/>
     <w:tbl>
       <w:tblPr>
         <w:tblStyle w:val="Table"/>
@@ -2361,9 +2376,9 @@
         </w:tc>
       </w:tr>
     </w:tbl>
-    <w:bookmarkEnd w:id="59"/>
     <w:bookmarkEnd w:id="60"/>
-    <w:bookmarkStart w:id="62" w:name="sec-drug-sale"/>
+    <w:bookmarkEnd w:id="61"/>
+    <w:bookmarkStart w:id="63" w:name="sec-drug-sale"/>
     <w:p>
       <w:pPr>
         <w:pStyle w:val="Heading4"/>
@@ -2434,7 +2449,7 @@
         <w:t xml:space="preserve">in their description.</w:t>
       </w:r>
     </w:p>
-    <w:bookmarkStart w:id="61" w:name="T_8e9b2"/>
+    <w:bookmarkStart w:id="62" w:name="T_dd6e8"/>
     <w:tbl>
       <w:tblPr>
         <w:tblStyle w:val="Table"/>
@@ -3021,10 +3036,10 @@
         </w:tc>
       </w:tr>
     </w:tbl>
-    <w:bookmarkEnd w:id="61"/>
     <w:bookmarkEnd w:id="62"/>
     <w:bookmarkEnd w:id="63"/>
-    <w:bookmarkStart w:id="84" w:name="methods-appendix"/>
+    <w:bookmarkEnd w:id="64"/>
+    <w:bookmarkStart w:id="85" w:name="methods-appendix"/>
     <w:p>
       <w:pPr>
         <w:pStyle w:val="Heading3"/>
@@ -3045,7 +3060,7 @@
       <w:pPr>
         <w:pStyle w:val="BodyText"/>
       </w:pPr>
-      <w:bookmarkStart w:id="64" w:name="eq-ols"/>
+      <w:bookmarkStart w:id="65" w:name="eq-ols"/>
       <m:oMathPara>
         <m:oMathParaPr>
           <m:jc m:val="center"/>
@@ -3188,7 +3203,7 @@
           </m:d>
         </m:oMath>
       </m:oMathPara>
-      <w:bookmarkEnd w:id="64"/>
+      <w:bookmarkEnd w:id="65"/>
     </w:p>
     <w:p>
       <w:pPr>
@@ -3314,7 +3329,7 @@
       <w:pPr>
         <w:pStyle w:val="BodyText"/>
       </w:pPr>
-      <w:bookmarkStart w:id="65" w:name="eq-h"/>
+      <w:bookmarkStart w:id="66" w:name="eq-h"/>
       <m:oMathPara>
         <m:oMathParaPr>
           <m:jc m:val="center"/>
@@ -3425,7 +3440,7 @@
           </m:d>
         </m:oMath>
       </m:oMathPara>
-      <w:bookmarkEnd w:id="65"/>
+      <w:bookmarkEnd w:id="66"/>
     </w:p>
     <w:p>
       <w:pPr>
@@ -3522,7 +3537,7 @@
         <w:rPr>
           <w:rStyle w:val="FootnoteReference"/>
         </w:rPr>
-        <w:footnoteReference w:id="66"/>
+        <w:footnoteReference w:id="67"/>
       </w:r>
       <w:r>
         <w:t xml:space="preserve"> </w:t>
@@ -3640,7 +3655,7 @@
         <w:t xml:space="preserve">0.0056 and confidence intervals that cover 99.44%.</w:t>
       </w:r>
     </w:p>
-    <w:bookmarkStart w:id="70" w:name="robustness-checks"/>
+    <w:bookmarkStart w:id="71" w:name="robustness-checks"/>
     <w:p>
       <w:pPr>
         <w:pStyle w:val="Heading4"/>
@@ -3918,7 +3933,7 @@
         <w:t xml:space="preserve">In the context of weekly arrest totals, which are a time-series that exhibit autocorrelation, the first assumption of constant variance may be problematic. Both Newey-West estimation and the block bootstrap are robust to this issue. Arrest count data, which are typically small, positive integers, don’t conform to the structure set forth in the second assumption. The block bootstrap is the only specification present that is robust to this issue. Thus, the bootstrap should be the best approach under the circumstances.</w:t>
       </w:r>
     </w:p>
-    <w:bookmarkStart w:id="69" w:name="results"/>
+    <w:bookmarkStart w:id="70" w:name="results"/>
     <w:p>
       <w:pPr>
         <w:pStyle w:val="Heading5"/>
@@ -4038,7 +4053,7 @@
       <w:tr>
         <w:tc>
           <w:tcPr/>
-          <w:bookmarkStart w:id="67" w:name="tbl-robust-city"/>
+          <w:bookmarkStart w:id="68" w:name="tbl-robust-city"/>
           <w:p>
             <w:pPr>
               <w:jc w:val="center"/>
@@ -8361,7 +8376,7 @@
               </w:tc>
             </w:tr>
           </w:tbl>
-          <w:bookmarkEnd w:id="67"/>
+          <w:bookmarkEnd w:id="68"/>
           <w:p/>
         </w:tc>
       </w:tr>
@@ -8387,7 +8402,7 @@
       <w:tr>
         <w:tc>
           <w:tcPr/>
-          <w:bookmarkStart w:id="68" w:name="tbl-robust-tl"/>
+          <w:bookmarkStart w:id="69" w:name="tbl-robust-tl"/>
           <w:p>
             <w:pPr>
               <w:jc w:val="center"/>
@@ -12710,14 +12725,14 @@
               </w:tc>
             </w:tr>
           </w:tbl>
-          <w:bookmarkEnd w:id="68"/>
+          <w:bookmarkEnd w:id="69"/>
           <w:p/>
         </w:tc>
       </w:tr>
     </w:tbl>
-    <w:bookmarkEnd w:id="69"/>
     <w:bookmarkEnd w:id="70"/>
-    <w:bookmarkStart w:id="83" w:name="references"/>
+    <w:bookmarkEnd w:id="71"/>
+    <w:bookmarkStart w:id="84" w:name="references"/>
     <w:p>
       <w:pPr>
         <w:pStyle w:val="Heading4"/>
@@ -12726,8 +12741,8 @@
         <w:t xml:space="preserve">References</w:t>
       </w:r>
     </w:p>
-    <w:bookmarkStart w:id="82" w:name="refs"/>
-    <w:bookmarkStart w:id="72" w:name="ref-abrams_covid_2021"/>
+    <w:bookmarkStart w:id="83" w:name="refs"/>
+    <w:bookmarkStart w:id="73" w:name="ref-abrams_covid_2021"/>
     <w:p>
       <w:pPr>
         <w:pStyle w:val="Bibliography"/>
@@ -12781,7 +12796,7 @@
       <w:r>
         <w:t xml:space="preserve"> </w:t>
       </w:r>
-      <w:hyperlink r:id="rId71">
+      <w:hyperlink r:id="rId72">
         <w:r>
           <w:rPr>
             <w:rStyle w:val="Hyperlink"/>
@@ -12793,8 +12808,8 @@
         <w:t xml:space="preserve">.</w:t>
       </w:r>
     </w:p>
-    <w:bookmarkEnd w:id="72"/>
-    <w:bookmarkStart w:id="74" w:name="ref-datasf_sfpd_2024"/>
+    <w:bookmarkEnd w:id="73"/>
+    <w:bookmarkStart w:id="75" w:name="ref-datasf_sfpd_2024"/>
     <w:p>
       <w:pPr>
         <w:pStyle w:val="Bibliography"/>
@@ -12851,7 +12866,7 @@
       <w:r>
         <w:t xml:space="preserve"> </w:t>
       </w:r>
-      <w:hyperlink r:id="rId73">
+      <w:hyperlink r:id="rId74">
         <w:r>
           <w:rPr>
             <w:rStyle w:val="Hyperlink"/>
@@ -12863,8 +12878,8 @@
         <w:t xml:space="preserve">.</w:t>
       </w:r>
     </w:p>
-    <w:bookmarkEnd w:id="74"/>
-    <w:bookmarkStart w:id="76" w:name="ref-hartlaub_culture_2022"/>
+    <w:bookmarkEnd w:id="75"/>
+    <w:bookmarkStart w:id="77" w:name="ref-hartlaub_culture_2022"/>
     <w:p>
       <w:pPr>
         <w:pStyle w:val="Bibliography"/>
@@ -12930,7 +12945,7 @@
       <w:r>
         <w:t xml:space="preserve"> </w:t>
       </w:r>
-      <w:hyperlink r:id="rId75">
+      <w:hyperlink r:id="rId76">
         <w:r>
           <w:rPr>
             <w:rStyle w:val="Hyperlink"/>
@@ -12942,8 +12957,8 @@
         <w:t xml:space="preserve">.</w:t>
       </w:r>
     </w:p>
-    <w:bookmarkEnd w:id="76"/>
-    <w:bookmarkStart w:id="77" w:name="ref-james_introduction_2021"/>
+    <w:bookmarkEnd w:id="77"/>
+    <w:bookmarkStart w:id="78" w:name="ref-james_introduction_2021"/>
     <w:p>
       <w:pPr>
         <w:pStyle w:val="Bibliography"/>
@@ -13070,8 +13085,8 @@
         <w:t xml:space="preserve">. 2nd ed. 2021 edition. New York, NY: Springer.</w:t>
       </w:r>
     </w:p>
-    <w:bookmarkEnd w:id="77"/>
-    <w:bookmarkStart w:id="79" w:name="ref-neilson_sf_2023"/>
+    <w:bookmarkEnd w:id="78"/>
+    <w:bookmarkStart w:id="80" w:name="ref-neilson_sf_2023"/>
     <w:p>
       <w:pPr>
         <w:pStyle w:val="Bibliography"/>
@@ -13116,7 +13131,7 @@
       <w:r>
         <w:t xml:space="preserve"> </w:t>
       </w:r>
-      <w:hyperlink r:id="rId78">
+      <w:hyperlink r:id="rId79">
         <w:r>
           <w:rPr>
             <w:rStyle w:val="Hyperlink"/>
@@ -13128,8 +13143,8 @@
         <w:t xml:space="preserve">.</w:t>
       </w:r>
     </w:p>
-    <w:bookmarkEnd w:id="79"/>
-    <w:bookmarkStart w:id="81" w:name="ref-vanderweele_desirable_2019"/>
+    <w:bookmarkEnd w:id="80"/>
+    <w:bookmarkStart w:id="82" w:name="ref-vanderweele_desirable_2019"/>
     <w:p>
       <w:pPr>
         <w:pStyle w:val="Bibliography"/>
@@ -13249,7 +13264,7 @@
       <w:r>
         <w:t xml:space="preserve"> </w:t>
       </w:r>
-      <w:hyperlink r:id="rId80">
+      <w:hyperlink r:id="rId81">
         <w:r>
           <w:rPr>
             <w:rStyle w:val="Hyperlink"/>
@@ -13261,11 +13276,11 @@
         <w:t xml:space="preserve">.</w:t>
       </w:r>
     </w:p>
-    <w:bookmarkEnd w:id="81"/>
     <w:bookmarkEnd w:id="82"/>
     <w:bookmarkEnd w:id="83"/>
     <w:bookmarkEnd w:id="84"/>
     <w:bookmarkEnd w:id="85"/>
+    <w:bookmarkEnd w:id="86"/>
     <w:sectPr/>
   </w:body>
 </w:document>
@@ -13291,7 +13306,44 @@
       </w:r>
     </w:p>
   </w:footnote>
-  <w:footnote w:id="24">
+  <w:footnote w:id="20">
+    <w:p>
+      <w:pPr>
+        <w:pStyle w:val="FootnoteText"/>
+      </w:pPr>
+      <w:r>
+        <w:rPr>
+          <w:rStyle w:val="FootnoteReference"/>
+        </w:rPr>
+        <w:footnoteRef/>
+      </w:r>
+      <w:r>
+        <w:t xml:space="preserve"> </w:t>
+      </w:r>
+      <w:r>
+        <w:t xml:space="preserve">For convenience, I will use the term</w:t>
+      </w:r>
+      <w:r>
+        <w:t xml:space="preserve"> </w:t>
+      </w:r>
+      <w:r>
+        <w:t xml:space="preserve">“</w:t>
+      </w:r>
+      <w:r>
+        <w:t xml:space="preserve">arrests</w:t>
+      </w:r>
+      <w:r>
+        <w:t xml:space="preserve">”</w:t>
+      </w:r>
+      <w:r>
+        <w:t xml:space="preserve"> </w:t>
+      </w:r>
+      <w:r>
+        <w:t xml:space="preserve">to refer to the combination of arrests and citations</w:t>
+      </w:r>
+    </w:p>
+  </w:footnote>
+  <w:footnote w:id="25">
     <w:p>
       <w:pPr>
         <w:pStyle w:val="FootnoteText"/>
@@ -13339,7 +13391,7 @@
       </w:hyperlink>
     </w:p>
   </w:footnote>
-  <w:footnote w:id="34">
+  <w:footnote w:id="35">
     <w:p>
       <w:pPr>
         <w:pStyle w:val="FootnoteText"/>
@@ -13359,7 +13411,7 @@
       <w:r>
         <w:t xml:space="preserve"> </w:t>
       </w:r>
-      <w:hyperlink r:id="rId35">
+      <w:hyperlink r:id="rId36">
         <w:r>
           <w:rPr>
             <w:rStyle w:val="Hyperlink"/>
@@ -13375,7 +13427,7 @@
       </w:r>
     </w:p>
   </w:footnote>
-  <w:footnote w:id="38">
+  <w:footnote w:id="39">
     <w:p>
       <w:pPr>
         <w:pStyle w:val="FootnoteText"/>
@@ -13417,7 +13469,7 @@
       </w:hyperlink>
     </w:p>
   </w:footnote>
-  <w:footnote w:id="39">
+  <w:footnote w:id="40">
     <w:p>
       <w:pPr>
         <w:pStyle w:val="FootnoteText"/>
@@ -13459,7 +13511,7 @@
       </w:hyperlink>
     </w:p>
   </w:footnote>
-  <w:footnote w:id="66">
+  <w:footnote w:id="67">
     <w:p>
       <w:pPr>
         <w:pStyle w:val="FootnoteText"/>

</xml_diff>

<commit_message>
change to css to permanently fix image size issues
</commit_message>
<xml_diff>
--- a/docs/memos/SF-Arrests/index.docx
+++ b/docs/memos/SF-Arrests/index.docx
@@ -608,7 +608,7 @@
               <w:t xml:space="preserve">Table 1: Weekly Arrest Totals in the pre/post pandemic</w:t>
             </w:r>
           </w:p>
-          <w:bookmarkStart w:id="37" w:name="T_7dc71"/>
+          <w:bookmarkStart w:id="37" w:name="T_fba12"/>
           <w:tbl>
             <w:tblPr>
               <w:tblStyle w:val="Table"/>
@@ -1451,7 +1451,7 @@
         <w:t xml:space="preserve">in their description.</w:t>
       </w:r>
     </w:p>
-    <w:bookmarkStart w:id="60" w:name="T_ce8a5"/>
+    <w:bookmarkStart w:id="60" w:name="T_59502"/>
     <w:tbl>
       <w:tblPr>
         <w:tblStyle w:val="Table"/>
@@ -2449,7 +2449,7 @@
         <w:t xml:space="preserve">in their description.</w:t>
       </w:r>
     </w:p>
-    <w:bookmarkStart w:id="62" w:name="T_dd6e8"/>
+    <w:bookmarkStart w:id="62" w:name="T_33c66"/>
     <w:tbl>
       <w:tblPr>
         <w:tblStyle w:val="Table"/>

</xml_diff>

<commit_message>
editing ipums post and arrests memo
</commit_message>
<xml_diff>
--- a/docs/memos/SF-Arrests/index.docx
+++ b/docs/memos/SF-Arrests/index.docx
@@ -13,6 +13,18 @@
         <w:t xml:space="preserve"> </w:t>
       </w:r>
       <w:r>
+        <w:t xml:space="preserve">and</w:t>
+      </w:r>
+      <w:r>
+        <w:t xml:space="preserve"> </w:t>
+      </w:r>
+      <w:r>
+        <w:t xml:space="preserve">Citation</w:t>
+      </w:r>
+      <w:r>
+        <w:t xml:space="preserve"> </w:t>
+      </w:r>
+      <w:r>
         <w:t xml:space="preserve">Trends</w:t>
       </w:r>
       <w:r>
@@ -75,10 +87,7 @@
         <w:pStyle w:val="FirstParagraph"/>
       </w:pPr>
       <w:r>
-        <w:t xml:space="preserve">In this memo I analyze trends in arrest and citation activity</w:t>
-      </w:r>
-      <w:r>
-        <w:t xml:space="preserve"> </w:t>
+        <w:t xml:space="preserve">In this memo I analyze trends in law enforcement actions</w:t>
       </w:r>
       <w:r>
         <w:rPr>
@@ -90,7 +99,7 @@
         <w:t xml:space="preserve"> </w:t>
       </w:r>
       <w:r>
-        <w:t xml:space="preserve">in San Francisco between 2018 and 2024. Arrest activity decreased during this period, marked by a steady decline before the pandemic, a sharp drop at the outset of the pandemic, and generally low arrest activity in the post-pandemic. In the post-pandemic, arrest levels for almost every class of crime were less than or equal to arrest levels in the pre-pandemic, except for drug sale arrests, which substantially increased. The vast majority of those increased drug sale arrests took place in the Tenderloin. Indeed, the Tenderloin was an exception to the trend of decreasing arrests in San Francisco – arrest activity in the district increased in the post-pandemic, with drug sale arrests driving the increase.</w:t>
+        <w:t xml:space="preserve">in San Francisco between 2018 and 2024 – the period before, during, and after the COVID-19 Pandemic. Arrest and citation activity decreased before the pandemic, sharply dropped at the outset of the pandemic, and has been consistently low in the post-pandemic.</w:t>
       </w:r>
     </w:p>
     <w:p>
@@ -98,6 +107,14 @@
         <w:pStyle w:val="BodyText"/>
       </w:pPr>
       <w:r>
+        <w:t xml:space="preserve">In the post-pandemic, arrest/citation levels for almost every class of crime were less than or equal to levels in the pre-pandemic, except for drug sale arrests/citations, which substantially increased. The vast majority of those increased drug sale arrests/citations took place in the Tenderloin. Indeed, the Tenderloin was an exception to the trend of decreasing arrest and citation levels in San Francisco – activity in the district increased in the post-pandemic, with drug sale arrests/citations driving the increase.</w:t>
+      </w:r>
+    </w:p>
+    <w:p>
+      <w:pPr>
+        <w:pStyle w:val="BodyText"/>
+      </w:pPr>
+      <w:r>
         <w:t xml:space="preserve">An important caveat of this analysis is that it examines arrests and citations, not</w:t>
       </w:r>
       <w:r>
@@ -114,7 +131,7 @@
         <w:t xml:space="preserve"> </w:t>
       </w:r>
       <w:r>
-        <w:t xml:space="preserve">Of all crime events, arrests only include those events that are reported to law enforcement and go on to produce an arrest. Trends in arrest do not necessarily point to equal trends in crime, rather they point to trends in how the City and Police Department are prioritizing law enforcement resources, specifically policing. Thus I conclude that in the post-pandemic, the City shifted policing resources towards the Tenderloin and prioritized making arrests for drug sale crime.</w:t>
+        <w:t xml:space="preserve">Of all crime events, arrests and citations only include those events that are reported to law enforcement and go on to produce an arrest or citation. These trends do not necessarily point to equal trends in crime, rather they point to trends in how the City and Police Department are prioritizing law enforcement resources, specifically policing. Thus I conclude that in the post-pandemic, the City shifted policing resources towards the Tenderloin and prioritized making arrests and issuing citations for drug sale crime.</w:t>
       </w:r>
     </w:p>
     <w:bookmarkStart w:id="30" w:name="Xb82c151f821593e21b36c97ef6d010d06516914"/>
@@ -142,7 +159,7 @@
         <w:t xml:space="preserve"> </w:t>
       </w:r>
       <w:r>
-        <w:t xml:space="preserve">shows that arrests were geographically concentrated in the Tenderloin district over the six-year analysis period. The left-hand panel depicts the general concentration of arrests in downtown police districts – Northern, Central, Southern, the Tenderloin, and the Mission. However, viewing the geographic trends by district obscures more specific patterns illustrated at a block-level in the right panel. Arrest activity along the Northern, Central, and Southern districts’ borders with the Tenderloin accounted for the high arrest numbers in those districts.</w:t>
+        <w:t xml:space="preserve">shows that arrests/citations were geographically concentrated in the Tenderloin district over the six-year analysis period. The left-hand panel depicts the general concentration of arrests/citations in downtown police districts – Northern, Central, Southern, the Tenderloin, and the Mission. However, viewing the geographic trends by district obscures more specific patterns illustrated at a block-level in the right panel. Arrest and citation activity along the Northern, Central, and Southern districts’ borders with the Tenderloin accounted for the high numbers in those districts.</w:t>
       </w:r>
     </w:p>
     <w:tbl>
@@ -167,7 +184,7 @@
             <w:r>
               <w:drawing>
                 <wp:inline>
-                  <wp:extent cx="5334000" cy="2906005"/>
+                  <wp:extent cx="5334000" cy="2898418"/>
                   <wp:effectExtent b="0" l="0" r="0" t="0"/>
                   <wp:docPr descr="" title="" id="22" name="Picture"/>
                   <a:graphic>
@@ -188,7 +205,7 @@
                         <pic:spPr bwMode="auto">
                           <a:xfrm>
                             <a:off x="0" y="0"/>
-                            <a:ext cx="5334000" cy="2906005"/>
+                            <a:ext cx="5334000" cy="2898418"/>
                           </a:xfrm>
                           <a:prstGeom prst="rect">
                             <a:avLst/>
@@ -217,7 +234,7 @@
               <w:pStyle w:val="ImageCaption"/>
             </w:pPr>
             <w:r>
-              <w:t xml:space="preserve">Figure 1: Geographic Trends in Arrests (2018-2024), by Police District (Left) and by Block Segment (Right)</w:t>
+              <w:t xml:space="preserve">Figure 1: Geographic Trends in Arrests/Citations (2018-2024), by Police District (Left) and by Block Segment (Right)</w:t>
             </w:r>
           </w:p>
           <w:bookmarkEnd w:id="24"/>
@@ -271,7 +288,7 @@
         <w:t xml:space="preserve"> </w:t>
       </w:r>
       <w:r>
-        <w:t xml:space="preserve">as having particularly high arrest activity. The greater Tenderloin represents 1.01% of the square miles of San Francisco, but made up 27% of the total arrests in the City during the analysis period. Of the top ten street corners in San Francisco ranked by total arrest activity 2018-2024, shown in</w:t>
+        <w:t xml:space="preserve">as having particularly high arrest/citation activity. The greater Tenderloin represents 1.01% of the square miles of San Francisco, but made up 27% of the total arrests/citations in the City during the analysis period. Of the top ten street corners in San Francisco ranked by total arrest and citation activity 2018-2024, shown in</w:t>
       </w:r>
       <w:r>
         <w:t xml:space="preserve"> </w:t>
@@ -310,7 +327,7 @@
             <w:r>
               <w:drawing>
                 <wp:inline>
-                  <wp:extent cx="5334000" cy="2015372"/>
+                  <wp:extent cx="5334000" cy="2011585"/>
                   <wp:effectExtent b="0" l="0" r="0" t="0"/>
                   <wp:docPr descr="" title="" id="27" name="Picture"/>
                   <a:graphic>
@@ -331,7 +348,7 @@
                         <pic:spPr bwMode="auto">
                           <a:xfrm>
                             <a:off x="0" y="0"/>
-                            <a:ext cx="5334000" cy="2015372"/>
+                            <a:ext cx="5334000" cy="2011585"/>
                           </a:xfrm>
                           <a:prstGeom prst="rect">
                             <a:avLst/>
@@ -360,7 +377,7 @@
               <w:pStyle w:val="ImageCaption"/>
             </w:pPr>
             <w:r>
-              <w:t xml:space="preserve">Figure 2: Ten Corners with the Highest Arrest Activity (2018-2024)</w:t>
+              <w:t xml:space="preserve">Figure 2: Ten Corners with the Highest Arrest/Citation Activity (2018-2024)</w:t>
             </w:r>
           </w:p>
           <w:bookmarkEnd w:id="29"/>
@@ -382,7 +399,7 @@
         <w:pStyle w:val="FirstParagraph"/>
       </w:pPr>
       <w:r>
-        <w:t xml:space="preserve">The onset of the pandemic and the accompanying city-wide shelter-in-place order were associated with a large drop in arrests at the city level. Between February and April 2020 – the immediate outset of the pandemic – monthly arrests decreased by 43% (-441 arrests) in San Francisco. This trend aligns with prior study of the pandemic’s effects on crime and policing. In a national analysis that included San Francisco and 11 other major cities,</w:t>
+        <w:t xml:space="preserve">The onset of the pandemic and the accompanying city-wide shelter-in-place order were associated with a large drop in arrests and citations at the city level. Between February and April 2020 – the immediate outset of the pandemic – monthly arrests/citations decreased by 43% (-441 arrests/citations) in San Francisco. This trend aligns with prior study of the pandemic’s effects on crime and policing. In a national analysis that included San Francisco and 11 other major cities,</w:t>
       </w:r>
       <w:r>
         <w:t xml:space="preserve"> </w:t>
@@ -419,7 +436,7 @@
             <w:r>
               <w:drawing>
                 <wp:inline>
-                  <wp:extent cx="5334000" cy="2142685"/>
+                  <wp:extent cx="5334000" cy="2136630"/>
                   <wp:effectExtent b="0" l="0" r="0" t="0"/>
                   <wp:docPr descr="" title="" id="32" name="Picture"/>
                   <a:graphic>
@@ -440,7 +457,7 @@
                         <pic:spPr bwMode="auto">
                           <a:xfrm>
                             <a:off x="0" y="0"/>
-                            <a:ext cx="5334000" cy="2142685"/>
+                            <a:ext cx="5334000" cy="2136630"/>
                           </a:xfrm>
                           <a:prstGeom prst="rect">
                             <a:avLst/>
@@ -481,7 +498,7 @@
         <w:pStyle w:val="BodyText"/>
       </w:pPr>
       <w:r>
-        <w:t xml:space="preserve">While the short-term drop in arrests is intuitive to some degree, it is less intuitive that arrest activity remained depressed for years after the onset of the pandemic.</w:t>
+        <w:t xml:space="preserve">While the short-term drop in arrests and citations is intuitive to some degree, it is less intuitive that activity remained depressed for years after the onset of the pandemic.</w:t>
       </w:r>
       <w:r>
         <w:t xml:space="preserve"> </w:t>
@@ -578,7 +595,7 @@
         <w:pStyle w:val="FirstParagraph"/>
       </w:pPr>
       <w:r>
-        <w:t xml:space="preserve">The table shows that average weekly arrests in the post-pandemic period were still down -36% from the pre-pandemic.</w:t>
+        <w:t xml:space="preserve">The table shows that average weekly arrests/citations in the post-pandemic period were still down -36% from the pre-pandemic.</w:t>
       </w:r>
     </w:p>
     <w:tbl>
@@ -608,7 +625,7 @@
               <w:t xml:space="preserve">Table 1: Weekly Arrest Totals in the pre/post pandemic</w:t>
             </w:r>
           </w:p>
-          <w:bookmarkStart w:id="37" w:name="T_fba12"/>
+          <w:bookmarkStart w:id="37" w:name="T_38668"/>
           <w:tbl>
             <w:tblPr>
               <w:tblStyle w:val="Table"/>
@@ -647,7 +664,7 @@
                     <w:jc w:val="center"/>
                   </w:pPr>
                   <w:r>
-                    <w:t xml:space="preserve">Average Weekly Arrest Total</w:t>
+                    <w:t xml:space="preserve">Average Weekly Arrest/Citation Total</w:t>
                   </w:r>
                 </w:p>
               </w:tc>
@@ -798,7 +815,7 @@
         <w:pStyle w:val="BodyText"/>
       </w:pPr>
       <w:r>
-        <w:t xml:space="preserve">The general decrease in arrest activity in the post-pandemic was driven by a large decrease in traffic violation arrests, down -19.82 arrests a week on average. Arrests for some violent crimes – robbery and assault – also decreased, as did larceny theft arrests.</w:t>
+        <w:t xml:space="preserve">The general decrease in arrest/citation activity in the post-pandemic was driven by a large decrease in traffic violation arrests/citations, down -19.82 a week on average. Arrests/citations for some violent crimes – robbery and assault – also decreased, as did larceny theft arrests/citations.</w:t>
       </w:r>
     </w:p>
     <w:p>
@@ -818,7 +835,7 @@
         <w:t xml:space="preserve"> </w:t>
       </w:r>
       <w:r>
-        <w:t xml:space="preserve">arrests all returned to or else never deviated from pre-pandemic levels. Their average weekly arrest levels in the post-pandemic were not statistically distinguishable from the pre-pandemic.</w:t>
+        <w:t xml:space="preserve">arrests/citations all returned to or else never deviated from pre-pandemic levels. Their average weekly arrest/citation levels in the post-pandemic were not statistically distinguishable from the pre-pandemic.</w:t>
       </w:r>
     </w:p>
     <w:p>
@@ -826,7 +843,23 @@
         <w:pStyle w:val="BodyText"/>
       </w:pPr>
       <w:r>
-        <w:t xml:space="preserve">Sale of drugs was the only incident category where arrest activity significantly increased in the post-pandemic. Arrest tied to the sale of drugs</w:t>
+        <w:t xml:space="preserve">Sale of drugs was the only incident category where arrest/citation activity significantly</w:t>
+      </w:r>
+      <w:r>
+        <w:t xml:space="preserve"> </w:t>
+      </w:r>
+      <w:r>
+        <w:rPr>
+          <w:b/>
+          <w:bCs/>
+        </w:rPr>
+        <w:t xml:space="preserve">increased</w:t>
+      </w:r>
+      <w:r>
+        <w:t xml:space="preserve"> </w:t>
+      </w:r>
+      <w:r>
+        <w:t xml:space="preserve">in the post-pandemic. Arrests/citations tied to the sale of drugs</w:t>
       </w:r>
       <w:r>
         <w:rPr>
@@ -838,7 +871,7 @@
         <w:t xml:space="preserve"> </w:t>
       </w:r>
       <w:r>
-        <w:t xml:space="preserve">increased by 7.43 arrests a week on average. It is notable that drug sale arrests increased while drug-use arrests did not.</w:t>
+        <w:t xml:space="preserve">increased by 7.43 a week on average. It is notable that drug sale arrests/citations increased while drug-use arrests/citations seemingly did not.</w:t>
       </w:r>
       <w:r>
         <w:t xml:space="preserve"> </w:t>
@@ -855,7 +888,7 @@
         <w:t xml:space="preserve"> </w:t>
       </w:r>
       <w:r>
-        <w:t xml:space="preserve">shows trends for each arrest type, using a statistical approach detailed in the Methods Appendix</w:t>
+        <w:t xml:space="preserve">shows trends for each arrest/citation type, using a statistical approach detailed in the Methods Appendix</w:t>
       </w:r>
       <w:r>
         <w:t xml:space="preserve"> </w:t>
@@ -894,7 +927,7 @@
             <w:r>
               <w:drawing>
                 <wp:inline>
-                  <wp:extent cx="5334000" cy="1799124"/>
+                  <wp:extent cx="5334000" cy="1792083"/>
                   <wp:effectExtent b="0" l="0" r="0" t="0"/>
                   <wp:docPr descr="" title="" id="42" name="Picture"/>
                   <a:graphic>
@@ -915,7 +948,7 @@
                         <pic:spPr bwMode="auto">
                           <a:xfrm>
                             <a:off x="0" y="0"/>
-                            <a:ext cx="5334000" cy="1799124"/>
+                            <a:ext cx="5334000" cy="1792083"/>
                           </a:xfrm>
                           <a:prstGeom prst="rect">
                             <a:avLst/>
@@ -944,7 +977,7 @@
               <w:pStyle w:val="ImageCaption"/>
             </w:pPr>
             <w:r>
-              <w:t xml:space="preserve">Figure 4: Change in Average Weekly Arrests, 2018-2020 to 2022-2024</w:t>
+              <w:t xml:space="preserve">Figure 4: Change in Average Weekly Arrests/Citations, 2018-2020 to 2022-2024</w:t>
             </w:r>
           </w:p>
           <w:bookmarkEnd w:id="44"/>
@@ -956,7 +989,7 @@
         <w:pStyle w:val="BodyText"/>
       </w:pPr>
       <w:r>
-        <w:t xml:space="preserve">In the post-pandemic, 73% of all drug sale arrests in the City took place in the greater Tenderloin. The greater Tenderloin is also the only region in the city where arrest activity returned to and in some months exceeded pre-pandemic levels. Other districts generally saw arrest levels drop slightly, or, in the Mission’s case, drop significantly.</w:t>
+        <w:t xml:space="preserve">In the post-pandemic, 73% of all drug sale arrests/citations in the City took place in the greater Tenderloin. The greater Tenderloin is also the only region in the city where arrest and citation activity returned to and in some months exceeded pre-pandemic levels. Other districts generally saw levels drop slightly, or, in the Mission’s case, drop significantly.</w:t>
       </w:r>
     </w:p>
     <w:tbl>
@@ -981,7 +1014,7 @@
             <w:r>
               <w:drawing>
                 <wp:inline>
-                  <wp:extent cx="5334000" cy="2154171"/>
+                  <wp:extent cx="5334000" cy="2152418"/>
                   <wp:effectExtent b="0" l="0" r="0" t="0"/>
                   <wp:docPr descr="" title="" id="46" name="Picture"/>
                   <a:graphic>
@@ -1002,7 +1035,7 @@
                         <pic:spPr bwMode="auto">
                           <a:xfrm>
                             <a:off x="0" y="0"/>
-                            <a:ext cx="5334000" cy="2154171"/>
+                            <a:ext cx="5334000" cy="2152418"/>
                           </a:xfrm>
                           <a:prstGeom prst="rect">
                             <a:avLst/>
@@ -1043,7 +1076,7 @@
         <w:pStyle w:val="BodyText"/>
       </w:pPr>
       <w:r>
-        <w:t xml:space="preserve">The greater Tenderloin also saw a meaningful change in the composition of arrests in the post-pandemic, marked by a growing emphasis on drug sale arrests.</w:t>
+        <w:t xml:space="preserve">The greater Tenderloin also saw a meaningful change in the composition of arrests and citations in the post-pandemic, marked by a growing emphasis on drug sale arrests/citations.</w:t>
       </w:r>
       <w:r>
         <w:t xml:space="preserve"> </w:t>
@@ -1060,7 +1093,7 @@
         <w:t xml:space="preserve"> </w:t>
       </w:r>
       <w:r>
-        <w:t xml:space="preserve">shows that for most arrest types in the greater Tenderloin, average weekly arrest levels were essentially equal in the pre and post-pandemic. Drug use arrests rose on their face, but the increase was not statistically significant, suggesting that the weekly arrest totals were highly variable and not consistently elevated.</w:t>
+        <w:t xml:space="preserve">shows that for most arrest/citation types in the greater Tenderloin, average weekly levels were essentially equal in the pre and post-pandemic. Drug use arrests/citations rose on their face, but the increase was not statistically significant, suggesting that the weekly totals were highly variable and not consistently elevated.</w:t>
       </w:r>
     </w:p>
     <w:p>
@@ -1068,7 +1101,7 @@
         <w:pStyle w:val="BodyText"/>
       </w:pPr>
       <w:r>
-        <w:t xml:space="preserve">Drug sale arrests saw a large and statistically significant increase, with 6.7 more arrests a week on average in the post-pandemic. This increase is consistent with media coverage of the City’s aggressive approach to drug crime in the Tenderloin.</w:t>
+        <w:t xml:space="preserve">Drug sale arrests/citations saw a large and statistically significant increase, with 6.7 more arrests/citations a week on average in the post-pandemic. This increase is consistent with media coverage of the City’s aggressive approach to drug crime in the Tenderloin.</w:t>
       </w:r>
       <w:r>
         <w:t xml:space="preserve"> </w:t>
@@ -1105,7 +1138,7 @@
             <w:r>
               <w:drawing>
                 <wp:inline>
-                  <wp:extent cx="5334000" cy="1817116"/>
+                  <wp:extent cx="5334000" cy="1810004"/>
                   <wp:effectExtent b="0" l="0" r="0" t="0"/>
                   <wp:docPr descr="" title="" id="50" name="Picture"/>
                   <a:graphic>
@@ -1126,7 +1159,7 @@
                         <pic:spPr bwMode="auto">
                           <a:xfrm>
                             <a:off x="0" y="0"/>
-                            <a:ext cx="5334000" cy="1817116"/>
+                            <a:ext cx="5334000" cy="1810004"/>
                           </a:xfrm>
                           <a:prstGeom prst="rect">
                             <a:avLst/>
@@ -1177,7 +1210,7 @@
         <w:pStyle w:val="FirstParagraph"/>
       </w:pPr>
       <w:r>
-        <w:t xml:space="preserve">I conclude that in the post-pandemic, the City shifted policing resources towards the Tenderloin and prioritized making arrests for drug sale in that district. To be clear, the political and administrative focus on the Tenderloin, and particularly on drug crime in the Tenderloin, is not novel</w:t>
+        <w:t xml:space="preserve">I conclude that in the post-pandemic, the City shifted policing resources towards the Tenderloin and prioritized making arrests/citations for drug sale in that district. To be clear, the political and administrative focus on the Tenderloin, and particularly on drug crime in the Tenderloin, is not novel</w:t>
       </w:r>
       <w:r>
         <w:t xml:space="preserve"> </w:t>
@@ -1186,7 +1219,7 @@
         <w:t xml:space="preserve">(Hartlaub 2022)</w:t>
       </w:r>
       <w:r>
-        <w:t xml:space="preserve">. However, I newly document the degree to which the City, in the post-pandemic, emphasized arrest activity in the Tenderloin relative to 2018-2020 pre-pandemic trends. The arrest gap between the greater Tenderloin and all other regions in the City grew considerably. This shift in policing resources could have been in response to rising drug sale crime in the Tenderloin, but further research using criminal incident data is necessary to confirm any trends in crime.</w:t>
+        <w:t xml:space="preserve">. However, I newly document the degree to which the City, in the post-pandemic, emphasized arrest and citation activity in the Tenderloin relative to 2018-2020 pre-pandemic trends. The gap in police activity levels between the greater Tenderloin and all other regions in the City grew considerably. This shift in policing resources could have been in response to rising drug sale crime in the Tenderloin, but further research using criminal incident data is necessary to confirm any trends in crime.</w:t>
       </w:r>
     </w:p>
     <w:p>
@@ -1227,7 +1260,7 @@
         <w:t xml:space="preserve">(DataSF 2024)</w:t>
       </w:r>
       <w:r>
-        <w:t xml:space="preserve">. Of the 824,565 records in the incident data extract, many are duplicates or else incidents that did not lead to arrest. I applied filtering to isolate the 119,119 records that represent unique arrests between 01-01-2018 and 02-16-2024. I then filtered the dataset to isolate arrests where geographic point data is available – 118,506 unique arrests. The vast majority of the 613 arrests with missing point data were arrests that took place outside of San Francisco. The negligible arrests with missing point data within San Francisco were distributed across districts proportional to their arrest totals, suggesting that dropping missing point data did not bias arrests down in any particular region.</w:t>
+        <w:t xml:space="preserve">. Of the 824,565 records in the incident data extract, many are duplicates or else incidents that did not lead to arrest or citation. I applied filtering to isolate the 119,119 records that represent unique arrests/citations between 01-01-2018 and 02-16-2024. I then filtered the dataset to isolate arrests where geographic point data is available – 118,506 unique arrests/citations. The vast majority of the 613 arrests/citations with missing point data took place outside of San Francisco. The negligible arrests/citations with missing point data within San Francisco were distributed across districts proportional to their totals, suggesting that dropping missing point data did not bias arrests/citations down in any particular region.</w:t>
       </w:r>
     </w:p>
     <w:bookmarkStart w:id="59" w:name="sec-gt"/>
@@ -1304,7 +1337,7 @@
             <w:r>
               <w:drawing>
                 <wp:inline>
-                  <wp:extent cx="4477173" cy="3874346"/>
+                  <wp:extent cx="5334000" cy="4615806"/>
                   <wp:effectExtent b="0" l="0" r="0" t="0"/>
                   <wp:docPr descr="" title="" id="56" name="Picture"/>
                   <a:graphic>
@@ -1325,7 +1358,7 @@
                         <pic:spPr bwMode="auto">
                           <a:xfrm>
                             <a:off x="0" y="0"/>
-                            <a:ext cx="4477173" cy="3874346"/>
+                            <a:ext cx="5334000" cy="4615806"/>
                           </a:xfrm>
                           <a:prstGeom prst="rect">
                             <a:avLst/>
@@ -1386,7 +1419,7 @@
         <w:t xml:space="preserve"> </w:t>
       </w:r>
       <w:r>
-        <w:t xml:space="preserve">arrests</w:t>
+        <w:t xml:space="preserve">arrests/citations</w:t>
       </w:r>
     </w:p>
     <w:p>
@@ -1394,7 +1427,7 @@
         <w:pStyle w:val="FirstParagraph"/>
       </w:pPr>
       <w:r>
-        <w:t xml:space="preserve">In the arrest data, there is an arrest type,</w:t>
+        <w:t xml:space="preserve">In the arrest/citation data, there is a category,</w:t>
       </w:r>
       <w:r>
         <w:t xml:space="preserve"> </w:t>
@@ -1412,7 +1445,7 @@
         <w:t xml:space="preserve"> </w:t>
       </w:r>
       <w:r>
-        <w:t xml:space="preserve">which contains all drug related offenses. I split this category into two sub-groups – drug sale arrests, and drug use/non sale arrests. All arrests in the broad</w:t>
+        <w:t xml:space="preserve">which contains all drug related offenses. I split this category into two sub-groups – drug sale arrests/citations, and drug use/non sale arrests/citations. All arrests in the broad</w:t>
       </w:r>
       <w:r>
         <w:t xml:space="preserve"> </w:t>
@@ -1430,7 +1463,7 @@
         <w:t xml:space="preserve"> </w:t>
       </w:r>
       <w:r>
-        <w:t xml:space="preserve">category are also members of one of these two subgroups. I define Drug use, or, non-drug sale arrests, as those drug crimes that do not contain the phrase</w:t>
+        <w:t xml:space="preserve">category are also members of one of these two subgroups. I define Drug use, or, non-drug sale arrests/citations, as those drug crimes that do not contain the phrase</w:t>
       </w:r>
       <w:r>
         <w:t xml:space="preserve"> </w:t>
@@ -1451,7 +1484,7 @@
         <w:t xml:space="preserve">in their description.</w:t>
       </w:r>
     </w:p>
-    <w:bookmarkStart w:id="60" w:name="T_59502"/>
+    <w:bookmarkStart w:id="60" w:name="T_001be"/>
     <w:tbl>
       <w:tblPr>
         <w:tblStyle w:val="Table"/>
@@ -2449,7 +2482,7 @@
         <w:t xml:space="preserve">in their description.</w:t>
       </w:r>
     </w:p>
-    <w:bookmarkStart w:id="62" w:name="T_33c66"/>
+    <w:bookmarkStart w:id="62" w:name="T_2e91c"/>
     <w:tbl>
       <w:tblPr>
         <w:tblStyle w:val="Table"/>
@@ -13321,7 +13354,7 @@
         <w:t xml:space="preserve"> </w:t>
       </w:r>
       <w:r>
-        <w:t xml:space="preserve">For convenience, I will use the term</w:t>
+        <w:t xml:space="preserve">Note that all figures will reference the aggregation of arrests and citations. The two cannot be disaggregated in the data I leverage for this memo. I refer to the aggregate as</w:t>
       </w:r>
       <w:r>
         <w:t xml:space="preserve"> </w:t>
@@ -13330,7 +13363,7 @@
         <w:t xml:space="preserve">“</w:t>
       </w:r>
       <w:r>
-        <w:t xml:space="preserve">arrests</w:t>
+        <w:t xml:space="preserve">arrests/citations,</w:t>
       </w:r>
       <w:r>
         <w:t xml:space="preserve">”</w:t>
@@ -13339,7 +13372,7 @@
         <w:t xml:space="preserve"> </w:t>
       </w:r>
       <w:r>
-        <w:t xml:space="preserve">to refer to the combination of arrests and citations</w:t>
+        <w:t xml:space="preserve">or, arrests and citations.</w:t>
       </w:r>
     </w:p>
   </w:footnote>
@@ -13445,7 +13478,7 @@
         <w:t xml:space="preserve">“</w:t>
       </w:r>
       <w:r>
-        <w:t xml:space="preserve">Drug-use arrests</w:t>
+        <w:t xml:space="preserve">Drug-use arrests/citations</w:t>
       </w:r>
       <w:r>
         <w:t xml:space="preserve">”</w:t>
@@ -13487,7 +13520,7 @@
         <w:t xml:space="preserve">“</w:t>
       </w:r>
       <w:r>
-        <w:t xml:space="preserve">Drug-sale arrests</w:t>
+        <w:t xml:space="preserve">Drug-sale arrests/citations</w:t>
       </w:r>
       <w:r>
         <w:t xml:space="preserve">”</w:t>

</xml_diff>

<commit_message>
updated language in arrest memo
</commit_message>
<xml_diff>
--- a/docs/memos/SF-Arrests/index.docx
+++ b/docs/memos/SF-Arrests/index.docx
@@ -13,18 +13,6 @@
         <w:t xml:space="preserve"> </w:t>
       </w:r>
       <w:r>
-        <w:t xml:space="preserve">and</w:t>
-      </w:r>
-      <w:r>
-        <w:t xml:space="preserve"> </w:t>
-      </w:r>
-      <w:r>
-        <w:t xml:space="preserve">Citation</w:t>
-      </w:r>
-      <w:r>
-        <w:t xml:space="preserve"> </w:t>
-      </w:r>
-      <w:r>
         <w:t xml:space="preserve">Trends</w:t>
       </w:r>
       <w:r>
@@ -87,7 +75,10 @@
         <w:pStyle w:val="FirstParagraph"/>
       </w:pPr>
       <w:r>
-        <w:t xml:space="preserve">In this memo I analyze trends in law enforcement actions</w:t>
+        <w:t xml:space="preserve">In this memo I analyze trends in arrest and citation activity</w:t>
+      </w:r>
+      <w:r>
+        <w:t xml:space="preserve"> </w:t>
       </w:r>
       <w:r>
         <w:rPr>
@@ -99,7 +90,7 @@
         <w:t xml:space="preserve"> </w:t>
       </w:r>
       <w:r>
-        <w:t xml:space="preserve">in San Francisco between 2018 and 2024 – the period before, during, and after the COVID-19 Pandemic. Arrest and citation activity decreased before the pandemic, sharply dropped at the outset of the pandemic, and has been consistently low in the post-pandemic.</w:t>
+        <w:t xml:space="preserve">in San Francisco between 2018 and 2024. Arrest activity decreased during this period, marked by a steady decline before the pandemic, a sharp drop at the outset of the pandemic, and generally low arrest activity in the post-pandemic. In the post-pandemic, arrest levels for almost every class of crime were less than or equal to arrest levels in the pre-pandemic, except for drug sale arrests, which substantially increased. The vast majority of those increased drug sale arrests took place in the Tenderloin. Indeed, the Tenderloin was an exception to the trend of decreasing arrests in San Francisco – arrest activity in the district increased in the post-pandemic, with drug sale arrests driving the increase.</w:t>
       </w:r>
     </w:p>
     <w:p>
@@ -107,14 +98,6 @@
         <w:pStyle w:val="BodyText"/>
       </w:pPr>
       <w:r>
-        <w:t xml:space="preserve">In the post-pandemic, arrest/citation levels for almost every class of crime were less than or equal to levels in the pre-pandemic, except for drug sale arrests/citations, which substantially increased. The vast majority of those increased drug sale arrests/citations took place in the Tenderloin. Indeed, the Tenderloin was an exception to the trend of decreasing arrest and citation levels in San Francisco – activity in the district increased in the post-pandemic, with drug sale arrests/citations driving the increase.</w:t>
-      </w:r>
-    </w:p>
-    <w:p>
-      <w:pPr>
-        <w:pStyle w:val="BodyText"/>
-      </w:pPr>
-      <w:r>
         <w:t xml:space="preserve">An important caveat of this analysis is that it examines arrests and citations, not</w:t>
       </w:r>
       <w:r>
@@ -131,7 +114,7 @@
         <w:t xml:space="preserve"> </w:t>
       </w:r>
       <w:r>
-        <w:t xml:space="preserve">Of all crime events, arrests and citations only include those events that are reported to law enforcement and go on to produce an arrest or citation. These trends do not necessarily point to equal trends in crime, rather they point to trends in how the City and Police Department are prioritizing law enforcement resources, specifically policing. Thus I conclude that in the post-pandemic, the City shifted policing resources towards the Tenderloin and prioritized making arrests and issuing citations for drug sale crime.</w:t>
+        <w:t xml:space="preserve">Of all crime events, arrests only include those events that are reported to law enforcement and go on to produce an arrest. Trends in arrest do not necessarily point to equal trends in crime, rather they point to trends in how the City and Police Department are prioritizing law enforcement resources, specifically policing. Thus I conclude that in the post-pandemic, the City shifted policing resources towards the Tenderloin and prioritized making arrests for drug sale crime.</w:t>
       </w:r>
     </w:p>
     <w:bookmarkStart w:id="30" w:name="Xb82c151f821593e21b36c97ef6d010d06516914"/>
@@ -159,7 +142,7 @@
         <w:t xml:space="preserve"> </w:t>
       </w:r>
       <w:r>
-        <w:t xml:space="preserve">shows that arrests/citations were geographically concentrated in the Tenderloin district over the six-year analysis period. The left-hand panel depicts the general concentration of arrests/citations in downtown police districts – Northern, Central, Southern, the Tenderloin, and the Mission. However, viewing the geographic trends by district obscures more specific patterns illustrated at a block-level in the right panel. Arrest and citation activity along the Northern, Central, and Southern districts’ borders with the Tenderloin accounted for the high numbers in those districts.</w:t>
+        <w:t xml:space="preserve">shows that arrests were geographically concentrated in the Tenderloin district over the six-year analysis period. The left-hand panel depicts the general concentration of arrests in downtown police districts – Northern, Central, Southern, the Tenderloin, and the Mission. However, viewing the geographic trends by district obscures more specific patterns illustrated at a block-level in the right panel. Arrest activity along the Northern, Central, and Southern districts’ borders with the Tenderloin accounted for the high arrest numbers in those districts.</w:t>
       </w:r>
     </w:p>
     <w:tbl>
@@ -184,7 +167,7 @@
             <w:r>
               <w:drawing>
                 <wp:inline>
-                  <wp:extent cx="5334000" cy="2898418"/>
+                  <wp:extent cx="5334000" cy="2906005"/>
                   <wp:effectExtent b="0" l="0" r="0" t="0"/>
                   <wp:docPr descr="" title="" id="22" name="Picture"/>
                   <a:graphic>
@@ -205,7 +188,7 @@
                         <pic:spPr bwMode="auto">
                           <a:xfrm>
                             <a:off x="0" y="0"/>
-                            <a:ext cx="5334000" cy="2898418"/>
+                            <a:ext cx="5334000" cy="2906005"/>
                           </a:xfrm>
                           <a:prstGeom prst="rect">
                             <a:avLst/>
@@ -234,7 +217,7 @@
               <w:pStyle w:val="ImageCaption"/>
             </w:pPr>
             <w:r>
-              <w:t xml:space="preserve">Figure 1: Geographic Trends in Arrests/Citations (2018-2024), by Police District (Left) and by Block Segment (Right)</w:t>
+              <w:t xml:space="preserve">Figure 1: Geographic Trends in Arrests (2018-2024), by Police District (Left) and by Block Segment (Right)</w:t>
             </w:r>
           </w:p>
           <w:bookmarkEnd w:id="24"/>
@@ -288,7 +271,7 @@
         <w:t xml:space="preserve"> </w:t>
       </w:r>
       <w:r>
-        <w:t xml:space="preserve">as having particularly high arrest/citation activity. The greater Tenderloin represents 1.01% of the square miles of San Francisco, but made up 27% of the total arrests/citations in the City during the analysis period. Of the top ten street corners in San Francisco ranked by total arrest and citation activity 2018-2024, shown in</w:t>
+        <w:t xml:space="preserve">as having particularly high arrest activity. The greater Tenderloin represents 1.01% of the square miles of San Francisco, but made up 27% of the total arrests in the City during the analysis period. Of the top ten street corners in San Francisco ranked by total arrest activity 2018-2024, shown in</w:t>
       </w:r>
       <w:r>
         <w:t xml:space="preserve"> </w:t>
@@ -327,7 +310,7 @@
             <w:r>
               <w:drawing>
                 <wp:inline>
-                  <wp:extent cx="5334000" cy="2011585"/>
+                  <wp:extent cx="5334000" cy="2015372"/>
                   <wp:effectExtent b="0" l="0" r="0" t="0"/>
                   <wp:docPr descr="" title="" id="27" name="Picture"/>
                   <a:graphic>
@@ -348,7 +331,7 @@
                         <pic:spPr bwMode="auto">
                           <a:xfrm>
                             <a:off x="0" y="0"/>
-                            <a:ext cx="5334000" cy="2011585"/>
+                            <a:ext cx="5334000" cy="2015372"/>
                           </a:xfrm>
                           <a:prstGeom prst="rect">
                             <a:avLst/>
@@ -377,7 +360,7 @@
               <w:pStyle w:val="ImageCaption"/>
             </w:pPr>
             <w:r>
-              <w:t xml:space="preserve">Figure 2: Ten Corners with the Highest Arrest/Citation Activity (2018-2024)</w:t>
+              <w:t xml:space="preserve">Figure 2: Ten Corners with the Highest Arrest Activity (2018-2024)</w:t>
             </w:r>
           </w:p>
           <w:bookmarkEnd w:id="29"/>
@@ -399,7 +382,7 @@
         <w:pStyle w:val="FirstParagraph"/>
       </w:pPr>
       <w:r>
-        <w:t xml:space="preserve">The onset of the pandemic and the accompanying city-wide shelter-in-place order were associated with a large drop in arrests and citations at the city level. Between February and April 2020 – the immediate outset of the pandemic – monthly arrests/citations decreased by 43% (-441 arrests/citations) in San Francisco. This trend aligns with prior study of the pandemic’s effects on crime and policing. In a national analysis that included San Francisco and 11 other major cities,</w:t>
+        <w:t xml:space="preserve">The onset of the pandemic and the accompanying city-wide shelter-in-place order were associated with a large drop in arrests at the city level. Between February and April 2020 – the immediate outset of the pandemic – monthly arrests decreased by 43% (-441 arrests) in San Francisco. This trend aligns with prior study of the pandemic’s effects on crime and policing. In a national analysis that included San Francisco and 11 other major cities,</w:t>
       </w:r>
       <w:r>
         <w:t xml:space="preserve"> </w:t>
@@ -436,7 +419,7 @@
             <w:r>
               <w:drawing>
                 <wp:inline>
-                  <wp:extent cx="5334000" cy="2136630"/>
+                  <wp:extent cx="5334000" cy="2142685"/>
                   <wp:effectExtent b="0" l="0" r="0" t="0"/>
                   <wp:docPr descr="" title="" id="32" name="Picture"/>
                   <a:graphic>
@@ -457,7 +440,7 @@
                         <pic:spPr bwMode="auto">
                           <a:xfrm>
                             <a:off x="0" y="0"/>
-                            <a:ext cx="5334000" cy="2136630"/>
+                            <a:ext cx="5334000" cy="2142685"/>
                           </a:xfrm>
                           <a:prstGeom prst="rect">
                             <a:avLst/>
@@ -498,7 +481,7 @@
         <w:pStyle w:val="BodyText"/>
       </w:pPr>
       <w:r>
-        <w:t xml:space="preserve">While the short-term drop in arrests and citations is intuitive to some degree, it is less intuitive that activity remained depressed for years after the onset of the pandemic.</w:t>
+        <w:t xml:space="preserve">While the short-term drop in arrests is intuitive to some degree, it is less intuitive that arrest activity remained depressed for years after the onset of the pandemic.</w:t>
       </w:r>
       <w:r>
         <w:t xml:space="preserve"> </w:t>
@@ -595,7 +578,7 @@
         <w:pStyle w:val="FirstParagraph"/>
       </w:pPr>
       <w:r>
-        <w:t xml:space="preserve">The table shows that average weekly arrests/citations in the post-pandemic period were still down -36% from the pre-pandemic.</w:t>
+        <w:t xml:space="preserve">The table shows that average weekly arrests in the post-pandemic period were still down -36% from the pre-pandemic.</w:t>
       </w:r>
     </w:p>
     <w:tbl>
@@ -625,7 +608,7 @@
               <w:t xml:space="preserve">Table 1: Weekly Arrest Totals in the pre/post pandemic</w:t>
             </w:r>
           </w:p>
-          <w:bookmarkStart w:id="37" w:name="T_38668"/>
+          <w:bookmarkStart w:id="37" w:name="T_fba12"/>
           <w:tbl>
             <w:tblPr>
               <w:tblStyle w:val="Table"/>
@@ -664,7 +647,7 @@
                     <w:jc w:val="center"/>
                   </w:pPr>
                   <w:r>
-                    <w:t xml:space="preserve">Average Weekly Arrest/Citation Total</w:t>
+                    <w:t xml:space="preserve">Average Weekly Arrest Total</w:t>
                   </w:r>
                 </w:p>
               </w:tc>
@@ -815,7 +798,7 @@
         <w:pStyle w:val="BodyText"/>
       </w:pPr>
       <w:r>
-        <w:t xml:space="preserve">The general decrease in arrest/citation activity in the post-pandemic was driven by a large decrease in traffic violation arrests/citations, down -19.82 a week on average. Arrests/citations for some violent crimes – robbery and assault – also decreased, as did larceny theft arrests/citations.</w:t>
+        <w:t xml:space="preserve">The general decrease in arrest activity in the post-pandemic was driven by a large decrease in traffic violation arrests, down -19.82 arrests a week on average. Arrests for some violent crimes – robbery and assault – also decreased, as did larceny theft arrests.</w:t>
       </w:r>
     </w:p>
     <w:p>
@@ -835,7 +818,7 @@
         <w:t xml:space="preserve"> </w:t>
       </w:r>
       <w:r>
-        <w:t xml:space="preserve">arrests/citations all returned to or else never deviated from pre-pandemic levels. Their average weekly arrest/citation levels in the post-pandemic were not statistically distinguishable from the pre-pandemic.</w:t>
+        <w:t xml:space="preserve">arrests all returned to or else never deviated from pre-pandemic levels. Their average weekly arrest levels in the post-pandemic were not statistically distinguishable from the pre-pandemic.</w:t>
       </w:r>
     </w:p>
     <w:p>
@@ -843,23 +826,7 @@
         <w:pStyle w:val="BodyText"/>
       </w:pPr>
       <w:r>
-        <w:t xml:space="preserve">Sale of drugs was the only incident category where arrest/citation activity significantly</w:t>
-      </w:r>
-      <w:r>
-        <w:t xml:space="preserve"> </w:t>
-      </w:r>
-      <w:r>
-        <w:rPr>
-          <w:b/>
-          <w:bCs/>
-        </w:rPr>
-        <w:t xml:space="preserve">increased</w:t>
-      </w:r>
-      <w:r>
-        <w:t xml:space="preserve"> </w:t>
-      </w:r>
-      <w:r>
-        <w:t xml:space="preserve">in the post-pandemic. Arrests/citations tied to the sale of drugs</w:t>
+        <w:t xml:space="preserve">Sale of drugs was the only incident category where arrest activity significantly increased in the post-pandemic. Arrest tied to the sale of drugs</w:t>
       </w:r>
       <w:r>
         <w:rPr>
@@ -871,7 +838,7 @@
         <w:t xml:space="preserve"> </w:t>
       </w:r>
       <w:r>
-        <w:t xml:space="preserve">increased by 7.43 a week on average. It is notable that drug sale arrests/citations increased while drug-use arrests/citations seemingly did not.</w:t>
+        <w:t xml:space="preserve">increased by 7.43 arrests a week on average. It is notable that drug sale arrests increased while drug-use arrests did not.</w:t>
       </w:r>
       <w:r>
         <w:t xml:space="preserve"> </w:t>
@@ -888,7 +855,7 @@
         <w:t xml:space="preserve"> </w:t>
       </w:r>
       <w:r>
-        <w:t xml:space="preserve">shows trends for each arrest/citation type, using a statistical approach detailed in the Methods Appendix</w:t>
+        <w:t xml:space="preserve">shows trends for each arrest type, using a statistical approach detailed in the Methods Appendix</w:t>
       </w:r>
       <w:r>
         <w:t xml:space="preserve"> </w:t>
@@ -927,7 +894,7 @@
             <w:r>
               <w:drawing>
                 <wp:inline>
-                  <wp:extent cx="5334000" cy="1792083"/>
+                  <wp:extent cx="5334000" cy="1799124"/>
                   <wp:effectExtent b="0" l="0" r="0" t="0"/>
                   <wp:docPr descr="" title="" id="42" name="Picture"/>
                   <a:graphic>
@@ -948,7 +915,7 @@
                         <pic:spPr bwMode="auto">
                           <a:xfrm>
                             <a:off x="0" y="0"/>
-                            <a:ext cx="5334000" cy="1792083"/>
+                            <a:ext cx="5334000" cy="1799124"/>
                           </a:xfrm>
                           <a:prstGeom prst="rect">
                             <a:avLst/>
@@ -977,7 +944,7 @@
               <w:pStyle w:val="ImageCaption"/>
             </w:pPr>
             <w:r>
-              <w:t xml:space="preserve">Figure 4: Change in Average Weekly Arrests/Citations, 2018-2020 to 2022-2024</w:t>
+              <w:t xml:space="preserve">Figure 4: Change in Average Weekly Arrests, 2018-2020 to 2022-2024</w:t>
             </w:r>
           </w:p>
           <w:bookmarkEnd w:id="44"/>
@@ -989,7 +956,7 @@
         <w:pStyle w:val="BodyText"/>
       </w:pPr>
       <w:r>
-        <w:t xml:space="preserve">In the post-pandemic, 73% of all drug sale arrests/citations in the City took place in the greater Tenderloin. The greater Tenderloin is also the only region in the city where arrest and citation activity returned to and in some months exceeded pre-pandemic levels. Other districts generally saw levels drop slightly, or, in the Mission’s case, drop significantly.</w:t>
+        <w:t xml:space="preserve">In the post-pandemic, 73% of all drug sale arrests in the City took place in the greater Tenderloin. The greater Tenderloin is also the only region in the city where arrest activity returned to and in some months exceeded pre-pandemic levels. Other districts generally saw arrest levels drop slightly, or, in the Mission’s case, drop significantly.</w:t>
       </w:r>
     </w:p>
     <w:tbl>
@@ -1014,7 +981,7 @@
             <w:r>
               <w:drawing>
                 <wp:inline>
-                  <wp:extent cx="5334000" cy="2152418"/>
+                  <wp:extent cx="5334000" cy="2154171"/>
                   <wp:effectExtent b="0" l="0" r="0" t="0"/>
                   <wp:docPr descr="" title="" id="46" name="Picture"/>
                   <a:graphic>
@@ -1035,7 +1002,7 @@
                         <pic:spPr bwMode="auto">
                           <a:xfrm>
                             <a:off x="0" y="0"/>
-                            <a:ext cx="5334000" cy="2152418"/>
+                            <a:ext cx="5334000" cy="2154171"/>
                           </a:xfrm>
                           <a:prstGeom prst="rect">
                             <a:avLst/>
@@ -1076,7 +1043,7 @@
         <w:pStyle w:val="BodyText"/>
       </w:pPr>
       <w:r>
-        <w:t xml:space="preserve">The greater Tenderloin also saw a meaningful change in the composition of arrests and citations in the post-pandemic, marked by a growing emphasis on drug sale arrests/citations.</w:t>
+        <w:t xml:space="preserve">The greater Tenderloin also saw a meaningful change in the composition of arrests in the post-pandemic, marked by a growing emphasis on drug sale arrests.</w:t>
       </w:r>
       <w:r>
         <w:t xml:space="preserve"> </w:t>
@@ -1093,7 +1060,7 @@
         <w:t xml:space="preserve"> </w:t>
       </w:r>
       <w:r>
-        <w:t xml:space="preserve">shows that for most arrest/citation types in the greater Tenderloin, average weekly levels were essentially equal in the pre and post-pandemic. Drug use arrests/citations rose on their face, but the increase was not statistically significant, suggesting that the weekly totals were highly variable and not consistently elevated.</w:t>
+        <w:t xml:space="preserve">shows that for most arrest types in the greater Tenderloin, average weekly arrest levels were essentially equal in the pre and post-pandemic. Drug use arrests rose on their face, but the increase was not statistically significant, suggesting that the weekly arrest totals were highly variable and not consistently elevated.</w:t>
       </w:r>
     </w:p>
     <w:p>
@@ -1101,7 +1068,7 @@
         <w:pStyle w:val="BodyText"/>
       </w:pPr>
       <w:r>
-        <w:t xml:space="preserve">Drug sale arrests/citations saw a large and statistically significant increase, with 6.7 more arrests/citations a week on average in the post-pandemic. This increase is consistent with media coverage of the City’s aggressive approach to drug crime in the Tenderloin.</w:t>
+        <w:t xml:space="preserve">Drug sale arrests saw a large and statistically significant increase, with 6.7 more arrests a week on average in the post-pandemic. This increase is consistent with media coverage of the City’s aggressive approach to drug crime in the Tenderloin.</w:t>
       </w:r>
       <w:r>
         <w:t xml:space="preserve"> </w:t>
@@ -1138,7 +1105,7 @@
             <w:r>
               <w:drawing>
                 <wp:inline>
-                  <wp:extent cx="5334000" cy="1810004"/>
+                  <wp:extent cx="5334000" cy="1817116"/>
                   <wp:effectExtent b="0" l="0" r="0" t="0"/>
                   <wp:docPr descr="" title="" id="50" name="Picture"/>
                   <a:graphic>
@@ -1159,7 +1126,7 @@
                         <pic:spPr bwMode="auto">
                           <a:xfrm>
                             <a:off x="0" y="0"/>
-                            <a:ext cx="5334000" cy="1810004"/>
+                            <a:ext cx="5334000" cy="1817116"/>
                           </a:xfrm>
                           <a:prstGeom prst="rect">
                             <a:avLst/>
@@ -1210,7 +1177,7 @@
         <w:pStyle w:val="FirstParagraph"/>
       </w:pPr>
       <w:r>
-        <w:t xml:space="preserve">I conclude that in the post-pandemic, the City shifted policing resources towards the Tenderloin and prioritized making arrests/citations for drug sale in that district. To be clear, the political and administrative focus on the Tenderloin, and particularly on drug crime in the Tenderloin, is not novel</w:t>
+        <w:t xml:space="preserve">I conclude that in the post-pandemic, the City shifted policing resources towards the Tenderloin and prioritized making arrests for drug sale in that district. To be clear, the political and administrative focus on the Tenderloin, and particularly on drug crime in the Tenderloin, is not novel</w:t>
       </w:r>
       <w:r>
         <w:t xml:space="preserve"> </w:t>
@@ -1219,7 +1186,7 @@
         <w:t xml:space="preserve">(Hartlaub 2022)</w:t>
       </w:r>
       <w:r>
-        <w:t xml:space="preserve">. However, I newly document the degree to which the City, in the post-pandemic, emphasized arrest and citation activity in the Tenderloin relative to 2018-2020 pre-pandemic trends. The gap in police activity levels between the greater Tenderloin and all other regions in the City grew considerably. This shift in policing resources could have been in response to rising drug sale crime in the Tenderloin, but further research using criminal incident data is necessary to confirm any trends in crime.</w:t>
+        <w:t xml:space="preserve">. However, I newly document the degree to which the City, in the post-pandemic, emphasized arrest activity in the Tenderloin relative to 2018-2020 pre-pandemic trends. The arrest gap between the greater Tenderloin and all other regions in the City grew considerably. This shift in policing resources could have been in response to rising drug sale crime in the Tenderloin, but further research using criminal incident data is necessary to confirm any trends in crime.</w:t>
       </w:r>
     </w:p>
     <w:p>
@@ -1260,7 +1227,7 @@
         <w:t xml:space="preserve">(DataSF 2024)</w:t>
       </w:r>
       <w:r>
-        <w:t xml:space="preserve">. Of the 824,565 records in the incident data extract, many are duplicates or else incidents that did not lead to arrest or citation. I applied filtering to isolate the 119,119 records that represent unique arrests/citations between 01-01-2018 and 02-16-2024. I then filtered the dataset to isolate arrests where geographic point data is available – 118,506 unique arrests/citations. The vast majority of the 613 arrests/citations with missing point data took place outside of San Francisco. The negligible arrests/citations with missing point data within San Francisco were distributed across districts proportional to their totals, suggesting that dropping missing point data did not bias arrests/citations down in any particular region.</w:t>
+        <w:t xml:space="preserve">. Of the 824,565 records in the incident data extract, many are duplicates or else incidents that did not lead to arrest. I applied filtering to isolate the 119,119 records that represent unique arrests between 01-01-2018 and 02-16-2024. I then filtered the dataset to isolate arrests where geographic point data is available – 118,506 unique arrests. The vast majority of the 613 arrests with missing point data were arrests that took place outside of San Francisco. The negligible arrests with missing point data within San Francisco were distributed across districts proportional to their arrest totals, suggesting that dropping missing point data did not bias arrests down in any particular region.</w:t>
       </w:r>
     </w:p>
     <w:bookmarkStart w:id="59" w:name="sec-gt"/>
@@ -1337,7 +1304,7 @@
             <w:r>
               <w:drawing>
                 <wp:inline>
-                  <wp:extent cx="5334000" cy="4615806"/>
+                  <wp:extent cx="4477173" cy="3874346"/>
                   <wp:effectExtent b="0" l="0" r="0" t="0"/>
                   <wp:docPr descr="" title="" id="56" name="Picture"/>
                   <a:graphic>
@@ -1358,7 +1325,7 @@
                         <pic:spPr bwMode="auto">
                           <a:xfrm>
                             <a:off x="0" y="0"/>
-                            <a:ext cx="5334000" cy="4615806"/>
+                            <a:ext cx="4477173" cy="3874346"/>
                           </a:xfrm>
                           <a:prstGeom prst="rect">
                             <a:avLst/>
@@ -1419,7 +1386,7 @@
         <w:t xml:space="preserve"> </w:t>
       </w:r>
       <w:r>
-        <w:t xml:space="preserve">arrests/citations</w:t>
+        <w:t xml:space="preserve">arrests</w:t>
       </w:r>
     </w:p>
     <w:p>
@@ -1427,7 +1394,7 @@
         <w:pStyle w:val="FirstParagraph"/>
       </w:pPr>
       <w:r>
-        <w:t xml:space="preserve">In the arrest/citation data, there is a category,</w:t>
+        <w:t xml:space="preserve">In the arrest data, there is an arrest type,</w:t>
       </w:r>
       <w:r>
         <w:t xml:space="preserve"> </w:t>
@@ -1445,7 +1412,7 @@
         <w:t xml:space="preserve"> </w:t>
       </w:r>
       <w:r>
-        <w:t xml:space="preserve">which contains all drug related offenses. I split this category into two sub-groups – drug sale arrests/citations, and drug use/non sale arrests/citations. All arrests in the broad</w:t>
+        <w:t xml:space="preserve">which contains all drug related offenses. I split this category into two sub-groups – drug sale arrests, and drug use/non sale arrests. All arrests in the broad</w:t>
       </w:r>
       <w:r>
         <w:t xml:space="preserve"> </w:t>
@@ -1463,7 +1430,7 @@
         <w:t xml:space="preserve"> </w:t>
       </w:r>
       <w:r>
-        <w:t xml:space="preserve">category are also members of one of these two subgroups. I define Drug use, or, non-drug sale arrests/citations, as those drug crimes that do not contain the phrase</w:t>
+        <w:t xml:space="preserve">category are also members of one of these two subgroups. I define Drug use, or, non-drug sale arrests, as those drug crimes that do not contain the phrase</w:t>
       </w:r>
       <w:r>
         <w:t xml:space="preserve"> </w:t>
@@ -1484,7 +1451,7 @@
         <w:t xml:space="preserve">in their description.</w:t>
       </w:r>
     </w:p>
-    <w:bookmarkStart w:id="60" w:name="T_001be"/>
+    <w:bookmarkStart w:id="60" w:name="T_59502"/>
     <w:tbl>
       <w:tblPr>
         <w:tblStyle w:val="Table"/>
@@ -2482,7 +2449,7 @@
         <w:t xml:space="preserve">in their description.</w:t>
       </w:r>
     </w:p>
-    <w:bookmarkStart w:id="62" w:name="T_2e91c"/>
+    <w:bookmarkStart w:id="62" w:name="T_33c66"/>
     <w:tbl>
       <w:tblPr>
         <w:tblStyle w:val="Table"/>
@@ -13354,7 +13321,7 @@
         <w:t xml:space="preserve"> </w:t>
       </w:r>
       <w:r>
-        <w:t xml:space="preserve">Note that all figures will reference the aggregation of arrests and citations. The two cannot be disaggregated in the data I leverage for this memo. I refer to the aggregate as</w:t>
+        <w:t xml:space="preserve">For convenience, I will use the term</w:t>
       </w:r>
       <w:r>
         <w:t xml:space="preserve"> </w:t>
@@ -13363,7 +13330,7 @@
         <w:t xml:space="preserve">“</w:t>
       </w:r>
       <w:r>
-        <w:t xml:space="preserve">arrests/citations,</w:t>
+        <w:t xml:space="preserve">arrests</w:t>
       </w:r>
       <w:r>
         <w:t xml:space="preserve">”</w:t>
@@ -13372,7 +13339,7 @@
         <w:t xml:space="preserve"> </w:t>
       </w:r>
       <w:r>
-        <w:t xml:space="preserve">or, arrests and citations.</w:t>
+        <w:t xml:space="preserve">to refer to the combination of arrests and citations</w:t>
       </w:r>
     </w:p>
   </w:footnote>
@@ -13478,7 +13445,7 @@
         <w:t xml:space="preserve">“</w:t>
       </w:r>
       <w:r>
-        <w:t xml:space="preserve">Drug-use arrests/citations</w:t>
+        <w:t xml:space="preserve">Drug-use arrests</w:t>
       </w:r>
       <w:r>
         <w:t xml:space="preserve">”</w:t>
@@ -13520,7 +13487,7 @@
         <w:t xml:space="preserve">“</w:t>
       </w:r>
       <w:r>
-        <w:t xml:space="preserve">Drug-sale arrests/citations</w:t>
+        <w:t xml:space="preserve">Drug-sale arrests</w:t>
       </w:r>
       <w:r>
         <w:t xml:space="preserve">”</w:t>

</xml_diff>

<commit_message>
progress on ipums and adding calpers memo
</commit_message>
<xml_diff>
--- a/docs/memos/SF-Arrests/index.docx
+++ b/docs/memos/SF-Arrests/index.docx
@@ -7,13 +7,19 @@
         <w:pStyle w:val="Title"/>
       </w:pPr>
       <w:r>
-        <w:t xml:space="preserve">Arrest</w:t>
-      </w:r>
-      <w:r>
-        <w:t xml:space="preserve"> </w:t>
-      </w:r>
-      <w:r>
-        <w:t xml:space="preserve">Trends</w:t>
+        <w:t xml:space="preserve">Law</w:t>
+      </w:r>
+      <w:r>
+        <w:t xml:space="preserve"> </w:t>
+      </w:r>
+      <w:r>
+        <w:t xml:space="preserve">Enforcement</w:t>
+      </w:r>
+      <w:r>
+        <w:t xml:space="preserve"> </w:t>
+      </w:r>
+      <w:r>
+        <w:t xml:space="preserve">Activity</w:t>
       </w:r>
       <w:r>
         <w:t xml:space="preserve"> </w:t>
@@ -75,22 +81,7 @@
         <w:pStyle w:val="FirstParagraph"/>
       </w:pPr>
       <w:r>
-        <w:t xml:space="preserve">In this memo I analyze trends in arrest and citation activity</w:t>
-      </w:r>
-      <w:r>
-        <w:t xml:space="preserve"> </w:t>
-      </w:r>
-      <w:r>
-        <w:rPr>
-          <w:rStyle w:val="FootnoteReference"/>
-        </w:rPr>
-        <w:footnoteReference w:id="20"/>
-      </w:r>
-      <w:r>
-        <w:t xml:space="preserve"> </w:t>
-      </w:r>
-      <w:r>
-        <w:t xml:space="preserve">in San Francisco between 2018 and 2024. Arrest activity decreased during this period, marked by a steady decline before the pandemic, a sharp drop at the outset of the pandemic, and generally low arrest activity in the post-pandemic. In the post-pandemic, arrest levels for almost every class of crime were less than or equal to arrest levels in the pre-pandemic, except for drug sale arrests, which substantially increased. The vast majority of those increased drug sale arrests took place in the Tenderloin. Indeed, the Tenderloin was an exception to the trend of decreasing arrests in San Francisco – arrest activity in the district increased in the post-pandemic, with drug sale arrests driving the increase.</w:t>
+        <w:t xml:space="preserve">In this memo I analyze trends in law enforcement actions – police incident reports that result in arrest or citation – in San Francisco before, during, and after the COVID-19 Pandemic (2018-2024). Enforcement actions decreased before the pandemic, sharply dropped at the outset of the pandemic, and have been consistently low in the post-pandemic.</w:t>
       </w:r>
     </w:p>
     <w:p>
@@ -98,7 +89,15 @@
         <w:pStyle w:val="BodyText"/>
       </w:pPr>
       <w:r>
-        <w:t xml:space="preserve">An important caveat of this analysis is that it examines arrests and citations, not</w:t>
+        <w:t xml:space="preserve">Enforcement levels for almost every specific class of crime decreased during the analysis period, except for law enforcement actions related to drug sale, which substantially increased. The vast majority of those increased drug sale enforcement actions took place in the Tenderloin. Indeed, the Tenderloin was an exception to the trend of decreasing enforcement levels in San Francisco – law enforcement actions in the district increased in the post-pandemic, with drug sale enforcement actions driving the increase.</w:t>
+      </w:r>
+    </w:p>
+    <w:p>
+      <w:pPr>
+        <w:pStyle w:val="BodyText"/>
+      </w:pPr>
+      <w:r>
+        <w:t xml:space="preserve">An important caveat of this analysis is that it examines enforcement actions, a combination of arrests and citations, not</w:t>
       </w:r>
       <w:r>
         <w:t xml:space="preserve"> </w:t>
@@ -114,10 +113,10 @@
         <w:t xml:space="preserve"> </w:t>
       </w:r>
       <w:r>
-        <w:t xml:space="preserve">Of all crime events, arrests only include those events that are reported to law enforcement and go on to produce an arrest. Trends in arrest do not necessarily point to equal trends in crime, rather they point to trends in how the City and Police Department are prioritizing law enforcement resources, specifically policing. Thus I conclude that in the post-pandemic, the City shifted policing resources towards the Tenderloin and prioritized making arrests for drug sale crime.</w:t>
+        <w:t xml:space="preserve">Of all crime events, arrests and citations only include those events that are reported to law enforcement and go on to produce an arrest or citation. These trends do not necessarily point to equal trends in crime, rather they point to trends in how the City and Police Department are prioritizing law enforcement resources, specifically policing. Thus I conclude that in the post-pandemic, the City shifted policing resources towards the Tenderloin and prioritized making arrests and issuing citations for drug sale crime.</w:t>
       </w:r>
     </w:p>
-    <w:bookmarkStart w:id="30" w:name="Xb82c151f821593e21b36c97ef6d010d06516914"/>
+    <w:bookmarkStart w:id="29" w:name="Xb82c151f821593e21b36c97ef6d010d06516914"/>
     <w:p>
       <w:pPr>
         <w:pStyle w:val="Heading2"/>
@@ -142,7 +141,7 @@
         <w:t xml:space="preserve"> </w:t>
       </w:r>
       <w:r>
-        <w:t xml:space="preserve">shows that arrests were geographically concentrated in the Tenderloin district over the six-year analysis period. The left-hand panel depicts the general concentration of arrests in downtown police districts – Northern, Central, Southern, the Tenderloin, and the Mission. However, viewing the geographic trends by district obscures more specific patterns illustrated at a block-level in the right panel. Arrest activity along the Northern, Central, and Southern districts’ borders with the Tenderloin accounted for the high arrest numbers in those districts.</w:t>
+        <w:t xml:space="preserve">shows that law enforcement actions were geographically concentrated in the Tenderloin district over the six-year analysis period. The left-hand panel depicts the general concentration of enforcement actions in downtown police districts – Northern, Central, Southern, the Tenderloin, and the Mission. However, viewing the geographic trends by district obscures more specific patterns illustrated at a block-level in the right panel. Law enforcement actions along the Northern, Central, and Southern districts’ borders with the Tenderloin accounted for the high numbers in those districts.</w:t>
       </w:r>
     </w:p>
     <w:tbl>
@@ -158,7 +157,7 @@
       <w:tr>
         <w:tc>
           <w:tcPr/>
-          <w:bookmarkStart w:id="24" w:name="fig-tenderloin"/>
+          <w:bookmarkStart w:id="23" w:name="fig-tenderloin"/>
           <w:p>
             <w:pPr>
               <w:pStyle w:val="Compact"/>
@@ -167,20 +166,20 @@
             <w:r>
               <w:drawing>
                 <wp:inline>
-                  <wp:extent cx="5334000" cy="2906005"/>
+                  <wp:extent cx="5334000" cy="2892213"/>
                   <wp:effectExtent b="0" l="0" r="0" t="0"/>
-                  <wp:docPr descr="" title="" id="22" name="Picture"/>
+                  <wp:docPr descr="" title="" id="21" name="Picture"/>
                   <a:graphic>
                     <a:graphicData uri="http://schemas.openxmlformats.org/drawingml/2006/picture">
                       <pic:pic>
                         <pic:nvPicPr>
-                          <pic:cNvPr descr="index_files/figure-docx/fig-tenderloin-output-1.png" id="23" name="Picture"/>
+                          <pic:cNvPr descr="index_files/figure-docx/fig-tenderloin-output-1.png" id="22" name="Picture"/>
                           <pic:cNvPicPr>
                             <a:picLocks noChangeArrowheads="1" noChangeAspect="1"/>
                           </pic:cNvPicPr>
                         </pic:nvPicPr>
                         <pic:blipFill>
-                          <a:blip r:embed="rId21"/>
+                          <a:blip r:embed="rId20"/>
                           <a:stretch>
                             <a:fillRect/>
                           </a:stretch>
@@ -188,7 +187,7 @@
                         <pic:spPr bwMode="auto">
                           <a:xfrm>
                             <a:off x="0" y="0"/>
-                            <a:ext cx="5334000" cy="2906005"/>
+                            <a:ext cx="5334000" cy="2892213"/>
                           </a:xfrm>
                           <a:prstGeom prst="rect">
                             <a:avLst/>
@@ -217,10 +216,10 @@
               <w:pStyle w:val="ImageCaption"/>
             </w:pPr>
             <w:r>
-              <w:t xml:space="preserve">Figure 1: Geographic Trends in Arrests (2018-2024), by Police District (Left) and by Block Segment (Right)</w:t>
+              <w:t xml:space="preserve">Figure 1: Geographic Trends in Law Enforcement Actions (2018-2024), by Police District (Left) and by Block Segment (Right)</w:t>
             </w:r>
           </w:p>
-          <w:bookmarkEnd w:id="24"/>
+          <w:bookmarkEnd w:id="23"/>
         </w:tc>
       </w:tr>
     </w:tbl>
@@ -265,13 +264,13 @@
         <w:rPr>
           <w:rStyle w:val="FootnoteReference"/>
         </w:rPr>
-        <w:footnoteReference w:id="25"/>
-      </w:r>
-      <w:r>
-        <w:t xml:space="preserve"> </w:t>
-      </w:r>
-      <w:r>
-        <w:t xml:space="preserve">as having particularly high arrest activity. The greater Tenderloin represents 1.01% of the square miles of San Francisco, but made up 27% of the total arrests in the City during the analysis period. Of the top ten street corners in San Francisco ranked by total arrest activity 2018-2024, shown in</w:t>
+        <w:footnoteReference w:id="24"/>
+      </w:r>
+      <w:r>
+        <w:t xml:space="preserve"> </w:t>
+      </w:r>
+      <w:r>
+        <w:t xml:space="preserve">as having particularly high law enforcement activity. The greater Tenderloin represents 1.01% of the square miles of San Francisco, but made up 27% of the total law enforcement actions in the City during the analysis period. Of the top ten street corners in San Francisco ranked by total enforcement actions 2018-2024, shown in</w:t>
       </w:r>
       <w:r>
         <w:t xml:space="preserve"> </w:t>
@@ -301,7 +300,7 @@
       <w:tr>
         <w:tc>
           <w:tcPr/>
-          <w:bookmarkStart w:id="29" w:name="fig-2"/>
+          <w:bookmarkStart w:id="28" w:name="fig-2"/>
           <w:p>
             <w:pPr>
               <w:pStyle w:val="Compact"/>
@@ -310,20 +309,20 @@
             <w:r>
               <w:drawing>
                 <wp:inline>
-                  <wp:extent cx="5334000" cy="2015372"/>
+                  <wp:extent cx="5334000" cy="2011884"/>
                   <wp:effectExtent b="0" l="0" r="0" t="0"/>
-                  <wp:docPr descr="" title="" id="27" name="Picture"/>
+                  <wp:docPr descr="" title="" id="26" name="Picture"/>
                   <a:graphic>
                     <a:graphicData uri="http://schemas.openxmlformats.org/drawingml/2006/picture">
                       <pic:pic>
                         <pic:nvPicPr>
-                          <pic:cNvPr descr="index_files/figure-docx/fig-2-output-1.png" id="28" name="Picture"/>
+                          <pic:cNvPr descr="index_files/figure-docx/fig-2-output-1.png" id="27" name="Picture"/>
                           <pic:cNvPicPr>
                             <a:picLocks noChangeArrowheads="1" noChangeAspect="1"/>
                           </pic:cNvPicPr>
                         </pic:nvPicPr>
                         <pic:blipFill>
-                          <a:blip r:embed="rId26"/>
+                          <a:blip r:embed="rId25"/>
                           <a:stretch>
                             <a:fillRect/>
                           </a:stretch>
@@ -331,7 +330,7 @@
                         <pic:spPr bwMode="auto">
                           <a:xfrm>
                             <a:off x="0" y="0"/>
-                            <a:ext cx="5334000" cy="2015372"/>
+                            <a:ext cx="5334000" cy="2011884"/>
                           </a:xfrm>
                           <a:prstGeom prst="rect">
                             <a:avLst/>
@@ -360,15 +359,15 @@
               <w:pStyle w:val="ImageCaption"/>
             </w:pPr>
             <w:r>
-              <w:t xml:space="preserve">Figure 2: Ten Corners with the Highest Arrest Activity (2018-2024)</w:t>
+              <w:t xml:space="preserve">Figure 2: Ten Corners with the Highest Law Enforcement Activity (2018-2024)</w:t>
             </w:r>
           </w:p>
-          <w:bookmarkEnd w:id="29"/>
+          <w:bookmarkEnd w:id="28"/>
         </w:tc>
       </w:tr>
     </w:tbl>
-    <w:bookmarkEnd w:id="30"/>
-    <w:bookmarkStart w:id="53" w:name="changes-in-post-pandemic-arrest-patterns"/>
+    <w:bookmarkEnd w:id="29"/>
+    <w:bookmarkStart w:id="52" w:name="changes-in-post-pandemic-arrest-patterns"/>
     <w:p>
       <w:pPr>
         <w:pStyle w:val="Heading2"/>
@@ -382,7 +381,7 @@
         <w:pStyle w:val="FirstParagraph"/>
       </w:pPr>
       <w:r>
-        <w:t xml:space="preserve">The onset of the pandemic and the accompanying city-wide shelter-in-place order were associated with a large drop in arrests at the city level. Between February and April 2020 – the immediate outset of the pandemic – monthly arrests decreased by 43% (-441 arrests) in San Francisco. This trend aligns with prior study of the pandemic’s effects on crime and policing. In a national analysis that included San Francisco and 11 other major cities,</w:t>
+        <w:t xml:space="preserve">The onset of the pandemic and the accompanying city-wide shelter-in-place order were associated with a large drop in law enforcement activity at the city level. Between February and April 2020 – the immediate outset of the pandemic – monthly enforcement actions decreased by 43% (-441 arrests/citations) in San Francisco. This trend aligns with prior study of the pandemic’s effects on crime and policing. In a national analysis that included San Francisco and 11 other major cities,</w:t>
       </w:r>
       <w:r>
         <w:t xml:space="preserve"> </w:t>
@@ -410,7 +409,7 @@
       <w:tr>
         <w:tc>
           <w:tcPr/>
-          <w:bookmarkStart w:id="34" w:name="fig-3"/>
+          <w:bookmarkStart w:id="33" w:name="fig-3"/>
           <w:p>
             <w:pPr>
               <w:pStyle w:val="Compact"/>
@@ -419,20 +418,20 @@
             <w:r>
               <w:drawing>
                 <wp:inline>
-                  <wp:extent cx="5334000" cy="2142685"/>
+                  <wp:extent cx="5334000" cy="2130443"/>
                   <wp:effectExtent b="0" l="0" r="0" t="0"/>
-                  <wp:docPr descr="" title="" id="32" name="Picture"/>
+                  <wp:docPr descr="" title="" id="31" name="Picture"/>
                   <a:graphic>
                     <a:graphicData uri="http://schemas.openxmlformats.org/drawingml/2006/picture">
                       <pic:pic>
                         <pic:nvPicPr>
-                          <pic:cNvPr descr="index_files/figure-docx/fig-3-output-1.png" id="33" name="Picture"/>
+                          <pic:cNvPr descr="index_files/figure-docx/fig-3-output-1.png" id="32" name="Picture"/>
                           <pic:cNvPicPr>
                             <a:picLocks noChangeArrowheads="1" noChangeAspect="1"/>
                           </pic:cNvPicPr>
                         </pic:nvPicPr>
                         <pic:blipFill>
-                          <a:blip r:embed="rId31"/>
+                          <a:blip r:embed="rId30"/>
                           <a:stretch>
                             <a:fillRect/>
                           </a:stretch>
@@ -440,7 +439,7 @@
                         <pic:spPr bwMode="auto">
                           <a:xfrm>
                             <a:off x="0" y="0"/>
-                            <a:ext cx="5334000" cy="2142685"/>
+                            <a:ext cx="5334000" cy="2130443"/>
                           </a:xfrm>
                           <a:prstGeom prst="rect">
                             <a:avLst/>
@@ -472,7 +471,7 @@
               <w:t xml:space="preserve">Figure 3: Monthly Arrest Totals, City-wide, 2018-2024</w:t>
             </w:r>
           </w:p>
-          <w:bookmarkEnd w:id="34"/>
+          <w:bookmarkEnd w:id="33"/>
         </w:tc>
       </w:tr>
     </w:tbl>
@@ -481,7 +480,7 @@
         <w:pStyle w:val="BodyText"/>
       </w:pPr>
       <w:r>
-        <w:t xml:space="preserve">While the short-term drop in arrests is intuitive to some degree, it is less intuitive that arrest activity remained depressed for years after the onset of the pandemic.</w:t>
+        <w:t xml:space="preserve">That short-term drop in law enforcement activity in 2020 can be tied to the immediate disruptions of the Pandemic. However, it is not clear why activity remained depressed for years after the onset of the pandemic.</w:t>
       </w:r>
       <w:r>
         <w:t xml:space="preserve"> </w:t>
@@ -534,7 +533,7 @@
         <w:rPr>
           <w:rStyle w:val="FootnoteReference"/>
         </w:rPr>
-        <w:footnoteReference w:id="35"/>
+        <w:footnoteReference w:id="34"/>
       </w:r>
       <w:r>
         <w:t xml:space="preserve"> </w:t>
@@ -578,7 +577,7 @@
         <w:pStyle w:val="FirstParagraph"/>
       </w:pPr>
       <w:r>
-        <w:t xml:space="preserve">The table shows that average weekly arrests in the post-pandemic period were still down -36% from the pre-pandemic.</w:t>
+        <w:t xml:space="preserve">The table shows that average weekly enforcement actions in the post-pandemic period were still down -36% from the pre-pandemic.</w:t>
       </w:r>
     </w:p>
     <w:tbl>
@@ -594,7 +593,7 @@
       <w:tr>
         <w:tc>
           <w:tcPr/>
-          <w:bookmarkStart w:id="38" w:name="tbl-post"/>
+          <w:bookmarkStart w:id="37" w:name="tbl-post"/>
           <w:p>
             <w:pPr>
               <w:jc w:val="center"/>
@@ -608,7 +607,7 @@
               <w:t xml:space="preserve">Table 1: Weekly Arrest Totals in the pre/post pandemic</w:t>
             </w:r>
           </w:p>
-          <w:bookmarkStart w:id="37" w:name="T_fba12"/>
+          <w:bookmarkStart w:id="36" w:name="T_280f5"/>
           <w:tbl>
             <w:tblPr>
               <w:tblStyle w:val="Table"/>
@@ -647,7 +646,7 @@
                     <w:jc w:val="center"/>
                   </w:pPr>
                   <w:r>
-                    <w:t xml:space="preserve">Average Weekly Arrest Total</w:t>
+                    <w:t xml:space="preserve">Average Weekly Arrest/Citation Total</w:t>
                   </w:r>
                 </w:p>
               </w:tc>
@@ -787,8 +786,8 @@
               </w:tc>
             </w:tr>
           </w:tbl>
+          <w:bookmarkEnd w:id="36"/>
           <w:bookmarkEnd w:id="37"/>
-          <w:bookmarkEnd w:id="38"/>
           <w:p/>
         </w:tc>
       </w:tr>
@@ -798,7 +797,7 @@
         <w:pStyle w:val="BodyText"/>
       </w:pPr>
       <w:r>
-        <w:t xml:space="preserve">The general decrease in arrest activity in the post-pandemic was driven by a large decrease in traffic violation arrests, down -19.82 arrests a week on average. Arrests for some violent crimes – robbery and assault – also decreased, as did larceny theft arrests.</w:t>
+        <w:t xml:space="preserve">The general decrease in law enforcement activity in the post-pandemic was driven by a large decrease in enforcement actions for traffic violations, down -19.82 a week on average. Enforcement actions for larceny theft and some violent crimes – robbery and assault – also decreased.</w:t>
       </w:r>
     </w:p>
     <w:p>
@@ -812,13 +811,13 @@
         <w:rPr>
           <w:rStyle w:val="FootnoteReference"/>
         </w:rPr>
-        <w:footnoteReference w:id="39"/>
-      </w:r>
-      <w:r>
-        <w:t xml:space="preserve"> </w:t>
-      </w:r>
-      <w:r>
-        <w:t xml:space="preserve">arrests all returned to or else never deviated from pre-pandemic levels. Their average weekly arrest levels in the post-pandemic were not statistically distinguishable from the pre-pandemic.</w:t>
+        <w:footnoteReference w:id="38"/>
+      </w:r>
+      <w:r>
+        <w:t xml:space="preserve"> </w:t>
+      </w:r>
+      <w:r>
+        <w:t xml:space="preserve">enforcement actions all returned to or else never deviated from pre-pandemic levels. Their average weekly enforcement activity levels in the post-pandemic were not statistically distinguishable from the pre-pandemic.</w:t>
       </w:r>
     </w:p>
     <w:p>
@@ -826,19 +825,35 @@
         <w:pStyle w:val="BodyText"/>
       </w:pPr>
       <w:r>
-        <w:t xml:space="preserve">Sale of drugs was the only incident category where arrest activity significantly increased in the post-pandemic. Arrest tied to the sale of drugs</w:t>
+        <w:t xml:space="preserve">Sale of drugs was the only incident category where enforcement activity significantly</w:t>
+      </w:r>
+      <w:r>
+        <w:t xml:space="preserve"> </w:t>
+      </w:r>
+      <w:r>
+        <w:rPr>
+          <w:b/>
+          <w:bCs/>
+        </w:rPr>
+        <w:t xml:space="preserve">increased</w:t>
+      </w:r>
+      <w:r>
+        <w:t xml:space="preserve"> </w:t>
+      </w:r>
+      <w:r>
+        <w:t xml:space="preserve">in the post-pandemic. Enforcement actions tied to the sale of drugs</w:t>
       </w:r>
       <w:r>
         <w:rPr>
           <w:rStyle w:val="FootnoteReference"/>
         </w:rPr>
-        <w:footnoteReference w:id="40"/>
-      </w:r>
-      <w:r>
-        <w:t xml:space="preserve"> </w:t>
-      </w:r>
-      <w:r>
-        <w:t xml:space="preserve">increased by 7.43 arrests a week on average. It is notable that drug sale arrests increased while drug-use arrests did not.</w:t>
+        <w:footnoteReference w:id="39"/>
+      </w:r>
+      <w:r>
+        <w:t xml:space="preserve"> </w:t>
+      </w:r>
+      <w:r>
+        <w:t xml:space="preserve">increased by 7.43 a week on average. It is notable that drug sale enforcement activity increased while drug-use enforcement activity seemingly did not.</w:t>
       </w:r>
       <w:r>
         <w:t xml:space="preserve"> </w:t>
@@ -855,7 +870,7 @@
         <w:t xml:space="preserve"> </w:t>
       </w:r>
       <w:r>
-        <w:t xml:space="preserve">shows trends for each arrest type, using a statistical approach detailed in the Methods Appendix</w:t>
+        <w:t xml:space="preserve">shows trends for each incident type, using a statistical approach detailed in the Methods Appendix</w:t>
       </w:r>
       <w:r>
         <w:t xml:space="preserve"> </w:t>
@@ -885,7 +900,7 @@
       <w:tr>
         <w:tc>
           <w:tcPr/>
-          <w:bookmarkStart w:id="44" w:name="fig-city-changes"/>
+          <w:bookmarkStart w:id="43" w:name="fig-city-changes"/>
           <w:p>
             <w:pPr>
               <w:pStyle w:val="Compact"/>
@@ -894,20 +909,20 @@
             <w:r>
               <w:drawing>
                 <wp:inline>
-                  <wp:extent cx="5334000" cy="1799124"/>
+                  <wp:extent cx="5334000" cy="1790228"/>
                   <wp:effectExtent b="0" l="0" r="0" t="0"/>
-                  <wp:docPr descr="" title="" id="42" name="Picture"/>
+                  <wp:docPr descr="" title="" id="41" name="Picture"/>
                   <a:graphic>
                     <a:graphicData uri="http://schemas.openxmlformats.org/drawingml/2006/picture">
                       <pic:pic>
                         <pic:nvPicPr>
-                          <pic:cNvPr descr="index_files/figure-docx/fig-city-changes-output-1.png" id="43" name="Picture"/>
+                          <pic:cNvPr descr="index_files/figure-docx/fig-city-changes-output-1.png" id="42" name="Picture"/>
                           <pic:cNvPicPr>
                             <a:picLocks noChangeArrowheads="1" noChangeAspect="1"/>
                           </pic:cNvPicPr>
                         </pic:nvPicPr>
                         <pic:blipFill>
-                          <a:blip r:embed="rId41"/>
+                          <a:blip r:embed="rId40"/>
                           <a:stretch>
                             <a:fillRect/>
                           </a:stretch>
@@ -915,7 +930,7 @@
                         <pic:spPr bwMode="auto">
                           <a:xfrm>
                             <a:off x="0" y="0"/>
-                            <a:ext cx="5334000" cy="1799124"/>
+                            <a:ext cx="5334000" cy="1790228"/>
                           </a:xfrm>
                           <a:prstGeom prst="rect">
                             <a:avLst/>
@@ -944,10 +959,10 @@
               <w:pStyle w:val="ImageCaption"/>
             </w:pPr>
             <w:r>
-              <w:t xml:space="preserve">Figure 4: Change in Average Weekly Arrests, 2018-2020 to 2022-2024</w:t>
+              <w:t xml:space="preserve">Figure 4: Change in Average Weekly Arrests/Citations, 2018-2020 to 2022-2024</w:t>
             </w:r>
           </w:p>
-          <w:bookmarkEnd w:id="44"/>
+          <w:bookmarkEnd w:id="43"/>
         </w:tc>
       </w:tr>
     </w:tbl>
@@ -956,7 +971,7 @@
         <w:pStyle w:val="BodyText"/>
       </w:pPr>
       <w:r>
-        <w:t xml:space="preserve">In the post-pandemic, 73% of all drug sale arrests in the City took place in the greater Tenderloin. The greater Tenderloin is also the only region in the city where arrest activity returned to and in some months exceeded pre-pandemic levels. Other districts generally saw arrest levels drop slightly, or, in the Mission’s case, drop significantly.</w:t>
+        <w:t xml:space="preserve">In the post-pandemic, 73% of all drug sale enforcement actions in the City took place in the greater Tenderloin. The greater Tenderloin is also the only region in the city where enforcement activity returned to and in some months exceeded pre-pandemic levels. Other districts generally saw levels drop slightly, or, in the Mission’s case, drop significantly.</w:t>
       </w:r>
     </w:p>
     <w:tbl>
@@ -972,7 +987,7 @@
       <w:tr>
         <w:tc>
           <w:tcPr/>
-          <w:bookmarkStart w:id="48" w:name="fig-all-districts"/>
+          <w:bookmarkStart w:id="47" w:name="fig-all-districts"/>
           <w:p>
             <w:pPr>
               <w:pStyle w:val="Compact"/>
@@ -981,20 +996,20 @@
             <w:r>
               <w:drawing>
                 <wp:inline>
-                  <wp:extent cx="5334000" cy="2154171"/>
+                  <wp:extent cx="5334000" cy="2150436"/>
                   <wp:effectExtent b="0" l="0" r="0" t="0"/>
-                  <wp:docPr descr="" title="" id="46" name="Picture"/>
+                  <wp:docPr descr="" title="" id="45" name="Picture"/>
                   <a:graphic>
                     <a:graphicData uri="http://schemas.openxmlformats.org/drawingml/2006/picture">
                       <pic:pic>
                         <pic:nvPicPr>
-                          <pic:cNvPr descr="index_files/figure-docx/fig-all-districts-output-1.png" id="47" name="Picture"/>
+                          <pic:cNvPr descr="index_files/figure-docx/fig-all-districts-output-1.png" id="46" name="Picture"/>
                           <pic:cNvPicPr>
                             <a:picLocks noChangeArrowheads="1" noChangeAspect="1"/>
                           </pic:cNvPicPr>
                         </pic:nvPicPr>
                         <pic:blipFill>
-                          <a:blip r:embed="rId45"/>
+                          <a:blip r:embed="rId44"/>
                           <a:stretch>
                             <a:fillRect/>
                           </a:stretch>
@@ -1002,7 +1017,7 @@
                         <pic:spPr bwMode="auto">
                           <a:xfrm>
                             <a:off x="0" y="0"/>
-                            <a:ext cx="5334000" cy="2154171"/>
+                            <a:ext cx="5334000" cy="2150436"/>
                           </a:xfrm>
                           <a:prstGeom prst="rect">
                             <a:avLst/>
@@ -1034,7 +1049,7 @@
               <w:t xml:space="preserve">Figure 5: Monthly Arrest Totals by District, 2018-2024</w:t>
             </w:r>
           </w:p>
-          <w:bookmarkEnd w:id="48"/>
+          <w:bookmarkEnd w:id="47"/>
         </w:tc>
       </w:tr>
     </w:tbl>
@@ -1043,7 +1058,7 @@
         <w:pStyle w:val="BodyText"/>
       </w:pPr>
       <w:r>
-        <w:t xml:space="preserve">The greater Tenderloin also saw a meaningful change in the composition of arrests in the post-pandemic, marked by a growing emphasis on drug sale arrests.</w:t>
+        <w:t xml:space="preserve">The greater Tenderloin also saw a meaningful change in the composition of enforcement activity in the post-pandemic, marked by a growing emphasis on drug sale enforcement actions.</w:t>
       </w:r>
       <w:r>
         <w:t xml:space="preserve"> </w:t>
@@ -1060,7 +1075,7 @@
         <w:t xml:space="preserve"> </w:t>
       </w:r>
       <w:r>
-        <w:t xml:space="preserve">shows that for most arrest types in the greater Tenderloin, average weekly arrest levels were essentially equal in the pre and post-pandemic. Drug use arrests rose on their face, but the increase was not statistically significant, suggesting that the weekly arrest totals were highly variable and not consistently elevated.</w:t>
+        <w:t xml:space="preserve">shows that for most incident types in the greater Tenderloin, average weekly levels were essentially equal in the pre and post-pandemic. Drug use enforcement activity rose on its face, but the increase was not statistically significant, suggesting that the weekly totals were highly variable and not consistently elevated.</w:t>
       </w:r>
     </w:p>
     <w:p>
@@ -1068,7 +1083,7 @@
         <w:pStyle w:val="BodyText"/>
       </w:pPr>
       <w:r>
-        <w:t xml:space="preserve">Drug sale arrests saw a large and statistically significant increase, with 6.7 more arrests a week on average in the post-pandemic. This increase is consistent with media coverage of the City’s aggressive approach to drug crime in the Tenderloin.</w:t>
+        <w:t xml:space="preserve">Drug sale enforcement activity saw a large and statistically significant increase, with 6.7 more actions a week on average in the post-pandemic. This increase is consistent with media coverage of the City’s aggressive approach to drug crime in the Tenderloin.</w:t>
       </w:r>
       <w:r>
         <w:t xml:space="preserve"> </w:t>
@@ -1096,7 +1111,7 @@
       <w:tr>
         <w:tc>
           <w:tcPr/>
-          <w:bookmarkStart w:id="52" w:name="fig-5"/>
+          <w:bookmarkStart w:id="51" w:name="fig-5"/>
           <w:p>
             <w:pPr>
               <w:pStyle w:val="Compact"/>
@@ -1105,20 +1120,20 @@
             <w:r>
               <w:drawing>
                 <wp:inline>
-                  <wp:extent cx="5334000" cy="1817116"/>
+                  <wp:extent cx="5334000" cy="1810147"/>
                   <wp:effectExtent b="0" l="0" r="0" t="0"/>
-                  <wp:docPr descr="" title="" id="50" name="Picture"/>
+                  <wp:docPr descr="" title="" id="49" name="Picture"/>
                   <a:graphic>
                     <a:graphicData uri="http://schemas.openxmlformats.org/drawingml/2006/picture">
                       <pic:pic>
                         <pic:nvPicPr>
-                          <pic:cNvPr descr="index_files/figure-docx/fig-5-output-1.png" id="51" name="Picture"/>
+                          <pic:cNvPr descr="index_files/figure-docx/fig-5-output-1.png" id="50" name="Picture"/>
                           <pic:cNvPicPr>
                             <a:picLocks noChangeArrowheads="1" noChangeAspect="1"/>
                           </pic:cNvPicPr>
                         </pic:nvPicPr>
                         <pic:blipFill>
-                          <a:blip r:embed="rId49"/>
+                          <a:blip r:embed="rId48"/>
                           <a:stretch>
                             <a:fillRect/>
                           </a:stretch>
@@ -1126,7 +1141,7 @@
                         <pic:spPr bwMode="auto">
                           <a:xfrm>
                             <a:off x="0" y="0"/>
-                            <a:ext cx="5334000" cy="1817116"/>
+                            <a:ext cx="5334000" cy="1810147"/>
                           </a:xfrm>
                           <a:prstGeom prst="rect">
                             <a:avLst/>
@@ -1158,12 +1173,12 @@
               <w:t xml:space="preserve">Figure 6: Change in Average Weekly Arrests in the Tenderloin, 2018-2020 to 2022-2024</w:t>
             </w:r>
           </w:p>
-          <w:bookmarkEnd w:id="52"/>
+          <w:bookmarkEnd w:id="51"/>
         </w:tc>
       </w:tr>
     </w:tbl>
-    <w:bookmarkEnd w:id="53"/>
-    <w:bookmarkStart w:id="54" w:name="discussion"/>
+    <w:bookmarkEnd w:id="52"/>
+    <w:bookmarkStart w:id="53" w:name="discussion"/>
     <w:p>
       <w:pPr>
         <w:pStyle w:val="Heading2"/>
@@ -1177,7 +1192,7 @@
         <w:pStyle w:val="FirstParagraph"/>
       </w:pPr>
       <w:r>
-        <w:t xml:space="preserve">I conclude that in the post-pandemic, the City shifted policing resources towards the Tenderloin and prioritized making arrests for drug sale in that district. To be clear, the political and administrative focus on the Tenderloin, and particularly on drug crime in the Tenderloin, is not novel</w:t>
+        <w:t xml:space="preserve">I conclude that in the post-pandemic, the City shifted law enforcement activity towards the Tenderloin and prioritized enforcement actions for drug sale in that district. To be clear, the political and administrative focus on the Tenderloin, and particularly on drug crime in the Tenderloin, is not novel</w:t>
       </w:r>
       <w:r>
         <w:t xml:space="preserve"> </w:t>
@@ -1186,7 +1201,7 @@
         <w:t xml:space="preserve">(Hartlaub 2022)</w:t>
       </w:r>
       <w:r>
-        <w:t xml:space="preserve">. However, I newly document the degree to which the City, in the post-pandemic, emphasized arrest activity in the Tenderloin relative to 2018-2020 pre-pandemic trends. The arrest gap between the greater Tenderloin and all other regions in the City grew considerably. This shift in policing resources could have been in response to rising drug sale crime in the Tenderloin, but further research using criminal incident data is necessary to confirm any trends in crime.</w:t>
+        <w:t xml:space="preserve">. However, I newly document the degree to which the City, in the post-pandemic, emphasized law enforcement in the Tenderloin relative to 2018-2020 pre-pandemic trends. The gap in law enforcement activity levels between the greater Tenderloin and all other regions in the City grew considerably. This shift in policing resources could have been in response to rising drug sale crime in the Tenderloin, but further research using criminal incident data is necessary to confirm any trends in crime.</w:t>
       </w:r>
     </w:p>
     <w:p>
@@ -1194,8 +1209,8 @@
         <w:br w:type="page"/>
       </w:r>
     </w:p>
-    <w:bookmarkEnd w:id="54"/>
-    <w:bookmarkStart w:id="86" w:name="sec-appendix"/>
+    <w:bookmarkEnd w:id="53"/>
+    <w:bookmarkStart w:id="85" w:name="sec-appendix"/>
     <w:p>
       <w:pPr>
         <w:pStyle w:val="Heading2"/>
@@ -1204,7 +1219,7 @@
         <w:t xml:space="preserve">Appendix</w:t>
       </w:r>
     </w:p>
-    <w:bookmarkStart w:id="64" w:name="data-appendix"/>
+    <w:bookmarkStart w:id="63" w:name="data-appendix"/>
     <w:p>
       <w:pPr>
         <w:pStyle w:val="Heading3"/>
@@ -1227,10 +1242,10 @@
         <w:t xml:space="preserve">(DataSF 2024)</w:t>
       </w:r>
       <w:r>
-        <w:t xml:space="preserve">. Of the 824,565 records in the incident data extract, many are duplicates or else incidents that did not lead to arrest. I applied filtering to isolate the 119,119 records that represent unique arrests between 01-01-2018 and 02-16-2024. I then filtered the dataset to isolate arrests where geographic point data is available – 118,506 unique arrests. The vast majority of the 613 arrests with missing point data were arrests that took place outside of San Francisco. The negligible arrests with missing point data within San Francisco were distributed across districts proportional to their arrest totals, suggesting that dropping missing point data did not bias arrests down in any particular region.</w:t>
+        <w:t xml:space="preserve">. Of the 824,565 records in the incident data extract, many are duplicates or else incidents that did not lead to arrest or citation. I applied filtering to isolate the 119,119 records that represent unique arrests/citations between 01-01-2018 and 02-16-2024. I then filtered the dataset to isolate arrests where geographic point data is available – 118,506 unique arrests/citations. The vast majority of the 613 arrests/citations with missing point data took place outside of San Francisco. The negligible arrests/citations with missing point data within San Francisco were distributed across districts proportional to their totals, suggesting that dropping missing point data did not bias arrests/citations down in any particular region.</w:t>
       </w:r>
     </w:p>
-    <w:bookmarkStart w:id="59" w:name="sec-gt"/>
+    <w:bookmarkStart w:id="58" w:name="sec-gt"/>
     <w:p>
       <w:pPr>
         <w:pStyle w:val="Heading4"/>
@@ -1279,7 +1294,7 @@
         <w:t xml:space="preserve"> </w:t>
       </w:r>
       <w:r>
-        <w:t xml:space="preserve">below. The buffered area is added to the Tenderloin and removed from the adjoining districts. The Tenderloin is the only district that I apply this buffering to because no other district has such intense arrest spillover on its borders.</w:t>
+        <w:t xml:space="preserve">below. The buffered area is added to the Tenderloin and removed from the adjoining districts. The Tenderloin is the only district that I apply this buffering to because no other district has such intense spillover of enforcement actions along its borders.</w:t>
       </w:r>
     </w:p>
     <w:tbl>
@@ -1295,7 +1310,7 @@
       <w:tr>
         <w:tc>
           <w:tcPr/>
-          <w:bookmarkStart w:id="58" w:name="fig-gt"/>
+          <w:bookmarkStart w:id="57" w:name="fig-gt"/>
           <w:p>
             <w:pPr>
               <w:pStyle w:val="Compact"/>
@@ -1304,20 +1319,20 @@
             <w:r>
               <w:drawing>
                 <wp:inline>
-                  <wp:extent cx="4477173" cy="3874346"/>
+                  <wp:extent cx="5334000" cy="4615806"/>
                   <wp:effectExtent b="0" l="0" r="0" t="0"/>
-                  <wp:docPr descr="" title="" id="56" name="Picture"/>
+                  <wp:docPr descr="" title="" id="55" name="Picture"/>
                   <a:graphic>
                     <a:graphicData uri="http://schemas.openxmlformats.org/drawingml/2006/picture">
                       <pic:pic>
                         <pic:nvPicPr>
-                          <pic:cNvPr descr="index_files/figure-docx/fig-gt-output-1.png" id="57" name="Picture"/>
+                          <pic:cNvPr descr="index_files/figure-docx/fig-gt-output-1.png" id="56" name="Picture"/>
                           <pic:cNvPicPr>
                             <a:picLocks noChangeArrowheads="1" noChangeAspect="1"/>
                           </pic:cNvPicPr>
                         </pic:nvPicPr>
                         <pic:blipFill>
-                          <a:blip r:embed="rId55"/>
+                          <a:blip r:embed="rId54"/>
                           <a:stretch>
                             <a:fillRect/>
                           </a:stretch>
@@ -1325,7 +1340,7 @@
                         <pic:spPr bwMode="auto">
                           <a:xfrm>
                             <a:off x="0" y="0"/>
-                            <a:ext cx="4477173" cy="3874346"/>
+                            <a:ext cx="5334000" cy="4615806"/>
                           </a:xfrm>
                           <a:prstGeom prst="rect">
                             <a:avLst/>
@@ -1357,12 +1372,12 @@
               <w:t xml:space="preserve">Figure 7: The Greater Tenderloin</w:t>
             </w:r>
           </w:p>
-          <w:bookmarkEnd w:id="58"/>
+          <w:bookmarkEnd w:id="57"/>
         </w:tc>
       </w:tr>
     </w:tbl>
-    <w:bookmarkEnd w:id="59"/>
-    <w:bookmarkStart w:id="61" w:name="sec-drug-use"/>
+    <w:bookmarkEnd w:id="58"/>
+    <w:bookmarkStart w:id="60" w:name="sec-drug-use"/>
     <w:p>
       <w:pPr>
         <w:pStyle w:val="Heading4"/>
@@ -1386,7 +1401,7 @@
         <w:t xml:space="preserve"> </w:t>
       </w:r>
       <w:r>
-        <w:t xml:space="preserve">arrests</w:t>
+        <w:t xml:space="preserve">enforcement actions</w:t>
       </w:r>
     </w:p>
     <w:p>
@@ -1394,7 +1409,7 @@
         <w:pStyle w:val="FirstParagraph"/>
       </w:pPr>
       <w:r>
-        <w:t xml:space="preserve">In the arrest data, there is an arrest type,</w:t>
+        <w:t xml:space="preserve">In the incident report data, there is a category,</w:t>
       </w:r>
       <w:r>
         <w:t xml:space="preserve"> </w:t>
@@ -1412,7 +1427,7 @@
         <w:t xml:space="preserve"> </w:t>
       </w:r>
       <w:r>
-        <w:t xml:space="preserve">which contains all drug related offenses. I split this category into two sub-groups – drug sale arrests, and drug use/non sale arrests. All arrests in the broad</w:t>
+        <w:t xml:space="preserve">which contains all drug related enforcement actions. I split this category into two sub-groups – drug sale enforcement, and drug use/non sale enforcement. All enforcement actions in the broad</w:t>
       </w:r>
       <w:r>
         <w:t xml:space="preserve"> </w:t>
@@ -1430,7 +1445,7 @@
         <w:t xml:space="preserve"> </w:t>
       </w:r>
       <w:r>
-        <w:t xml:space="preserve">category are also members of one of these two subgroups. I define Drug use, or, non-drug sale arrests, as those drug crimes that do not contain the phrase</w:t>
+        <w:t xml:space="preserve">category are also members of one of these two subgroups. I define Drug use, or, non-drug sale enforcement actions, as those drug incidents that do not contain the phrase</w:t>
       </w:r>
       <w:r>
         <w:t xml:space="preserve"> </w:t>
@@ -1451,7 +1466,7 @@
         <w:t xml:space="preserve">in their description.</w:t>
       </w:r>
     </w:p>
-    <w:bookmarkStart w:id="60" w:name="T_59502"/>
+    <w:bookmarkStart w:id="59" w:name="T_8d221"/>
     <w:tbl>
       <w:tblPr>
         <w:tblStyle w:val="Table"/>
@@ -1474,7 +1489,7 @@
               <w:jc w:val="left"/>
             </w:pPr>
             <w:r>
-              <w:t xml:space="preserve">Drug Use Arrest Description</w:t>
+              <w:t xml:space="preserve">Drug Use Enforcement Description</w:t>
             </w:r>
           </w:p>
         </w:tc>
@@ -2376,9 +2391,9 @@
         </w:tc>
       </w:tr>
     </w:tbl>
+    <w:bookmarkEnd w:id="59"/>
     <w:bookmarkEnd w:id="60"/>
-    <w:bookmarkEnd w:id="61"/>
-    <w:bookmarkStart w:id="63" w:name="sec-drug-sale"/>
+    <w:bookmarkStart w:id="62" w:name="sec-drug-sale"/>
     <w:p>
       <w:pPr>
         <w:pStyle w:val="Heading4"/>
@@ -2402,7 +2417,7 @@
         <w:t xml:space="preserve"> </w:t>
       </w:r>
       <w:r>
-        <w:t xml:space="preserve">arrests</w:t>
+        <w:t xml:space="preserve">enforcement</w:t>
       </w:r>
     </w:p>
     <w:p>
@@ -2410,7 +2425,7 @@
         <w:pStyle w:val="FirstParagraph"/>
       </w:pPr>
       <w:r>
-        <w:t xml:space="preserve">Drug sale arrests are those arrests in the</w:t>
+        <w:t xml:space="preserve">Drug sale enforcement actions are those incidents in the</w:t>
       </w:r>
       <w:r>
         <w:t xml:space="preserve"> </w:t>
@@ -2449,7 +2464,7 @@
         <w:t xml:space="preserve">in their description.</w:t>
       </w:r>
     </w:p>
-    <w:bookmarkStart w:id="62" w:name="T_33c66"/>
+    <w:bookmarkStart w:id="61" w:name="T_d7746"/>
     <w:tbl>
       <w:tblPr>
         <w:tblStyle w:val="Table"/>
@@ -2472,7 +2487,7 @@
               <w:jc w:val="left"/>
             </w:pPr>
             <w:r>
-              <w:t xml:space="preserve">Drug Sale Arrest Description</w:t>
+              <w:t xml:space="preserve">Drug Sale Enforcement Description</w:t>
             </w:r>
           </w:p>
         </w:tc>
@@ -3036,10 +3051,10 @@
         </w:tc>
       </w:tr>
     </w:tbl>
+    <w:bookmarkEnd w:id="61"/>
     <w:bookmarkEnd w:id="62"/>
     <w:bookmarkEnd w:id="63"/>
-    <w:bookmarkEnd w:id="64"/>
-    <w:bookmarkStart w:id="85" w:name="methods-appendix"/>
+    <w:bookmarkStart w:id="84" w:name="methods-appendix"/>
     <w:p>
       <w:pPr>
         <w:pStyle w:val="Heading3"/>
@@ -3053,14 +3068,14 @@
         <w:pStyle w:val="FirstParagraph"/>
       </w:pPr>
       <w:r>
-        <w:t xml:space="preserve">In this memo, I used the following core statistical test for examining changes in arrest activity:</w:t>
+        <w:t xml:space="preserve">In this memo, I used the following core statistical test for examining changes in law enforcement activity:</w:t>
       </w:r>
     </w:p>
     <w:p>
       <w:pPr>
         <w:pStyle w:val="BodyText"/>
       </w:pPr>
-      <w:bookmarkStart w:id="65" w:name="eq-ols"/>
+      <w:bookmarkStart w:id="64" w:name="eq-ols"/>
       <m:oMathPara>
         <m:oMathParaPr>
           <m:jc m:val="center"/>
@@ -3070,19 +3085,19 @@
             <m:t>a</m:t>
           </m:r>
           <m:r>
-            <m:t>r</m:t>
-          </m:r>
-          <m:r>
-            <m:t>r</m:t>
-          </m:r>
-          <m:r>
-            <m:t>e</m:t>
-          </m:r>
-          <m:r>
-            <m:t>s</m:t>
+            <m:t>c</m:t>
           </m:r>
           <m:r>
             <m:t>t</m:t>
+          </m:r>
+          <m:r>
+            <m:t>i</m:t>
+          </m:r>
+          <m:r>
+            <m:t>o</m:t>
+          </m:r>
+          <m:r>
+            <m:t>n</m:t>
           </m:r>
           <m:sSub>
             <m:e>
@@ -3203,7 +3218,7 @@
           </m:d>
         </m:oMath>
       </m:oMathPara>
-      <w:bookmarkEnd w:id="65"/>
+      <w:bookmarkEnd w:id="64"/>
     </w:p>
     <w:p>
       <w:pPr>
@@ -3237,7 +3252,7 @@
         </m:acc>
       </m:oMath>
       <w:r>
-        <w:t xml:space="preserve">, which represents the average increase in weekly arrests in the post-pandemic, 2022-2024, relative to the pre-pandemic, 2018-2020.</w:t>
+        <w:t xml:space="preserve">, which represents the average increase in weekly enforcement actions in the post-pandemic, 2022-2024, relative to the pre-pandemic, 2018-2020.</w:t>
       </w:r>
       <w:r>
         <w:t xml:space="preserve"> </w:t>
@@ -3267,7 +3282,7 @@
         <w:t xml:space="preserve"> </w:t>
       </w:r>
       <w:r>
-        <w:t xml:space="preserve">is the average weekly arrest level in the pre-pandemic and</w:t>
+        <w:t xml:space="preserve">is the average of weekly enforcement actions in the pre-pandemic and</w:t>
       </w:r>
       <w:r>
         <w:t xml:space="preserve"> </w:t>
@@ -3322,14 +3337,14 @@
         <w:t xml:space="preserve"> </w:t>
       </w:r>
       <w:r>
-        <w:t xml:space="preserve">is the average arrest level in the post-pandemic. I test the hypothesis that the average weekly arrest level in the post-pandemic was different from the average weekly arrest level in the pre-pandemic:</w:t>
+        <w:t xml:space="preserve">is the average of weekly enforcement actions in the post-pandemic. I test the hypothesis that the average of weekly enforcement actions in the post-pandemic was different from the average of weekly enforcement actions in the pre-pandemic:</w:t>
       </w:r>
     </w:p>
     <w:p>
       <w:pPr>
         <w:pStyle w:val="BodyText"/>
       </w:pPr>
-      <w:bookmarkStart w:id="66" w:name="eq-h"/>
+      <w:bookmarkStart w:id="65" w:name="eq-h"/>
       <m:oMathPara>
         <m:oMathParaPr>
           <m:jc m:val="center"/>
@@ -3440,7 +3455,7 @@
           </m:d>
         </m:oMath>
       </m:oMathPara>
-      <w:bookmarkEnd w:id="66"/>
+      <w:bookmarkEnd w:id="65"/>
     </w:p>
     <w:p>
       <w:pPr>
@@ -3537,7 +3552,7 @@
         <w:rPr>
           <w:rStyle w:val="FootnoteReference"/>
         </w:rPr>
-        <w:footnoteReference w:id="67"/>
+        <w:footnoteReference w:id="66"/>
       </w:r>
       <w:r>
         <w:t xml:space="preserve"> </w:t>
@@ -3655,7 +3670,7 @@
         <w:t xml:space="preserve">0.0056 and confidence intervals that cover 99.44%.</w:t>
       </w:r>
     </w:p>
-    <w:bookmarkStart w:id="71" w:name="robustness-checks"/>
+    <w:bookmarkStart w:id="70" w:name="robustness-checks"/>
     <w:p>
       <w:pPr>
         <w:pStyle w:val="Heading4"/>
@@ -3817,19 +3832,19 @@
           <m:t>a</m:t>
         </m:r>
         <m:r>
-          <m:t>r</m:t>
-        </m:r>
-        <m:r>
-          <m:t>r</m:t>
-        </m:r>
-        <m:r>
-          <m:t>e</m:t>
-        </m:r>
-        <m:r>
-          <m:t>s</m:t>
+          <m:t>c</m:t>
         </m:r>
         <m:r>
           <m:t>t</m:t>
+        </m:r>
+        <m:r>
+          <m:t>i</m:t>
+        </m:r>
+        <m:r>
+          <m:t>o</m:t>
+        </m:r>
+        <m:r>
+          <m:t>n</m:t>
         </m:r>
         <m:r>
           <m:t>s</m:t>
@@ -3862,19 +3877,19 @@
           <m:t>a</m:t>
         </m:r>
         <m:r>
-          <m:t>r</m:t>
-        </m:r>
-        <m:r>
-          <m:t>r</m:t>
-        </m:r>
-        <m:r>
-          <m:t>e</m:t>
-        </m:r>
-        <m:r>
-          <m:t>s</m:t>
+          <m:t>c</m:t>
         </m:r>
         <m:r>
           <m:t>t</m:t>
+        </m:r>
+        <m:r>
+          <m:t>i</m:t>
+        </m:r>
+        <m:r>
+          <m:t>o</m:t>
+        </m:r>
+        <m:r>
+          <m:t>n</m:t>
         </m:r>
         <m:r>
           <m:t>s</m:t>
@@ -3930,10 +3945,10 @@
         <w:pStyle w:val="FirstParagraph"/>
       </w:pPr>
       <w:r>
-        <w:t xml:space="preserve">In the context of weekly arrest totals, which are a time-series that exhibit autocorrelation, the first assumption of constant variance may be problematic. Both Newey-West estimation and the block bootstrap are robust to this issue. Arrest count data, which are typically small, positive integers, don’t conform to the structure set forth in the second assumption. The block bootstrap is the only specification present that is robust to this issue. Thus, the bootstrap should be the best approach under the circumstances.</w:t>
+        <w:t xml:space="preserve">In the context of weekly enforcement action totals, which are a time-series that exhibit autocorrelation, the first assumption of constant variance may be problematic. Both Newey-West estimation and the block bootstrap are robust to this issue. Enforcement action count data, which are typically small, positive integers, don’t conform to the structure set forth in the second assumption. The block bootstrap is the only specification present that is robust to this issue. Thus, the bootstrap should be the best approach under the circumstances.</w:t>
       </w:r>
     </w:p>
-    <w:bookmarkStart w:id="70" w:name="results"/>
+    <w:bookmarkStart w:id="69" w:name="results"/>
     <w:p>
       <w:pPr>
         <w:pStyle w:val="Heading5"/>
@@ -3977,7 +3992,7 @@
         <w:t xml:space="preserve"> </w:t>
       </w:r>
       <w:r>
-        <w:t xml:space="preserve">shows that testing specification does not affect core conclusions about drug sale arrests in the greater Tenderloin. However, specification does affect the conclusion presented in the memo that larceny theft, robbery, traffic and drug use arrests did not change in the greater Tenderloin in the post-pandemic. Much of this is due to the fact that OLS becomes an increasingly tenuous approach in the Tenderloin, where weekly arrest counts are often small and clustered near 0, a clear challenge to OLS modeling assumptions.</w:t>
+        <w:t xml:space="preserve">shows that testing specification does not affect core conclusions about drug sale enforcement in the greater Tenderloin. However, specification does affect the conclusion presented in the memo that larceny theft, robbery, traffic and drug use enforcement actions did not change in the greater Tenderloin in the post-pandemic. Much of this is due to the fact that OLS becomes an increasingly tenuous approach in the Tenderloin, where weekly enforcement action counts are often small and clustered near 0, a clear challenge to OLS modeling assumptions.</w:t>
       </w:r>
     </w:p>
     <w:p>
@@ -3989,7 +4004,7 @@
         </w:numPr>
       </w:pPr>
       <w:r>
-        <w:t xml:space="preserve">Drug use: using OLS with no Bonferroni correction yields a statistically significant increase in drug use arrests. This is a mis-specified test that does not take into account the structure of the data or possible multiple testing issues. All other tests concluded that there was no statistically significant change. Still, the effect is not trivially small, so I temper my conclusion that this arrest class did not increase and encourage further research into this arrest type in particular.</w:t>
+        <w:t xml:space="preserve">Drug use: using OLS with no Bonferroni correction yields a statistically significant increase in drug use enforcement actions. This is a mis-specified test that does not take into account the structure of the data or possible multiple testing issues. All other tests concluded that there was no statistically significant change. Still, the effect is not trivially small, so I temper my conclusion that this enforcement action class did not increase and encourage further research into this arrest type in particular.</w:t>
       </w:r>
       <w:r>
         <w:br/>
@@ -4004,7 +4019,7 @@
         </w:numPr>
       </w:pPr>
       <w:r>
-        <w:t xml:space="preserve">Larceny theft: similarly, using OLS with no Bonferroni correction yields a statistically significant estimate, while all other tests conclude there was no change. In this case, the change is also practically negligible (less than one arrest a week). In the memo , I report no change in larceny theft arrests in the greater Tenderloin.</w:t>
+        <w:t xml:space="preserve">Larceny theft: similarly, using OLS with no Bonferroni correction yields a statistically significant estimate, while all other tests conclude there was no change. In this case, the change is also practically negligible (less than one arrest a week). In the memo , I report no change in larceny theft enforcement actions in the greater Tenderloin.</w:t>
       </w:r>
     </w:p>
     <w:p>
@@ -4053,7 +4068,7 @@
       <w:tr>
         <w:tc>
           <w:tcPr/>
-          <w:bookmarkStart w:id="68" w:name="tbl-robust-city"/>
+          <w:bookmarkStart w:id="67" w:name="tbl-robust-city"/>
           <w:p>
             <w:pPr>
               <w:jc w:val="center"/>
@@ -8376,7 +8391,7 @@
               </w:tc>
             </w:tr>
           </w:tbl>
-          <w:bookmarkEnd w:id="68"/>
+          <w:bookmarkEnd w:id="67"/>
           <w:p/>
         </w:tc>
       </w:tr>
@@ -8402,7 +8417,7 @@
       <w:tr>
         <w:tc>
           <w:tcPr/>
-          <w:bookmarkStart w:id="69" w:name="tbl-robust-tl"/>
+          <w:bookmarkStart w:id="68" w:name="tbl-robust-tl"/>
           <w:p>
             <w:pPr>
               <w:jc w:val="center"/>
@@ -12725,14 +12740,14 @@
               </w:tc>
             </w:tr>
           </w:tbl>
-          <w:bookmarkEnd w:id="69"/>
+          <w:bookmarkEnd w:id="68"/>
           <w:p/>
         </w:tc>
       </w:tr>
     </w:tbl>
+    <w:bookmarkEnd w:id="69"/>
     <w:bookmarkEnd w:id="70"/>
-    <w:bookmarkEnd w:id="71"/>
-    <w:bookmarkStart w:id="84" w:name="references"/>
+    <w:bookmarkStart w:id="83" w:name="references"/>
     <w:p>
       <w:pPr>
         <w:pStyle w:val="Heading4"/>
@@ -12741,8 +12756,8 @@
         <w:t xml:space="preserve">References</w:t>
       </w:r>
     </w:p>
-    <w:bookmarkStart w:id="83" w:name="refs"/>
-    <w:bookmarkStart w:id="73" w:name="ref-abrams_covid_2021"/>
+    <w:bookmarkStart w:id="82" w:name="refs"/>
+    <w:bookmarkStart w:id="72" w:name="ref-abrams_covid_2021"/>
     <w:p>
       <w:pPr>
         <w:pStyle w:val="Bibliography"/>
@@ -12796,7 +12811,7 @@
       <w:r>
         <w:t xml:space="preserve"> </w:t>
       </w:r>
-      <w:hyperlink r:id="rId72">
+      <w:hyperlink r:id="rId71">
         <w:r>
           <w:rPr>
             <w:rStyle w:val="Hyperlink"/>
@@ -12808,8 +12823,8 @@
         <w:t xml:space="preserve">.</w:t>
       </w:r>
     </w:p>
-    <w:bookmarkEnd w:id="73"/>
-    <w:bookmarkStart w:id="75" w:name="ref-datasf_sfpd_2024"/>
+    <w:bookmarkEnd w:id="72"/>
+    <w:bookmarkStart w:id="74" w:name="ref-datasf_sfpd_2024"/>
     <w:p>
       <w:pPr>
         <w:pStyle w:val="Bibliography"/>
@@ -12866,7 +12881,7 @@
       <w:r>
         <w:t xml:space="preserve"> </w:t>
       </w:r>
-      <w:hyperlink r:id="rId74">
+      <w:hyperlink r:id="rId73">
         <w:r>
           <w:rPr>
             <w:rStyle w:val="Hyperlink"/>
@@ -12878,8 +12893,8 @@
         <w:t xml:space="preserve">.</w:t>
       </w:r>
     </w:p>
-    <w:bookmarkEnd w:id="75"/>
-    <w:bookmarkStart w:id="77" w:name="ref-hartlaub_culture_2022"/>
+    <w:bookmarkEnd w:id="74"/>
+    <w:bookmarkStart w:id="76" w:name="ref-hartlaub_culture_2022"/>
     <w:p>
       <w:pPr>
         <w:pStyle w:val="Bibliography"/>
@@ -12945,7 +12960,7 @@
       <w:r>
         <w:t xml:space="preserve"> </w:t>
       </w:r>
-      <w:hyperlink r:id="rId76">
+      <w:hyperlink r:id="rId75">
         <w:r>
           <w:rPr>
             <w:rStyle w:val="Hyperlink"/>
@@ -12957,8 +12972,8 @@
         <w:t xml:space="preserve">.</w:t>
       </w:r>
     </w:p>
-    <w:bookmarkEnd w:id="77"/>
-    <w:bookmarkStart w:id="78" w:name="ref-james_introduction_2021"/>
+    <w:bookmarkEnd w:id="76"/>
+    <w:bookmarkStart w:id="77" w:name="ref-james_introduction_2021"/>
     <w:p>
       <w:pPr>
         <w:pStyle w:val="Bibliography"/>
@@ -13085,8 +13100,8 @@
         <w:t xml:space="preserve">. 2nd ed. 2021 edition. New York, NY: Springer.</w:t>
       </w:r>
     </w:p>
-    <w:bookmarkEnd w:id="78"/>
-    <w:bookmarkStart w:id="80" w:name="ref-neilson_sf_2023"/>
+    <w:bookmarkEnd w:id="77"/>
+    <w:bookmarkStart w:id="79" w:name="ref-neilson_sf_2023"/>
     <w:p>
       <w:pPr>
         <w:pStyle w:val="Bibliography"/>
@@ -13131,7 +13146,7 @@
       <w:r>
         <w:t xml:space="preserve"> </w:t>
       </w:r>
-      <w:hyperlink r:id="rId79">
+      <w:hyperlink r:id="rId78">
         <w:r>
           <w:rPr>
             <w:rStyle w:val="Hyperlink"/>
@@ -13143,8 +13158,8 @@
         <w:t xml:space="preserve">.</w:t>
       </w:r>
     </w:p>
-    <w:bookmarkEnd w:id="80"/>
-    <w:bookmarkStart w:id="82" w:name="ref-vanderweele_desirable_2019"/>
+    <w:bookmarkEnd w:id="79"/>
+    <w:bookmarkStart w:id="81" w:name="ref-vanderweele_desirable_2019"/>
     <w:p>
       <w:pPr>
         <w:pStyle w:val="Bibliography"/>
@@ -13264,7 +13279,7 @@
       <w:r>
         <w:t xml:space="preserve"> </w:t>
       </w:r>
-      <w:hyperlink r:id="rId81">
+      <w:hyperlink r:id="rId80">
         <w:r>
           <w:rPr>
             <w:rStyle w:val="Hyperlink"/>
@@ -13276,11 +13291,11 @@
         <w:t xml:space="preserve">.</w:t>
       </w:r>
     </w:p>
+    <w:bookmarkEnd w:id="81"/>
     <w:bookmarkEnd w:id="82"/>
     <w:bookmarkEnd w:id="83"/>
     <w:bookmarkEnd w:id="84"/>
     <w:bookmarkEnd w:id="85"/>
-    <w:bookmarkEnd w:id="86"/>
     <w:sectPr/>
   </w:body>
 </w:document>
@@ -13306,44 +13321,7 @@
       </w:r>
     </w:p>
   </w:footnote>
-  <w:footnote w:id="20">
-    <w:p>
-      <w:pPr>
-        <w:pStyle w:val="FootnoteText"/>
-      </w:pPr>
-      <w:r>
-        <w:rPr>
-          <w:rStyle w:val="FootnoteReference"/>
-        </w:rPr>
-        <w:footnoteRef/>
-      </w:r>
-      <w:r>
-        <w:t xml:space="preserve"> </w:t>
-      </w:r>
-      <w:r>
-        <w:t xml:space="preserve">For convenience, I will use the term</w:t>
-      </w:r>
-      <w:r>
-        <w:t xml:space="preserve"> </w:t>
-      </w:r>
-      <w:r>
-        <w:t xml:space="preserve">“</w:t>
-      </w:r>
-      <w:r>
-        <w:t xml:space="preserve">arrests</w:t>
-      </w:r>
-      <w:r>
-        <w:t xml:space="preserve">”</w:t>
-      </w:r>
-      <w:r>
-        <w:t xml:space="preserve"> </w:t>
-      </w:r>
-      <w:r>
-        <w:t xml:space="preserve">to refer to the combination of arrests and citations</w:t>
-      </w:r>
-    </w:p>
-  </w:footnote>
-  <w:footnote w:id="25">
+  <w:footnote w:id="24">
     <w:p>
       <w:pPr>
         <w:pStyle w:val="FootnoteText"/>
@@ -13391,7 +13369,7 @@
       </w:hyperlink>
     </w:p>
   </w:footnote>
-  <w:footnote w:id="35">
+  <w:footnote w:id="34">
     <w:p>
       <w:pPr>
         <w:pStyle w:val="FootnoteText"/>
@@ -13411,7 +13389,7 @@
       <w:r>
         <w:t xml:space="preserve"> </w:t>
       </w:r>
-      <w:hyperlink r:id="rId36">
+      <w:hyperlink r:id="rId35">
         <w:r>
           <w:rPr>
             <w:rStyle w:val="Hyperlink"/>
@@ -13427,7 +13405,7 @@
       </w:r>
     </w:p>
   </w:footnote>
-  <w:footnote w:id="39">
+  <w:footnote w:id="38">
     <w:p>
       <w:pPr>
         <w:pStyle w:val="FootnoteText"/>
@@ -13445,7 +13423,7 @@
         <w:t xml:space="preserve">“</w:t>
       </w:r>
       <w:r>
-        <w:t xml:space="preserve">Drug-use arrests</w:t>
+        <w:t xml:space="preserve">Drug-use enforcement actions</w:t>
       </w:r>
       <w:r>
         <w:t xml:space="preserve">”</w:t>
@@ -13469,7 +13447,7 @@
       </w:hyperlink>
     </w:p>
   </w:footnote>
-  <w:footnote w:id="40">
+  <w:footnote w:id="39">
     <w:p>
       <w:pPr>
         <w:pStyle w:val="FootnoteText"/>
@@ -13487,7 +13465,7 @@
         <w:t xml:space="preserve">“</w:t>
       </w:r>
       <w:r>
-        <w:t xml:space="preserve">Drug-sale arrests</w:t>
+        <w:t xml:space="preserve">Drug-sale enforcement actions</w:t>
       </w:r>
       <w:r>
         <w:t xml:space="preserve">”</w:t>
@@ -13511,7 +13489,7 @@
       </w:hyperlink>
     </w:p>
   </w:footnote>
-  <w:footnote w:id="67">
+  <w:footnote w:id="66">
     <w:p>
       <w:pPr>
         <w:pStyle w:val="FootnoteText"/>

</xml_diff>